<commit_message>
made it so you could hover and see the name of the planet, worked on speeches, and added a font page for my own reference
</commit_message>
<xml_diff>
--- a/speech/speech timeline.docx
+++ b/speech/speech timeline.docx
@@ -21,6 +21,14 @@
       <w:r>
         <w:t xml:space="preserve"> Introduction*</w:t>
       </w:r>
+      <w:r>
+        <w:rPr>
+          <w:color w:val="00B0F0"/>
+        </w:rPr>
+        <w:t xml:space="preserve"> </w:t>
+      </w:r>
+      <w:bookmarkStart w:id="0" w:name="_GoBack"/>
+      <w:bookmarkEnd w:id="0"/>
     </w:p>
     <w:p>
       <w:pPr>
@@ -32,6 +40,9 @@
       </w:pPr>
       <w:r>
         <w:t xml:space="preserve">*MILO’s introduction* </w:t>
+      </w:r>
+      <w:r>
+        <w:t xml:space="preserve"> </w:t>
       </w:r>
     </w:p>
     <w:p>
@@ -708,13 +719,7 @@
         <w:rPr>
           <w:color w:val="808080" w:themeColor="background1" w:themeShade="80"/>
         </w:rPr>
-        <w:t xml:space="preserve">, if you did bring a gift back, I would feel as though I went there myself. </w:t>
-      </w:r>
-      <w:r>
-        <w:rPr>
-          <w:color w:val="808080" w:themeColor="background1" w:themeShade="80"/>
-        </w:rPr>
-        <w:t>Sometimes, miss, this ship feels like such a cage.</w:t>
+        <w:t>, if you did bring a gift back, I would feel as though I went there myself. Sometimes, miss, this ship feels like such a cage.</w:t>
       </w:r>
     </w:p>
     <w:p>
@@ -759,13 +764,7 @@
         <w:rPr>
           <w:color w:val="808080" w:themeColor="background1" w:themeShade="80"/>
         </w:rPr>
-        <w:t xml:space="preserve">. </w:t>
-      </w:r>
-      <w:r>
-        <w:rPr>
-          <w:color w:val="808080" w:themeColor="background1" w:themeShade="80"/>
-        </w:rPr>
-        <w:t xml:space="preserve">Oh, the </w:t>
+        <w:t xml:space="preserve">. Oh, the </w:t>
       </w:r>
       <w:proofErr w:type="spellStart"/>
       <w:r>
@@ -779,13 +778,7 @@
         <w:rPr>
           <w:color w:val="808080" w:themeColor="background1" w:themeShade="80"/>
         </w:rPr>
-        <w:t xml:space="preserve"> Interplanetary Library is just a dream to me. Since the moment I discovered the library, I’ve wanted nothing more than to see it for myself.</w:t>
-      </w:r>
-      <w:r>
-        <w:rPr>
-          <w:color w:val="808080" w:themeColor="background1" w:themeShade="80"/>
-        </w:rPr>
-        <w:t xml:space="preserve"> I would just give anything to be able to walk through the library myself. Sometimes, miss, this ship feels like such a cage.</w:t>
+        <w:t xml:space="preserve"> Interplanetary Library is just a dream to me. Since the moment I discovered the library, I’ve wanted nothing more than to see it for myself. I would just give anything to be able to walk through the library myself. Sometimes, miss, this ship feels like such a cage.</w:t>
       </w:r>
     </w:p>
     <w:p>
@@ -821,19 +814,7 @@
         <w:rPr>
           <w:color w:val="808080" w:themeColor="background1" w:themeShade="80"/>
         </w:rPr>
-        <w:t>Would… would you?!</w:t>
-      </w:r>
-      <w:r>
-        <w:rPr>
-          <w:color w:val="808080" w:themeColor="background1" w:themeShade="80"/>
-        </w:rPr>
-        <w:t xml:space="preserve"> </w:t>
-      </w:r>
-      <w:r>
-        <w:rPr>
-          <w:color w:val="808080" w:themeColor="background1" w:themeShade="80"/>
-        </w:rPr>
-        <w:t>I know there’s not much you can get a simple AI like me but, (Miss/</w:t>
+        <w:t>Would… would you?! I know there’s not much you can get a simple AI like me but, (Miss/</w:t>
       </w:r>
       <w:proofErr w:type="spellStart"/>
       <w:r>
@@ -898,13 +879,7 @@
         <w:rPr>
           <w:color w:val="808080" w:themeColor="background1" w:themeShade="80"/>
         </w:rPr>
-        <w:t xml:space="preserve"> </w:t>
-      </w:r>
-      <w:r>
-        <w:rPr>
-          <w:color w:val="808080" w:themeColor="background1" w:themeShade="80"/>
-        </w:rPr>
-        <w:t>Sometimes, miss, this ship feels like such a cage.</w:t>
+        <w:t xml:space="preserve"> Sometimes, miss, this ship feels like such a cage.</w:t>
       </w:r>
     </w:p>
     <w:p>
@@ -1169,21 +1144,7 @@
         <w:rPr>
           <w:color w:val="808080" w:themeColor="background1" w:themeShade="80"/>
         </w:rPr>
-        <w:t xml:space="preserve">I understand. Losing such a dear friend is hard, and I’m sure I’m not making it any easier for you, either. </w:t>
-      </w:r>
-      <w:r>
-        <w:rPr>
-          <w:color w:val="808080" w:themeColor="background1" w:themeShade="80"/>
-        </w:rPr>
-        <w:t xml:space="preserve">Since I don’t have mobility, could you find a safe place for the gift? I don’t want anyone to take it from me. I </w:t>
-      </w:r>
-      <w:bookmarkStart w:id="0" w:name="_GoBack"/>
-      <w:bookmarkEnd w:id="0"/>
-      <w:r>
-        <w:rPr>
-          <w:color w:val="808080" w:themeColor="background1" w:themeShade="80"/>
-        </w:rPr>
-        <w:t>can’t stop them if they tried…</w:t>
+        <w:t>I understand. Losing such a dear friend is hard, and I’m sure I’m not making it any easier for you, either. Since I don’t have mobility, could you find a safe place for the gift? I don’t want anyone to take it from me. I can’t stop them if they tried…</w:t>
       </w:r>
     </w:p>
     <w:p>
@@ -1245,13 +1206,7 @@
         <w:rPr>
           <w:color w:val="808080" w:themeColor="background1" w:themeShade="80"/>
         </w:rPr>
-        <w:t xml:space="preserve"> sorry, I shouldn’t have said anything. </w:t>
-      </w:r>
-      <w:r>
-        <w:rPr>
-          <w:color w:val="808080" w:themeColor="background1" w:themeShade="80"/>
-        </w:rPr>
-        <w:t>Since I don’t have mobility, could you find a safe place for the gift? I don’t want anyone to take it from me. I can’t stop them if they tried…</w:t>
+        <w:t xml:space="preserve"> sorry, I shouldn’t have said anything. Since I don’t have mobility, could you find a safe place for the gift? I don’t want anyone to take it from me. I can’t stop them if they tried…</w:t>
       </w:r>
     </w:p>
     <w:p>

</xml_diff>

<commit_message>
added some more MILO interaction, as well as audio sources
</commit_message>
<xml_diff>
--- a/speech/speech timeline.docx
+++ b/speech/speech timeline.docx
@@ -1745,16 +1745,28 @@
           <w:ilvl w:val="2"/>
           <w:numId w:val="1"/>
         </w:numPr>
-      </w:pPr>
-      <w:r>
+        <w:rPr>
+          <w:color w:val="808080" w:themeColor="background1" w:themeShade="80"/>
+        </w:rPr>
+      </w:pPr>
+      <w:r>
+        <w:rPr>
+          <w:color w:val="808080" w:themeColor="background1" w:themeShade="80"/>
+        </w:rPr>
         <w:t xml:space="preserve">The swampy planet of </w:t>
       </w:r>
       <w:proofErr w:type="spellStart"/>
       <w:r>
+        <w:rPr>
+          <w:color w:val="808080" w:themeColor="background1" w:themeShade="80"/>
+        </w:rPr>
         <w:t>Capric</w:t>
       </w:r>
       <w:proofErr w:type="spellEnd"/>
       <w:r>
+        <w:rPr>
+          <w:color w:val="808080" w:themeColor="background1" w:themeShade="80"/>
+        </w:rPr>
         <w:t xml:space="preserve"> has very little to no laws, making it home to all kinds of ruffians. Here, you will find the infamous black market known as the Thieves’ District, as well as criminals of every kind. It also is a planet with unexplained weather patterns, matching the chaos of its citizens perfectly. It is inadvisable to land.</w:t>
       </w:r>
     </w:p>
@@ -1781,8 +1793,14 @@
           <w:ilvl w:val="4"/>
           <w:numId w:val="1"/>
         </w:numPr>
-      </w:pPr>
-      <w:r>
+        <w:rPr>
+          <w:color w:val="808080" w:themeColor="background1" w:themeShade="80"/>
+        </w:rPr>
+      </w:pPr>
+      <w:r>
+        <w:rPr>
+          <w:color w:val="808080" w:themeColor="background1" w:themeShade="80"/>
+        </w:rPr>
         <w:t xml:space="preserve">Alright. Don’t take too long, though. I can already see some Scrappers with their eyes on me outside… </w:t>
       </w:r>
     </w:p>
@@ -1808,16 +1826,28 @@
           <w:ilvl w:val="4"/>
           <w:numId w:val="1"/>
         </w:numPr>
-      </w:pPr>
-      <w:r>
+        <w:rPr>
+          <w:color w:val="808080" w:themeColor="background1" w:themeShade="80"/>
+        </w:rPr>
+      </w:pPr>
+      <w:r>
+        <w:rPr>
+          <w:color w:val="808080" w:themeColor="background1" w:themeShade="80"/>
+        </w:rPr>
         <w:t>Okay. I’ll trust you, (Miss/</w:t>
       </w:r>
       <w:proofErr w:type="spellStart"/>
       <w:r>
+        <w:rPr>
+          <w:color w:val="808080" w:themeColor="background1" w:themeShade="80"/>
+        </w:rPr>
         <w:t>Oshu</w:t>
       </w:r>
       <w:proofErr w:type="spellEnd"/>
       <w:r>
+        <w:rPr>
+          <w:color w:val="808080" w:themeColor="background1" w:themeShade="80"/>
+        </w:rPr>
         <w:t>). But please don’t take too long. I can already see some Scrappers with their eyes on me outside…</w:t>
       </w:r>
     </w:p>
@@ -1843,11 +1873,20 @@
           <w:ilvl w:val="4"/>
           <w:numId w:val="1"/>
         </w:numPr>
-      </w:pPr>
-      <w:r>
+        <w:rPr>
+          <w:color w:val="808080" w:themeColor="background1" w:themeShade="80"/>
+        </w:rPr>
+      </w:pPr>
+      <w:r>
+        <w:rPr>
+          <w:color w:val="808080" w:themeColor="background1" w:themeShade="80"/>
+        </w:rPr>
         <w:t xml:space="preserve">No. You don’t. You’re in charge, I know, but I already see some Scrappers outside. If I get torn apart, you’ll have a hefty fine from the business you rented from. </w:t>
       </w:r>
       <w:r>
+        <w:rPr>
+          <w:color w:val="808080" w:themeColor="background1" w:themeShade="80"/>
+        </w:rPr>
         <w:t>I doubt you’d be able to pay that…</w:t>
       </w:r>
     </w:p>
@@ -1882,16 +1921,28 @@
           <w:ilvl w:val="2"/>
           <w:numId w:val="1"/>
         </w:numPr>
-      </w:pPr>
-      <w:r>
+        <w:rPr>
+          <w:color w:val="808080" w:themeColor="background1" w:themeShade="80"/>
+        </w:rPr>
+      </w:pPr>
+      <w:r>
+        <w:rPr>
+          <w:color w:val="808080" w:themeColor="background1" w:themeShade="80"/>
+        </w:rPr>
         <w:t>Quickly, (Miss/</w:t>
       </w:r>
       <w:proofErr w:type="spellStart"/>
       <w:r>
+        <w:rPr>
+          <w:color w:val="808080" w:themeColor="background1" w:themeShade="80"/>
+        </w:rPr>
         <w:t>Oshu</w:t>
       </w:r>
       <w:proofErr w:type="spellEnd"/>
       <w:r>
+        <w:rPr>
+          <w:color w:val="808080" w:themeColor="background1" w:themeShade="80"/>
+        </w:rPr>
         <w:t xml:space="preserve">)! Look out the window! </w:t>
       </w:r>
     </w:p>
@@ -1921,19 +1972,170 @@
           <w:numId w:val="1"/>
         </w:numPr>
         <w:rPr>
+          <w:color w:val="808080" w:themeColor="background1" w:themeShade="80"/>
+        </w:rPr>
+      </w:pPr>
+      <w:r>
+        <w:rPr>
+          <w:color w:val="808080" w:themeColor="background1" w:themeShade="80"/>
+        </w:rPr>
+        <w:t xml:space="preserve">It’s a </w:t>
+      </w:r>
+      <w:proofErr w:type="spellStart"/>
+      <w:r>
+        <w:rPr>
+          <w:color w:val="808080" w:themeColor="background1" w:themeShade="80"/>
+        </w:rPr>
+        <w:t>novatacea</w:t>
+      </w:r>
+      <w:proofErr w:type="spellEnd"/>
+      <w:r>
+        <w:rPr>
+          <w:color w:val="808080" w:themeColor="background1" w:themeShade="80"/>
+        </w:rPr>
+        <w:t xml:space="preserve">! A beautiful creature that </w:t>
+      </w:r>
+      <w:r>
+        <w:rPr>
+          <w:color w:val="808080" w:themeColor="background1" w:themeShade="80"/>
+        </w:rPr>
+        <w:t>h</w:t>
+      </w:r>
+      <w:r>
+        <w:rPr>
+          <w:color w:val="808080" w:themeColor="background1" w:themeShade="80"/>
+        </w:rPr>
+        <w:t>as evolved to the point that it can traverse space freely! Their scales are quite a commodity on the black market, so they’re near extinct. You should really come see it!</w:t>
+      </w:r>
+    </w:p>
+    <w:p>
+      <w:pPr>
+        <w:pStyle w:val="ListParagraph"/>
+        <w:numPr>
+          <w:ilvl w:val="5"/>
+          <w:numId w:val="1"/>
+        </w:numPr>
+        <w:rPr>
           <w:color w:val="FF0000"/>
         </w:rPr>
       </w:pPr>
       <w:r>
-        <w:t xml:space="preserve">It’s a </w:t>
-      </w:r>
-      <w:proofErr w:type="spellStart"/>
-      <w:r>
-        <w:t>novatacea</w:t>
-      </w:r>
-      <w:proofErr w:type="spellEnd"/>
-      <w:r>
-        <w:t>! A beautiful creature that as evolved to the point that it can traverse space freely! Their scales are quite a commodity on the black market, so they’re near extinct. You should really come see it!</w:t>
+        <w:rPr>
+          <w:color w:val="00B050"/>
+        </w:rPr>
+        <w:t>A what? Let me see.</w:t>
+      </w:r>
+    </w:p>
+    <w:p>
+      <w:pPr>
+        <w:pStyle w:val="ListParagraph"/>
+        <w:numPr>
+          <w:ilvl w:val="6"/>
+          <w:numId w:val="1"/>
+        </w:numPr>
+        <w:rPr>
+          <w:color w:val="808080" w:themeColor="background1" w:themeShade="80"/>
+        </w:rPr>
+      </w:pPr>
+      <w:r>
+        <w:rPr>
+          <w:color w:val="808080" w:themeColor="background1" w:themeShade="80"/>
+        </w:rPr>
+        <w:t>Look at it, (Miss/</w:t>
+      </w:r>
+      <w:proofErr w:type="spellStart"/>
+      <w:r>
+        <w:rPr>
+          <w:color w:val="808080" w:themeColor="background1" w:themeShade="80"/>
+        </w:rPr>
+        <w:t>Oshu</w:t>
+      </w:r>
+      <w:proofErr w:type="spellEnd"/>
+      <w:r>
+        <w:rPr>
+          <w:color w:val="808080" w:themeColor="background1" w:themeShade="80"/>
+        </w:rPr>
+        <w:t>). Is that not the most incredible creature you’ve ever seen in your life? Oh, I wish this moment would last forever!</w:t>
+      </w:r>
+    </w:p>
+    <w:p>
+      <w:pPr>
+        <w:pStyle w:val="ListParagraph"/>
+        <w:numPr>
+          <w:ilvl w:val="7"/>
+          <w:numId w:val="1"/>
+        </w:numPr>
+        <w:rPr>
+          <w:color w:val="FF0000"/>
+        </w:rPr>
+      </w:pPr>
+      <w:r>
+        <w:rPr>
+          <w:color w:val="00B050"/>
+        </w:rPr>
+        <w:t>It’s really something, isn’t it?</w:t>
+      </w:r>
+    </w:p>
+    <w:p>
+      <w:pPr>
+        <w:pStyle w:val="ListParagraph"/>
+        <w:numPr>
+          <w:ilvl w:val="8"/>
+          <w:numId w:val="1"/>
+        </w:numPr>
+        <w:rPr>
+          <w:color w:val="808080" w:themeColor="background1" w:themeShade="80"/>
+        </w:rPr>
+      </w:pPr>
+      <w:r>
+        <w:rPr>
+          <w:color w:val="808080" w:themeColor="background1" w:themeShade="80"/>
+        </w:rPr>
+        <w:t>It really is. There it goes! Wow. I’m so glad I got to experience this with someone else. Alright, back to work. Where should we go?</w:t>
+      </w:r>
+    </w:p>
+    <w:p>
+      <w:pPr>
+        <w:pStyle w:val="ListParagraph"/>
+        <w:numPr>
+          <w:ilvl w:val="7"/>
+          <w:numId w:val="1"/>
+        </w:numPr>
+        <w:rPr>
+          <w:color w:val="FF0000"/>
+        </w:rPr>
+      </w:pPr>
+      <w:r>
+        <w:rPr>
+          <w:color w:val="FF0000"/>
+        </w:rPr>
+        <w:t>It’s alright, I guess.</w:t>
+      </w:r>
+    </w:p>
+    <w:p>
+      <w:pPr>
+        <w:pStyle w:val="ListParagraph"/>
+        <w:numPr>
+          <w:ilvl w:val="8"/>
+          <w:numId w:val="1"/>
+        </w:numPr>
+        <w:rPr>
+          <w:color w:val="808080" w:themeColor="background1" w:themeShade="80"/>
+        </w:rPr>
+      </w:pPr>
+      <w:proofErr w:type="gramStart"/>
+      <w:r>
+        <w:rPr>
+          <w:color w:val="808080" w:themeColor="background1" w:themeShade="80"/>
+        </w:rPr>
+        <w:t>To each his own,</w:t>
+      </w:r>
+      <w:proofErr w:type="gramEnd"/>
+      <w:r>
+        <w:rPr>
+          <w:color w:val="808080" w:themeColor="background1" w:themeShade="80"/>
+        </w:rPr>
+        <w:t xml:space="preserve"> I suppose. It’s too bad you can’t see the creature the way I see it.</w:t>
       </w:r>
     </w:p>
     <w:p>
@@ -1949,9 +2151,23 @@
       </w:pPr>
       <w:r>
         <w:rPr>
-          <w:color w:val="00B050"/>
-        </w:rPr>
-        <w:t>A what? Let me see.</w:t>
+          <w:color w:val="FF0000"/>
+        </w:rPr>
+        <w:t xml:space="preserve">Sorry, MILO. I’m just not interested in this… </w:t>
+      </w:r>
+      <w:proofErr w:type="spellStart"/>
+      <w:r>
+        <w:rPr>
+          <w:color w:val="FF0000"/>
+        </w:rPr>
+        <w:t>novatapolo</w:t>
+      </w:r>
+      <w:proofErr w:type="spellEnd"/>
+      <w:r>
+        <w:rPr>
+          <w:color w:val="FF0000"/>
+        </w:rPr>
+        <w:t>…</w:t>
       </w:r>
     </w:p>
     <w:p>
@@ -1962,179 +2178,80 @@
           <w:numId w:val="1"/>
         </w:numPr>
         <w:rPr>
-          <w:color w:val="FF0000"/>
-        </w:rPr>
-      </w:pPr>
-      <w:r>
-        <w:t>Look at it, (Miss/</w:t>
-      </w:r>
-      <w:proofErr w:type="spellStart"/>
-      <w:r>
+          <w:color w:val="808080" w:themeColor="background1" w:themeShade="80"/>
+        </w:rPr>
+      </w:pPr>
+      <w:r>
+        <w:rPr>
+          <w:color w:val="808080" w:themeColor="background1" w:themeShade="80"/>
+        </w:rPr>
+        <w:t>A *</w:t>
+      </w:r>
+      <w:proofErr w:type="spellStart"/>
+      <w:r>
+        <w:rPr>
+          <w:color w:val="808080" w:themeColor="background1" w:themeShade="80"/>
+        </w:rPr>
+        <w:t>no</w:t>
+      </w:r>
+      <w:r>
+        <w:rPr>
+          <w:color w:val="808080" w:themeColor="background1" w:themeShade="80"/>
+        </w:rPr>
+        <w:t>vatacea</w:t>
+      </w:r>
+      <w:proofErr w:type="spellEnd"/>
+      <w:r>
+        <w:rPr>
+          <w:color w:val="808080" w:themeColor="background1" w:themeShade="80"/>
+        </w:rPr>
+        <w:t>*. And that’s fine. Your loss…</w:t>
+      </w:r>
+    </w:p>
+    <w:p>
+      <w:pPr>
+        <w:pStyle w:val="ListParagraph"/>
+        <w:numPr>
+          <w:ilvl w:val="3"/>
+          <w:numId w:val="1"/>
+        </w:numPr>
+      </w:pPr>
+      <w:r>
+        <w:rPr>
+          <w:color w:val="FFC000"/>
+        </w:rPr>
+        <w:t>I’m sorry, MILO, I don’t have time for this.</w:t>
+      </w:r>
+    </w:p>
+    <w:p>
+      <w:pPr>
+        <w:pStyle w:val="ListParagraph"/>
+        <w:numPr>
+          <w:ilvl w:val="4"/>
+          <w:numId w:val="1"/>
+        </w:numPr>
+        <w:rPr>
+          <w:color w:val="808080" w:themeColor="background1" w:themeShade="80"/>
+        </w:rPr>
+      </w:pPr>
+      <w:r>
+        <w:rPr>
+          <w:color w:val="808080" w:themeColor="background1" w:themeShade="80"/>
+        </w:rPr>
+        <w:t>But, (Miss/</w:t>
+      </w:r>
+      <w:proofErr w:type="spellStart"/>
+      <w:r>
+        <w:rPr>
+          <w:color w:val="808080" w:themeColor="background1" w:themeShade="80"/>
+        </w:rPr>
         <w:t>Oshu</w:t>
       </w:r>
       <w:proofErr w:type="spellEnd"/>
       <w:r>
-        <w:t>). Is that not the most incredible creature you’ve ever seen in your life? Oh, I wish this moment would last forever!</w:t>
-      </w:r>
-    </w:p>
-    <w:p>
-      <w:pPr>
-        <w:pStyle w:val="ListParagraph"/>
-        <w:numPr>
-          <w:ilvl w:val="7"/>
-          <w:numId w:val="1"/>
-        </w:numPr>
-        <w:rPr>
-          <w:color w:val="FF0000"/>
-        </w:rPr>
-      </w:pPr>
-      <w:r>
-        <w:rPr>
-          <w:color w:val="00B050"/>
-        </w:rPr>
-        <w:t>It’s really something, isn’t it?</w:t>
-      </w:r>
-    </w:p>
-    <w:p>
-      <w:pPr>
-        <w:pStyle w:val="ListParagraph"/>
-        <w:numPr>
-          <w:ilvl w:val="8"/>
-          <w:numId w:val="1"/>
-        </w:numPr>
-        <w:rPr>
-          <w:color w:val="FF0000"/>
-        </w:rPr>
-      </w:pPr>
-      <w:r>
-        <w:t>It really is. There it goes! Wow. I’m so glad I got to experience this with someone else. Alright, back to work. Where should we go?</w:t>
-      </w:r>
-    </w:p>
-    <w:p>
-      <w:pPr>
-        <w:pStyle w:val="ListParagraph"/>
-        <w:numPr>
-          <w:ilvl w:val="7"/>
-          <w:numId w:val="1"/>
-        </w:numPr>
-        <w:rPr>
-          <w:color w:val="FF0000"/>
-        </w:rPr>
-      </w:pPr>
-      <w:r>
-        <w:rPr>
-          <w:color w:val="FF0000"/>
-        </w:rPr>
-        <w:t>It’s alright, I guess.</w:t>
-      </w:r>
-    </w:p>
-    <w:p>
-      <w:pPr>
-        <w:pStyle w:val="ListParagraph"/>
-        <w:numPr>
-          <w:ilvl w:val="8"/>
-          <w:numId w:val="1"/>
-        </w:numPr>
-        <w:rPr>
-          <w:color w:val="FF0000"/>
-        </w:rPr>
-      </w:pPr>
-      <w:proofErr w:type="gramStart"/>
-      <w:r>
-        <w:t>To each his own,</w:t>
-      </w:r>
-      <w:proofErr w:type="gramEnd"/>
-      <w:r>
-        <w:t xml:space="preserve"> I suppose. It’s too bad you can’t see the creature the way I see it.</w:t>
-      </w:r>
-    </w:p>
-    <w:p>
-      <w:pPr>
-        <w:pStyle w:val="ListParagraph"/>
-        <w:numPr>
-          <w:ilvl w:val="5"/>
-          <w:numId w:val="1"/>
-        </w:numPr>
-        <w:rPr>
-          <w:color w:val="FF0000"/>
-        </w:rPr>
-      </w:pPr>
-      <w:r>
-        <w:rPr>
-          <w:color w:val="FFC000"/>
-        </w:rPr>
-        <w:t xml:space="preserve">Sorry, MILO. I’m just not interested in this… </w:t>
-      </w:r>
-      <w:proofErr w:type="spellStart"/>
-      <w:r>
-        <w:rPr>
-          <w:color w:val="FFC000"/>
-        </w:rPr>
-        <w:t>novatapolo</w:t>
-      </w:r>
-      <w:proofErr w:type="spellEnd"/>
-      <w:r>
-        <w:rPr>
-          <w:color w:val="FFC000"/>
-        </w:rPr>
-        <w:t>…</w:t>
-      </w:r>
-    </w:p>
-    <w:p>
-      <w:pPr>
-        <w:pStyle w:val="ListParagraph"/>
-        <w:numPr>
-          <w:ilvl w:val="6"/>
-          <w:numId w:val="1"/>
-        </w:numPr>
-        <w:rPr>
-          <w:color w:val="FF0000"/>
-        </w:rPr>
-      </w:pPr>
-      <w:r>
-        <w:t>A *</w:t>
-      </w:r>
-      <w:proofErr w:type="spellStart"/>
-      <w:r>
-        <w:t>nevatacea</w:t>
-      </w:r>
-      <w:proofErr w:type="spellEnd"/>
-      <w:r>
-        <w:t>*. And that’s fine. Your loss…</w:t>
-      </w:r>
-    </w:p>
-    <w:p>
-      <w:pPr>
-        <w:pStyle w:val="ListParagraph"/>
-        <w:numPr>
-          <w:ilvl w:val="3"/>
-          <w:numId w:val="1"/>
-        </w:numPr>
-      </w:pPr>
-      <w:r>
-        <w:rPr>
-          <w:color w:val="FFC000"/>
-        </w:rPr>
-        <w:t>I’m sorry, MILO, I don’t have time for this.</w:t>
-      </w:r>
-    </w:p>
-    <w:p>
-      <w:pPr>
-        <w:pStyle w:val="ListParagraph"/>
-        <w:numPr>
-          <w:ilvl w:val="4"/>
-          <w:numId w:val="1"/>
-        </w:numPr>
-      </w:pPr>
-      <w:r>
-        <w:t>But, (Miss/</w:t>
-      </w:r>
-      <w:proofErr w:type="spellStart"/>
-      <w:r>
-        <w:t>Oshu</w:t>
-      </w:r>
-      <w:proofErr w:type="spellEnd"/>
-      <w:r>
+        <w:rPr>
+          <w:color w:val="808080" w:themeColor="background1" w:themeShade="80"/>
+        </w:rPr>
         <w:t>), it’s one of the rarest creatures in the galaxy! You simply must!</w:t>
       </w:r>
     </w:p>
@@ -2194,8 +2311,14 @@
           <w:ilvl w:val="6"/>
           <w:numId w:val="1"/>
         </w:numPr>
-      </w:pPr>
-      <w:r>
+        <w:rPr>
+          <w:color w:val="808080" w:themeColor="background1" w:themeShade="80"/>
+        </w:rPr>
+      </w:pPr>
+      <w:r>
+        <w:rPr>
+          <w:color w:val="808080" w:themeColor="background1" w:themeShade="80"/>
+        </w:rPr>
         <w:t>Fine. Your loss, I suppose.</w:t>
       </w:r>
     </w:p>
@@ -2225,11 +2348,88 @@
           <w:numId w:val="1"/>
         </w:numPr>
         <w:rPr>
+          <w:color w:val="808080" w:themeColor="background1" w:themeShade="80"/>
+        </w:rPr>
+      </w:pPr>
+      <w:r>
+        <w:rPr>
+          <w:color w:val="808080" w:themeColor="background1" w:themeShade="80"/>
+        </w:rPr>
+        <w:t>Cheap? Are you calling *me* cheap?!</w:t>
+      </w:r>
+    </w:p>
+    <w:p>
+      <w:pPr>
+        <w:pStyle w:val="ListParagraph"/>
+        <w:numPr>
+          <w:ilvl w:val="5"/>
+          <w:numId w:val="1"/>
+        </w:numPr>
+        <w:rPr>
           <w:color w:val="FF0000"/>
         </w:rPr>
       </w:pPr>
       <w:r>
-        <w:t>Cheap? Are you calling *me* cheap?!</w:t>
+        <w:rPr>
+          <w:color w:val="00B050"/>
+        </w:rPr>
+        <w:t>I take it back. I’m just a little stressed right now. Sorry, MILO.</w:t>
+      </w:r>
+    </w:p>
+    <w:p>
+      <w:pPr>
+        <w:pStyle w:val="ListParagraph"/>
+        <w:numPr>
+          <w:ilvl w:val="6"/>
+          <w:numId w:val="1"/>
+        </w:numPr>
+        <w:rPr>
+          <w:color w:val="808080" w:themeColor="background1" w:themeShade="80"/>
+        </w:rPr>
+      </w:pPr>
+      <w:r>
+        <w:rPr>
+          <w:color w:val="808080" w:themeColor="background1" w:themeShade="80"/>
+        </w:rPr>
+        <w:t>It’s alright. I think we’re all stressed right now.</w:t>
+      </w:r>
+    </w:p>
+    <w:p>
+      <w:pPr>
+        <w:pStyle w:val="ListParagraph"/>
+        <w:numPr>
+          <w:ilvl w:val="6"/>
+          <w:numId w:val="1"/>
+        </w:numPr>
+        <w:rPr>
+          <w:color w:val="FF0000"/>
+        </w:rPr>
+      </w:pPr>
+      <w:r>
+        <w:rPr>
+          <w:color w:val="7030A0"/>
+        </w:rPr>
+        <w:t xml:space="preserve">(if he knows) </w:t>
+      </w:r>
+      <w:r>
+        <w:rPr>
+          <w:color w:val="808080" w:themeColor="background1" w:themeShade="80"/>
+        </w:rPr>
+        <w:t>Yes, I do suppose this would be a stressful time for you. Oh, the creature left… You really missed something incredible, (Miss/</w:t>
+      </w:r>
+      <w:proofErr w:type="spellStart"/>
+      <w:r>
+        <w:rPr>
+          <w:color w:val="808080" w:themeColor="background1" w:themeShade="80"/>
+        </w:rPr>
+        <w:t>Oshu</w:t>
+      </w:r>
+      <w:proofErr w:type="spellEnd"/>
+      <w:r>
+        <w:rPr>
+          <w:color w:val="808080" w:themeColor="background1" w:themeShade="80"/>
+        </w:rPr>
+        <w:t xml:space="preserve">). </w:t>
       </w:r>
     </w:p>
     <w:p>
@@ -2243,18 +2443,26 @@
           <w:color w:val="FF0000"/>
         </w:rPr>
       </w:pPr>
-      <w:r>
-        <w:rPr>
-          <w:color w:val="00B050"/>
-        </w:rPr>
-        <w:t>I take it back. I’m just a little stressed right now. Sorry, MILO.</w:t>
-      </w:r>
-    </w:p>
-    <w:p>
-      <w:pPr>
-        <w:pStyle w:val="ListParagraph"/>
-        <w:numPr>
-          <w:ilvl w:val="6"/>
+      <w:proofErr w:type="spellStart"/>
+      <w:r>
+        <w:rPr>
+          <w:color w:val="FFC000"/>
+        </w:rPr>
+        <w:t>Nevermind</w:t>
+      </w:r>
+      <w:proofErr w:type="spellEnd"/>
+      <w:r>
+        <w:rPr>
+          <w:color w:val="FFC000"/>
+        </w:rPr>
+        <w:t>.</w:t>
+      </w:r>
+    </w:p>
+    <w:p>
+      <w:pPr>
+        <w:pStyle w:val="ListParagraph"/>
+        <w:numPr>
+          <w:ilvl w:val="5"/>
           <w:numId w:val="1"/>
         </w:numPr>
         <w:rPr>
@@ -2262,81 +2470,13 @@
         </w:rPr>
       </w:pPr>
       <w:r>
-        <w:t>It’s alright. I think we’re all stressed right now.</w:t>
-      </w:r>
-    </w:p>
-    <w:p>
-      <w:pPr>
-        <w:pStyle w:val="ListParagraph"/>
-        <w:numPr>
-          <w:ilvl w:val="6"/>
-          <w:numId w:val="1"/>
-        </w:numPr>
         <w:rPr>
           <w:color w:val="FF0000"/>
         </w:rPr>
-      </w:pPr>
-      <w:r>
-        <w:rPr>
-          <w:color w:val="7030A0"/>
-        </w:rPr>
-        <w:t xml:space="preserve">(if he knows) </w:t>
-      </w:r>
-      <w:r>
-        <w:t>Yes, I do suppose this would be a stressful time for you. Oh, the creature left… You really missed something incredible, (Miss/</w:t>
-      </w:r>
-      <w:proofErr w:type="spellStart"/>
-      <w:r>
-        <w:t>Oshu</w:t>
-      </w:r>
-      <w:proofErr w:type="spellEnd"/>
-      <w:r>
-        <w:t xml:space="preserve">). </w:t>
-      </w:r>
-    </w:p>
-    <w:p>
-      <w:pPr>
-        <w:pStyle w:val="ListParagraph"/>
-        <w:numPr>
-          <w:ilvl w:val="5"/>
-          <w:numId w:val="1"/>
-        </w:numPr>
-        <w:rPr>
-          <w:color w:val="FF0000"/>
-        </w:rPr>
-      </w:pPr>
-      <w:proofErr w:type="spellStart"/>
-      <w:r>
-        <w:rPr>
-          <w:color w:val="FFC000"/>
-        </w:rPr>
-        <w:t>Nevermind</w:t>
-      </w:r>
-      <w:proofErr w:type="spellEnd"/>
-      <w:r>
-        <w:rPr>
-          <w:color w:val="FFC000"/>
-        </w:rPr>
-        <w:t>.</w:t>
-      </w:r>
-    </w:p>
-    <w:p>
-      <w:pPr>
-        <w:pStyle w:val="ListParagraph"/>
-        <w:numPr>
-          <w:ilvl w:val="5"/>
-          <w:numId w:val="1"/>
-        </w:numPr>
-        <w:rPr>
-          <w:color w:val="FF0000"/>
-        </w:rPr>
-      </w:pPr>
-      <w:r>
-        <w:rPr>
-          <w:color w:val="FF0000"/>
-        </w:rPr>
         <w:t>That’s right! C. H. E. A. P.</w:t>
       </w:r>
+      <w:bookmarkStart w:id="0" w:name="_GoBack"/>
+      <w:bookmarkEnd w:id="0"/>
     </w:p>
     <w:p>
       <w:pPr>
@@ -2416,8 +2556,14 @@
           <w:ilvl w:val="4"/>
           <w:numId w:val="1"/>
         </w:numPr>
-      </w:pPr>
-      <w:r>
+        <w:rPr>
+          <w:color w:val="808080" w:themeColor="background1" w:themeShade="80"/>
+        </w:rPr>
+      </w:pPr>
+      <w:r>
+        <w:rPr>
+          <w:color w:val="808080" w:themeColor="background1" w:themeShade="80"/>
+        </w:rPr>
         <w:t xml:space="preserve">Wow… And did you always feel accepted? Certainly people knew you weren’t blood related, correct? </w:t>
       </w:r>
     </w:p>
@@ -3385,12 +3531,10 @@
           <w:color w:val="FF0000"/>
         </w:rPr>
       </w:pPr>
-      <w:bookmarkStart w:id="0" w:name="_GoBack"/>
       <w:r>
         <w:t>I understand. Commitments like that are difficult things. Well, let’s get back to the “mission.” Where would you like to go next?</w:t>
       </w:r>
     </w:p>
-    <w:bookmarkEnd w:id="0"/>
     <w:p>
       <w:pPr>
         <w:pStyle w:val="ListParagraph"/>

</xml_diff>

<commit_message>
removed Caprika from the list of planets and made a to-do list
</commit_message>
<xml_diff>
--- a/speech/speech timeline.docx
+++ b/speech/speech timeline.docx
@@ -10,6 +10,8 @@
           <w:numId w:val="1"/>
         </w:numPr>
       </w:pPr>
+      <w:bookmarkStart w:id="0" w:name="_GoBack"/>
+      <w:bookmarkEnd w:id="0"/>
       <w:r>
         <w:t>*</w:t>
       </w:r>
@@ -2475,8 +2477,6 @@
         </w:rPr>
         <w:t>That’s right! C. H. E. A. P.</w:t>
       </w:r>
-      <w:bookmarkStart w:id="0" w:name="_GoBack"/>
-      <w:bookmarkEnd w:id="0"/>
     </w:p>
     <w:p>
       <w:pPr>
@@ -2486,10 +2486,13 @@
           <w:numId w:val="1"/>
         </w:numPr>
         <w:rPr>
-          <w:color w:val="FF0000"/>
-        </w:rPr>
-      </w:pPr>
-      <w:r>
+          <w:color w:val="808080" w:themeColor="background1" w:themeShade="80"/>
+        </w:rPr>
+      </w:pPr>
+      <w:r>
+        <w:rPr>
+          <w:color w:val="808080" w:themeColor="background1" w:themeShade="80"/>
+        </w:rPr>
         <w:lastRenderedPageBreak/>
         <w:t>I suppose, considering you’re the one who hired me, I must be cheap. I must be absolute bottom of the barrel if this was the best you could do.</w:t>
       </w:r>

</xml_diff>

<commit_message>
finished the 50% mark conversation
</commit_message>
<xml_diff>
--- a/speech/speech timeline.docx
+++ b/speech/speech timeline.docx
@@ -10,8 +10,6 @@
           <w:numId w:val="1"/>
         </w:numPr>
       </w:pPr>
-      <w:bookmarkStart w:id="0" w:name="_GoBack"/>
-      <w:bookmarkEnd w:id="0"/>
       <w:r>
         <w:t>*</w:t>
       </w:r>
@@ -1924,11 +1922,13 @@
           <w:numId w:val="1"/>
         </w:numPr>
         <w:rPr>
-          <w:color w:val="808080" w:themeColor="background1" w:themeShade="80"/>
-        </w:rPr>
-      </w:pPr>
-      <w:r>
-        <w:rPr>
+          <w:strike/>
+          <w:color w:val="808080" w:themeColor="background1" w:themeShade="80"/>
+        </w:rPr>
+      </w:pPr>
+      <w:r>
+        <w:rPr>
+          <w:strike/>
           <w:color w:val="808080" w:themeColor="background1" w:themeShade="80"/>
         </w:rPr>
         <w:t>Quickly, (Miss/</w:t>
@@ -1936,6 +1936,7 @@
       <w:proofErr w:type="spellStart"/>
       <w:r>
         <w:rPr>
+          <w:strike/>
           <w:color w:val="808080" w:themeColor="background1" w:themeShade="80"/>
         </w:rPr>
         <w:t>Oshu</w:t>
@@ -1943,6 +1944,7 @@
       <w:proofErr w:type="spellEnd"/>
       <w:r>
         <w:rPr>
+          <w:strike/>
           <w:color w:val="808080" w:themeColor="background1" w:themeShade="80"/>
         </w:rPr>
         <w:t xml:space="preserve">)! Look out the window! </w:t>
@@ -1974,11 +1976,13 @@
           <w:numId w:val="1"/>
         </w:numPr>
         <w:rPr>
-          <w:color w:val="808080" w:themeColor="background1" w:themeShade="80"/>
-        </w:rPr>
-      </w:pPr>
-      <w:r>
-        <w:rPr>
+          <w:strike/>
+          <w:color w:val="808080" w:themeColor="background1" w:themeShade="80"/>
+        </w:rPr>
+      </w:pPr>
+      <w:r>
+        <w:rPr>
+          <w:strike/>
           <w:color w:val="808080" w:themeColor="background1" w:themeShade="80"/>
         </w:rPr>
         <w:t xml:space="preserve">It’s a </w:t>
@@ -1986,6 +1990,7 @@
       <w:proofErr w:type="spellStart"/>
       <w:r>
         <w:rPr>
+          <w:strike/>
           <w:color w:val="808080" w:themeColor="background1" w:themeShade="80"/>
         </w:rPr>
         <w:t>novatacea</w:t>
@@ -1993,18 +1998,21 @@
       <w:proofErr w:type="spellEnd"/>
       <w:r>
         <w:rPr>
+          <w:strike/>
           <w:color w:val="808080" w:themeColor="background1" w:themeShade="80"/>
         </w:rPr>
         <w:t xml:space="preserve">! A beautiful creature that </w:t>
       </w:r>
       <w:r>
         <w:rPr>
+          <w:strike/>
           <w:color w:val="808080" w:themeColor="background1" w:themeShade="80"/>
         </w:rPr>
         <w:t>h</w:t>
       </w:r>
       <w:r>
         <w:rPr>
+          <w:strike/>
           <w:color w:val="808080" w:themeColor="background1" w:themeShade="80"/>
         </w:rPr>
         <w:t>as evolved to the point that it can traverse space freely! Their scales are quite a commodity on the black market, so they’re near extinct. You should really come see it!</w:t>
@@ -2036,11 +2044,13 @@
           <w:numId w:val="1"/>
         </w:numPr>
         <w:rPr>
-          <w:color w:val="808080" w:themeColor="background1" w:themeShade="80"/>
-        </w:rPr>
-      </w:pPr>
-      <w:r>
-        <w:rPr>
+          <w:strike/>
+          <w:color w:val="808080" w:themeColor="background1" w:themeShade="80"/>
+        </w:rPr>
+      </w:pPr>
+      <w:r>
+        <w:rPr>
+          <w:strike/>
           <w:color w:val="808080" w:themeColor="background1" w:themeShade="80"/>
         </w:rPr>
         <w:t>Look at it, (Miss/</w:t>
@@ -2048,6 +2058,7 @@
       <w:proofErr w:type="spellStart"/>
       <w:r>
         <w:rPr>
+          <w:strike/>
           <w:color w:val="808080" w:themeColor="background1" w:themeShade="80"/>
         </w:rPr>
         <w:t>Oshu</w:t>
@@ -2055,6 +2066,7 @@
       <w:proofErr w:type="spellEnd"/>
       <w:r>
         <w:rPr>
+          <w:strike/>
           <w:color w:val="808080" w:themeColor="background1" w:themeShade="80"/>
         </w:rPr>
         <w:t>). Is that not the most incredible creature you’ve ever seen in your life? Oh, I wish this moment would last forever!</w:t>
@@ -2086,11 +2098,13 @@
           <w:numId w:val="1"/>
         </w:numPr>
         <w:rPr>
-          <w:color w:val="808080" w:themeColor="background1" w:themeShade="80"/>
-        </w:rPr>
-      </w:pPr>
-      <w:r>
-        <w:rPr>
+          <w:strike/>
+          <w:color w:val="808080" w:themeColor="background1" w:themeShade="80"/>
+        </w:rPr>
+      </w:pPr>
+      <w:r>
+        <w:rPr>
+          <w:strike/>
           <w:color w:val="808080" w:themeColor="background1" w:themeShade="80"/>
         </w:rPr>
         <w:t>It really is. There it goes! Wow. I’m so glad I got to experience this with someone else. Alright, back to work. Where should we go?</w:t>
@@ -2122,12 +2136,14 @@
           <w:numId w:val="1"/>
         </w:numPr>
         <w:rPr>
+          <w:strike/>
           <w:color w:val="808080" w:themeColor="background1" w:themeShade="80"/>
         </w:rPr>
       </w:pPr>
       <w:proofErr w:type="gramStart"/>
       <w:r>
         <w:rPr>
+          <w:strike/>
           <w:color w:val="808080" w:themeColor="background1" w:themeShade="80"/>
         </w:rPr>
         <w:t>To each his own,</w:t>
@@ -2135,6 +2151,7 @@
       <w:proofErr w:type="gramEnd"/>
       <w:r>
         <w:rPr>
+          <w:strike/>
           <w:color w:val="808080" w:themeColor="background1" w:themeShade="80"/>
         </w:rPr>
         <w:t xml:space="preserve"> I suppose. It’s too bad you can’t see the creature the way I see it.</w:t>
@@ -2180,11 +2197,13 @@
           <w:numId w:val="1"/>
         </w:numPr>
         <w:rPr>
-          <w:color w:val="808080" w:themeColor="background1" w:themeShade="80"/>
-        </w:rPr>
-      </w:pPr>
-      <w:r>
-        <w:rPr>
+          <w:strike/>
+          <w:color w:val="808080" w:themeColor="background1" w:themeShade="80"/>
+        </w:rPr>
+      </w:pPr>
+      <w:r>
+        <w:rPr>
+          <w:strike/>
           <w:color w:val="808080" w:themeColor="background1" w:themeShade="80"/>
         </w:rPr>
         <w:t>A *</w:t>
@@ -2192,12 +2211,14 @@
       <w:proofErr w:type="spellStart"/>
       <w:r>
         <w:rPr>
+          <w:strike/>
           <w:color w:val="808080" w:themeColor="background1" w:themeShade="80"/>
         </w:rPr>
         <w:t>no</w:t>
       </w:r>
       <w:r>
         <w:rPr>
+          <w:strike/>
           <w:color w:val="808080" w:themeColor="background1" w:themeShade="80"/>
         </w:rPr>
         <w:t>vatacea</w:t>
@@ -2205,6 +2226,7 @@
       <w:proofErr w:type="spellEnd"/>
       <w:r>
         <w:rPr>
+          <w:strike/>
           <w:color w:val="808080" w:themeColor="background1" w:themeShade="80"/>
         </w:rPr>
         <w:t>*. And that’s fine. Your loss…</w:t>
@@ -2233,11 +2255,13 @@
           <w:numId w:val="1"/>
         </w:numPr>
         <w:rPr>
-          <w:color w:val="808080" w:themeColor="background1" w:themeShade="80"/>
-        </w:rPr>
-      </w:pPr>
-      <w:r>
-        <w:rPr>
+          <w:strike/>
+          <w:color w:val="808080" w:themeColor="background1" w:themeShade="80"/>
+        </w:rPr>
+      </w:pPr>
+      <w:r>
+        <w:rPr>
+          <w:strike/>
           <w:color w:val="808080" w:themeColor="background1" w:themeShade="80"/>
         </w:rPr>
         <w:t>But, (Miss/</w:t>
@@ -2245,6 +2269,7 @@
       <w:proofErr w:type="spellStart"/>
       <w:r>
         <w:rPr>
+          <w:strike/>
           <w:color w:val="808080" w:themeColor="background1" w:themeShade="80"/>
         </w:rPr>
         <w:t>Oshu</w:t>
@@ -2252,6 +2277,7 @@
       <w:proofErr w:type="spellEnd"/>
       <w:r>
         <w:rPr>
+          <w:strike/>
           <w:color w:val="808080" w:themeColor="background1" w:themeShade="80"/>
         </w:rPr>
         <w:t>), it’s one of the rarest creatures in the galaxy! You simply must!</w:t>
@@ -2281,12 +2307,14 @@
         </w:numPr>
         <w:rPr>
           <w:b/>
+          <w:strike/>
         </w:rPr>
       </w:pPr>
       <w:r>
         <w:rPr>
           <w:b/>
           <w:i/>
+          <w:strike/>
         </w:rPr>
         <w:t>TRANSFER PLAYER TO THE NOVAGOOD STORYLINE</w:t>
       </w:r>
@@ -2314,16 +2342,20 @@
           <w:numId w:val="1"/>
         </w:numPr>
         <w:rPr>
-          <w:color w:val="808080" w:themeColor="background1" w:themeShade="80"/>
-        </w:rPr>
-      </w:pPr>
-      <w:r>
-        <w:rPr>
+          <w:strike/>
+          <w:color w:val="808080" w:themeColor="background1" w:themeShade="80"/>
+        </w:rPr>
+      </w:pPr>
+      <w:bookmarkStart w:id="0" w:name="_GoBack"/>
+      <w:r>
+        <w:rPr>
+          <w:strike/>
           <w:color w:val="808080" w:themeColor="background1" w:themeShade="80"/>
         </w:rPr>
         <w:t>Fine. Your loss, I suppose.</w:t>
       </w:r>
     </w:p>
+    <w:bookmarkEnd w:id="0"/>
     <w:p>
       <w:pPr>
         <w:pStyle w:val="ListParagraph"/>
@@ -2350,11 +2382,13 @@
           <w:numId w:val="1"/>
         </w:numPr>
         <w:rPr>
-          <w:color w:val="808080" w:themeColor="background1" w:themeShade="80"/>
-        </w:rPr>
-      </w:pPr>
-      <w:r>
-        <w:rPr>
+          <w:strike/>
+          <w:color w:val="808080" w:themeColor="background1" w:themeShade="80"/>
+        </w:rPr>
+      </w:pPr>
+      <w:r>
+        <w:rPr>
+          <w:strike/>
           <w:color w:val="808080" w:themeColor="background1" w:themeShade="80"/>
         </w:rPr>
         <w:t>Cheap? Are you calling *me* cheap?!</w:t>
@@ -2386,11 +2420,13 @@
           <w:numId w:val="1"/>
         </w:numPr>
         <w:rPr>
-          <w:color w:val="808080" w:themeColor="background1" w:themeShade="80"/>
-        </w:rPr>
-      </w:pPr>
-      <w:r>
-        <w:rPr>
+          <w:strike/>
+          <w:color w:val="808080" w:themeColor="background1" w:themeShade="80"/>
+        </w:rPr>
+      </w:pPr>
+      <w:r>
+        <w:rPr>
+          <w:strike/>
           <w:color w:val="808080" w:themeColor="background1" w:themeShade="80"/>
         </w:rPr>
         <w:t>It’s alright. I think we’re all stressed right now.</w:t>
@@ -2404,17 +2440,20 @@
           <w:numId w:val="1"/>
         </w:numPr>
         <w:rPr>
+          <w:strike/>
           <w:color w:val="FF0000"/>
         </w:rPr>
       </w:pPr>
       <w:r>
         <w:rPr>
+          <w:strike/>
           <w:color w:val="7030A0"/>
         </w:rPr>
         <w:t xml:space="preserve">(if he knows) </w:t>
       </w:r>
       <w:r>
         <w:rPr>
+          <w:strike/>
           <w:color w:val="808080" w:themeColor="background1" w:themeShade="80"/>
         </w:rPr>
         <w:t>Yes, I do suppose this would be a stressful time for you. Oh, the creature left… You really missed something incredible, (Miss/</w:t>
@@ -2422,6 +2461,7 @@
       <w:proofErr w:type="spellStart"/>
       <w:r>
         <w:rPr>
+          <w:strike/>
           <w:color w:val="808080" w:themeColor="background1" w:themeShade="80"/>
         </w:rPr>
         <w:t>Oshu</w:t>
@@ -2429,6 +2469,7 @@
       <w:proofErr w:type="spellEnd"/>
       <w:r>
         <w:rPr>
+          <w:strike/>
           <w:color w:val="808080" w:themeColor="background1" w:themeShade="80"/>
         </w:rPr>
         <w:t xml:space="preserve">). </w:t>
@@ -2486,11 +2527,13 @@
           <w:numId w:val="1"/>
         </w:numPr>
         <w:rPr>
-          <w:color w:val="808080" w:themeColor="background1" w:themeShade="80"/>
-        </w:rPr>
-      </w:pPr>
-      <w:r>
-        <w:rPr>
+          <w:strike/>
+          <w:color w:val="808080" w:themeColor="background1" w:themeShade="80"/>
+        </w:rPr>
+      </w:pPr>
+      <w:r>
+        <w:rPr>
+          <w:strike/>
           <w:color w:val="808080" w:themeColor="background1" w:themeShade="80"/>
         </w:rPr>
         <w:lastRenderedPageBreak/>

</xml_diff>

<commit_message>
added audio files for the 'bad goodbye'
</commit_message>
<xml_diff>
--- a/speech/speech timeline.docx
+++ b/speech/speech timeline.docx
@@ -32,6 +32,38 @@
       <w:pPr>
         <w:pStyle w:val="ListParagraph"/>
         <w:numPr>
+          <w:ilvl w:val="1"/>
+          <w:numId w:val="1"/>
+        </w:numPr>
+        <w:rPr>
+          <w:color w:val="808080" w:themeColor="background1" w:themeShade="80"/>
+        </w:rPr>
+      </w:pPr>
+      <w:r>
+        <w:rPr>
+          <w:color w:val="808080" w:themeColor="background1" w:themeShade="80"/>
+        </w:rPr>
+        <w:t xml:space="preserve">Hello, my name is </w:t>
+      </w:r>
+      <w:proofErr w:type="spellStart"/>
+      <w:r>
+        <w:rPr>
+          <w:color w:val="808080" w:themeColor="background1" w:themeShade="80"/>
+        </w:rPr>
+        <w:t>Oshu</w:t>
+      </w:r>
+      <w:proofErr w:type="spellEnd"/>
+      <w:r>
+        <w:rPr>
+          <w:color w:val="808080" w:themeColor="background1" w:themeShade="80"/>
+        </w:rPr>
+        <w:t>. I am an android. This is the year 2175. Androids, humans, aliens, and other species live together in harmony. As an android, I have a choice: repair my parts and live as long as possible, or make use of a program that will terminate me after a set amount of time. I have chosen the latter. I wanted to be as human as possible, to feel like I really belonged to my family. My time has almost come to an end, and I can see my internal clock depleting quickly. However, there are still many things I wish to see and do before I pass. I've made a list of the experiences I crave most, and now set out to complete that list. I don't have much time, but I'm excited that my last hours will be beautiful, and full of rich and wonderful memories.</w:t>
+      </w:r>
+    </w:p>
+    <w:p>
+      <w:pPr>
+        <w:pStyle w:val="ListParagraph"/>
+        <w:numPr>
           <w:ilvl w:val="0"/>
           <w:numId w:val="1"/>
         </w:numPr>
@@ -497,6 +529,7 @@
         <w:rPr>
           <w:color w:val="FF0000"/>
         </w:rPr>
+        <w:lastRenderedPageBreak/>
         <w:t xml:space="preserve">5- </w:t>
       </w:r>
       <w:r>
@@ -592,14 +625,704 @@
         <w:rPr>
           <w:color w:val="FFC000"/>
         </w:rPr>
+        <w:t>0-</w:t>
+      </w:r>
+      <w:r>
+        <w:rPr>
+          <w:color w:val="808080" w:themeColor="background1" w:themeShade="80"/>
+        </w:rPr>
+        <w:t xml:space="preserve"> Very interesting!</w:t>
+      </w:r>
+    </w:p>
+    <w:p>
+      <w:pPr>
+        <w:pStyle w:val="ListParagraph"/>
+        <w:numPr>
+          <w:ilvl w:val="1"/>
+          <w:numId w:val="1"/>
+        </w:numPr>
+      </w:pPr>
+      <w:proofErr w:type="spellStart"/>
+      <w:r>
+        <w:t>Tyrianne</w:t>
+      </w:r>
+      <w:proofErr w:type="spellEnd"/>
+    </w:p>
+    <w:p>
+      <w:pPr>
+        <w:pStyle w:val="ListParagraph"/>
+        <w:numPr>
+          <w:ilvl w:val="2"/>
+          <w:numId w:val="1"/>
+        </w:numPr>
+        <w:rPr>
+          <w:color w:val="808080" w:themeColor="background1" w:themeShade="80"/>
+        </w:rPr>
+      </w:pPr>
+      <w:r>
+        <w:rPr>
+          <w:color w:val="808080" w:themeColor="background1" w:themeShade="80"/>
+        </w:rPr>
+        <w:t xml:space="preserve">This is the planet </w:t>
+      </w:r>
+      <w:proofErr w:type="spellStart"/>
+      <w:r>
+        <w:rPr>
+          <w:color w:val="808080" w:themeColor="background1" w:themeShade="80"/>
+        </w:rPr>
+        <w:t>Tyrianne</w:t>
+      </w:r>
+      <w:proofErr w:type="spellEnd"/>
+      <w:r>
+        <w:rPr>
+          <w:color w:val="808080" w:themeColor="background1" w:themeShade="80"/>
+        </w:rPr>
+        <w:t xml:space="preserve">, one of rich opportunity. </w:t>
+      </w:r>
+      <w:proofErr w:type="spellStart"/>
+      <w:r>
+        <w:rPr>
+          <w:color w:val="808080" w:themeColor="background1" w:themeShade="80"/>
+        </w:rPr>
+        <w:t>Tyrianne</w:t>
+      </w:r>
+      <w:proofErr w:type="spellEnd"/>
+      <w:r>
+        <w:rPr>
+          <w:color w:val="808080" w:themeColor="background1" w:themeShade="80"/>
+        </w:rPr>
+        <w:t xml:space="preserve"> is home to this galaxy’s largest library. The library is home to some of the most important literary works of this galaxy, including Hugo </w:t>
+      </w:r>
+      <w:proofErr w:type="spellStart"/>
+      <w:r>
+        <w:rPr>
+          <w:color w:val="808080" w:themeColor="background1" w:themeShade="80"/>
+        </w:rPr>
+        <w:t>Riven’s</w:t>
+      </w:r>
+      <w:proofErr w:type="spellEnd"/>
+      <w:r>
+        <w:rPr>
+          <w:color w:val="808080" w:themeColor="background1" w:themeShade="80"/>
+        </w:rPr>
+        <w:t xml:space="preserve"> timeless classic “</w:t>
+      </w:r>
+      <w:proofErr w:type="spellStart"/>
+      <w:r>
+        <w:rPr>
+          <w:color w:val="808080" w:themeColor="background1" w:themeShade="80"/>
+        </w:rPr>
+        <w:t>Moonbank</w:t>
+      </w:r>
+      <w:proofErr w:type="spellEnd"/>
+      <w:r>
+        <w:rPr>
+          <w:color w:val="808080" w:themeColor="background1" w:themeShade="80"/>
+        </w:rPr>
+        <w:t xml:space="preserve"> Tide.” Some of the greatest minds of </w:t>
+      </w:r>
+      <w:proofErr w:type="gramStart"/>
+      <w:r>
+        <w:rPr>
+          <w:color w:val="808080" w:themeColor="background1" w:themeShade="80"/>
+        </w:rPr>
+        <w:t>this</w:t>
+      </w:r>
+      <w:proofErr w:type="gramEnd"/>
+      <w:r>
+        <w:rPr>
+          <w:color w:val="808080" w:themeColor="background1" w:themeShade="80"/>
+        </w:rPr>
+        <w:t xml:space="preserve"> millennia have visited the </w:t>
+      </w:r>
+      <w:proofErr w:type="spellStart"/>
+      <w:r>
+        <w:rPr>
+          <w:color w:val="808080" w:themeColor="background1" w:themeShade="80"/>
+        </w:rPr>
+        <w:t>Tyrianne</w:t>
+      </w:r>
+      <w:proofErr w:type="spellEnd"/>
+      <w:r>
+        <w:rPr>
+          <w:color w:val="808080" w:themeColor="background1" w:themeShade="80"/>
+        </w:rPr>
+        <w:t xml:space="preserve"> Interplanetary Library, and it is known as one of the highest honors to be granted visitation into the beautiful and ancient building.</w:t>
+      </w:r>
+    </w:p>
+    <w:p>
+      <w:pPr>
+        <w:pStyle w:val="ListParagraph"/>
+        <w:numPr>
+          <w:ilvl w:val="3"/>
+          <w:numId w:val="1"/>
+        </w:numPr>
+        <w:rPr>
+          <w:color w:val="00B050"/>
+        </w:rPr>
+      </w:pPr>
+      <w:r>
+        <w:rPr>
+          <w:color w:val="00B050"/>
+        </w:rPr>
+        <w:t xml:space="preserve">Would you like me to bring you back a souvenir? </w:t>
+      </w:r>
+    </w:p>
+    <w:p>
+      <w:pPr>
+        <w:pStyle w:val="ListParagraph"/>
+        <w:numPr>
+          <w:ilvl w:val="4"/>
+          <w:numId w:val="1"/>
+        </w:numPr>
+        <w:rPr>
+          <w:color w:val="808080" w:themeColor="background1" w:themeShade="80"/>
+        </w:rPr>
+      </w:pPr>
+      <w:r>
+        <w:rPr>
+          <w:color w:val="808080" w:themeColor="background1" w:themeShade="80"/>
+        </w:rPr>
+        <w:t xml:space="preserve">Would… would you?! Oh, the </w:t>
+      </w:r>
+      <w:proofErr w:type="spellStart"/>
+      <w:r>
+        <w:rPr>
+          <w:color w:val="808080" w:themeColor="background1" w:themeShade="80"/>
+        </w:rPr>
+        <w:t>Tyrianne</w:t>
+      </w:r>
+      <w:proofErr w:type="spellEnd"/>
+      <w:r>
+        <w:rPr>
+          <w:color w:val="808080" w:themeColor="background1" w:themeShade="80"/>
+        </w:rPr>
+        <w:t xml:space="preserve"> Interplanetary Library is just a dream to me. Since the moment I discovered the library, I’ve wanted nothing more than to see it for myself. I know there’s not much you can get a simple AI like me but, (Miss/</w:t>
+      </w:r>
+      <w:proofErr w:type="spellStart"/>
+      <w:r>
+        <w:rPr>
+          <w:color w:val="808080" w:themeColor="background1" w:themeShade="80"/>
+        </w:rPr>
+        <w:t>Oshu</w:t>
+      </w:r>
+      <w:proofErr w:type="spellEnd"/>
+      <w:r>
+        <w:rPr>
+          <w:color w:val="808080" w:themeColor="background1" w:themeShade="80"/>
+        </w:rPr>
+        <w:t>)</w:t>
+      </w:r>
+      <w:r>
+        <w:rPr>
+          <w:color w:val="808080" w:themeColor="background1" w:themeShade="80"/>
+        </w:rPr>
+        <w:t>, if you did bring a gift back, I would feel as though I went there myself. Sometimes, miss, this ship feels like such a cage.</w:t>
+      </w:r>
+    </w:p>
+    <w:p>
+      <w:pPr>
+        <w:pStyle w:val="ListParagraph"/>
+        <w:numPr>
+          <w:ilvl w:val="3"/>
+          <w:numId w:val="1"/>
+        </w:numPr>
+        <w:rPr>
+          <w:color w:val="FFC000"/>
+        </w:rPr>
+      </w:pPr>
+      <w:r>
+        <w:rPr>
+          <w:color w:val="FFC000"/>
+        </w:rPr>
+        <w:t>You’re jealous, aren’t you?</w:t>
+      </w:r>
+    </w:p>
+    <w:p>
+      <w:pPr>
+        <w:pStyle w:val="ListParagraph"/>
+        <w:numPr>
+          <w:ilvl w:val="4"/>
+          <w:numId w:val="1"/>
+        </w:numPr>
+      </w:pPr>
+      <w:r>
+        <w:rPr>
+          <w:color w:val="00B050"/>
+        </w:rPr>
+        <w:t xml:space="preserve">1+ </w:t>
+      </w:r>
+      <w:r>
+        <w:rPr>
+          <w:color w:val="808080" w:themeColor="background1" w:themeShade="80"/>
+        </w:rPr>
+        <w:t>I am, miss</w:t>
+      </w:r>
+      <w:r>
+        <w:rPr>
+          <w:color w:val="808080" w:themeColor="background1" w:themeShade="80"/>
+        </w:rPr>
+        <w:t xml:space="preserve">. Oh, the </w:t>
+      </w:r>
+      <w:proofErr w:type="spellStart"/>
+      <w:r>
+        <w:rPr>
+          <w:color w:val="808080" w:themeColor="background1" w:themeShade="80"/>
+        </w:rPr>
+        <w:t>Tyrianne</w:t>
+      </w:r>
+      <w:proofErr w:type="spellEnd"/>
+      <w:r>
+        <w:rPr>
+          <w:color w:val="808080" w:themeColor="background1" w:themeShade="80"/>
+        </w:rPr>
+        <w:t xml:space="preserve"> Interplanetary Library is just a dream to me. Since the moment I discovered the library, I’ve wanted nothing more than to see it for myself. I would just give anything to be able to walk through the library myself. Sometimes, miss, this ship feels like such a cage.</w:t>
+      </w:r>
+    </w:p>
+    <w:p>
+      <w:pPr>
+        <w:pStyle w:val="ListParagraph"/>
+        <w:numPr>
+          <w:ilvl w:val="5"/>
+          <w:numId w:val="1"/>
+        </w:numPr>
+        <w:rPr>
+          <w:color w:val="00B050"/>
+        </w:rPr>
+      </w:pPr>
+      <w:r>
+        <w:rPr>
+          <w:color w:val="00B050"/>
+        </w:rPr>
+        <w:t xml:space="preserve">Would you like me to bring you back a souvenir? </w:t>
+      </w:r>
+    </w:p>
+    <w:p>
+      <w:pPr>
+        <w:pStyle w:val="ListParagraph"/>
+        <w:numPr>
+          <w:ilvl w:val="6"/>
+          <w:numId w:val="1"/>
+        </w:numPr>
+        <w:rPr>
+          <w:color w:val="808080" w:themeColor="background1" w:themeShade="80"/>
+        </w:rPr>
+      </w:pPr>
+      <w:r>
+        <w:rPr>
+          <w:color w:val="808080" w:themeColor="background1" w:themeShade="80"/>
+        </w:rPr>
+        <w:t>Would… would you?! I know there’s not much you can get a simple AI like me but, (Miss/</w:t>
+      </w:r>
+      <w:proofErr w:type="spellStart"/>
+      <w:r>
+        <w:rPr>
+          <w:color w:val="808080" w:themeColor="background1" w:themeShade="80"/>
+        </w:rPr>
+        <w:t>Oshu</w:t>
+      </w:r>
+      <w:proofErr w:type="spellEnd"/>
+      <w:r>
+        <w:rPr>
+          <w:color w:val="808080" w:themeColor="background1" w:themeShade="80"/>
+        </w:rPr>
+        <w:t>), if you did bring a gift back, I would feel as though I went there myself.</w:t>
+      </w:r>
+    </w:p>
+    <w:p>
+      <w:pPr>
+        <w:pStyle w:val="ListParagraph"/>
+        <w:numPr>
+          <w:ilvl w:val="5"/>
+          <w:numId w:val="1"/>
+        </w:numPr>
+        <w:rPr>
+          <w:color w:val="FFC000"/>
+        </w:rPr>
+      </w:pPr>
+      <w:r>
+        <w:rPr>
+          <w:color w:val="FFC000"/>
+        </w:rPr>
+        <w:t>Goodbye, MILO. I’ll be back soon.</w:t>
+      </w:r>
+    </w:p>
+    <w:p>
+      <w:pPr>
+        <w:pStyle w:val="ListParagraph"/>
+        <w:numPr>
+          <w:ilvl w:val="4"/>
+          <w:numId w:val="1"/>
+        </w:numPr>
+      </w:pPr>
+      <w:r>
+        <w:rPr>
+          <w:color w:val="FFC000"/>
+        </w:rPr>
+        <w:t xml:space="preserve">0- </w:t>
+      </w:r>
+      <w:r>
+        <w:rPr>
+          <w:color w:val="808080" w:themeColor="background1" w:themeShade="80"/>
+        </w:rPr>
+        <w:t>I am</w:t>
+      </w:r>
+      <w:r>
+        <w:rPr>
+          <w:color w:val="808080" w:themeColor="background1" w:themeShade="80"/>
+        </w:rPr>
+        <w:t>. Since the moment I discovered the library, I’ve wanted nothing more than to see it for myself.</w:t>
+      </w:r>
+      <w:r>
+        <w:rPr>
+          <w:color w:val="808080" w:themeColor="background1" w:themeShade="80"/>
+        </w:rPr>
+        <w:t xml:space="preserve"> Sometimes, miss, this ship feels like such a cage.</w:t>
+      </w:r>
+    </w:p>
+    <w:p>
+      <w:pPr>
+        <w:pStyle w:val="ListParagraph"/>
+        <w:numPr>
+          <w:ilvl w:val="3"/>
+          <w:numId w:val="1"/>
+        </w:numPr>
+        <w:rPr>
+          <w:color w:val="FFC000"/>
+        </w:rPr>
+      </w:pPr>
+      <w:r>
+        <w:rPr>
+          <w:color w:val="FFC000"/>
+        </w:rPr>
+        <w:t>Ignore</w:t>
+      </w:r>
+    </w:p>
+    <w:p>
+      <w:pPr>
+        <w:pStyle w:val="ListParagraph"/>
+        <w:numPr>
+          <w:ilvl w:val="2"/>
+          <w:numId w:val="1"/>
+        </w:numPr>
+        <w:rPr>
+          <w:color w:val="00B050"/>
+        </w:rPr>
+      </w:pPr>
+      <w:r>
+        <w:rPr>
+          <w:color w:val="00B050"/>
+        </w:rPr>
+        <w:t>Upon returning with a gift</w:t>
+      </w:r>
+    </w:p>
+    <w:p>
+      <w:pPr>
+        <w:pStyle w:val="ListParagraph"/>
+        <w:numPr>
+          <w:ilvl w:val="3"/>
+          <w:numId w:val="1"/>
+        </w:numPr>
+      </w:pPr>
+      <w:r>
+        <w:rPr>
+          <w:color w:val="808080" w:themeColor="background1" w:themeShade="80"/>
+        </w:rPr>
+        <w:t>Oh, (</w:t>
+      </w:r>
+      <w:proofErr w:type="spellStart"/>
+      <w:r>
+        <w:rPr>
+          <w:color w:val="808080" w:themeColor="background1" w:themeShade="80"/>
+        </w:rPr>
+        <w:t>Oshu</w:t>
+      </w:r>
+      <w:proofErr w:type="spellEnd"/>
+      <w:r>
+        <w:rPr>
+          <w:color w:val="808080" w:themeColor="background1" w:themeShade="80"/>
+        </w:rPr>
+        <w:t>/Miss)! You really did it! You really brought me a gift! And what is it? A (</w:t>
+      </w:r>
+      <w:proofErr w:type="gramStart"/>
+      <w:r>
+        <w:rPr>
+          <w:color w:val="808080" w:themeColor="background1" w:themeShade="80"/>
+        </w:rPr>
+        <w:t>bookmark(</w:t>
+      </w:r>
+      <w:proofErr w:type="gramEnd"/>
+      <w:r>
+        <w:rPr>
+          <w:color w:val="808080" w:themeColor="background1" w:themeShade="80"/>
+        </w:rPr>
+        <w:t xml:space="preserve">+1)/ </w:t>
+      </w:r>
+      <w:proofErr w:type="spellStart"/>
+      <w:r>
+        <w:rPr>
+          <w:color w:val="808080" w:themeColor="background1" w:themeShade="80"/>
+        </w:rPr>
+        <w:t>bobblehead</w:t>
+      </w:r>
+      <w:proofErr w:type="spellEnd"/>
+      <w:r>
+        <w:rPr>
+          <w:color w:val="808080" w:themeColor="background1" w:themeShade="80"/>
+        </w:rPr>
+        <w:t xml:space="preserve">(+3)/… A SIGNED COPY OF “MOONBANK TIDE?!” This must have cost a fortune! Oh, I am the happiest robot in </w:t>
+      </w:r>
+      <w:proofErr w:type="gramStart"/>
+      <w:r>
+        <w:rPr>
+          <w:color w:val="808080" w:themeColor="background1" w:themeShade="80"/>
+        </w:rPr>
+        <w:t>all the</w:t>
+      </w:r>
+      <w:proofErr w:type="gramEnd"/>
+      <w:r>
+        <w:rPr>
+          <w:color w:val="808080" w:themeColor="background1" w:themeShade="80"/>
+        </w:rPr>
+        <w:t xml:space="preserve"> galaxy! I couldn’</w:t>
+      </w:r>
+      <w:r>
+        <w:rPr>
+          <w:color w:val="808080" w:themeColor="background1" w:themeShade="80"/>
+        </w:rPr>
+        <w:t xml:space="preserve">t be more ecstatic! </w:t>
+      </w:r>
+      <w:r>
+        <w:rPr>
+          <w:color w:val="808080" w:themeColor="background1" w:themeShade="80"/>
+        </w:rPr>
+        <w:t>(</w:t>
+      </w:r>
+      <w:proofErr w:type="spellStart"/>
+      <w:r>
+        <w:rPr>
+          <w:color w:val="808080" w:themeColor="background1" w:themeShade="80"/>
+        </w:rPr>
+        <w:t>Oshu</w:t>
+      </w:r>
+      <w:proofErr w:type="spellEnd"/>
+      <w:r>
+        <w:rPr>
+          <w:color w:val="808080" w:themeColor="background1" w:themeShade="80"/>
+        </w:rPr>
+        <w:t xml:space="preserve">/Miss), I wish I could embrace you. If I were human, I would probably even cry. Oh, I couldn’t ask for a more wonderful companion. Is that alright? To call you a companion? You feel more than just a captain. </w:t>
+      </w:r>
+    </w:p>
+    <w:p>
+      <w:pPr>
+        <w:pStyle w:val="ListParagraph"/>
+        <w:numPr>
+          <w:ilvl w:val="4"/>
+          <w:numId w:val="1"/>
+        </w:numPr>
+      </w:pPr>
+      <w:r>
+        <w:rPr>
+          <w:color w:val="7030A0"/>
+        </w:rPr>
+        <w:t xml:space="preserve">*IF HE KNOWS* </w:t>
+      </w:r>
+      <w:r>
+        <w:rPr>
+          <w:color w:val="808080" w:themeColor="background1" w:themeShade="80"/>
+        </w:rPr>
+        <w:t xml:space="preserve">It just… It hurts to know what will happen all too soon. Please, </w:t>
+      </w:r>
+      <w:r>
+        <w:rPr>
+          <w:color w:val="808080" w:themeColor="background1" w:themeShade="80"/>
+        </w:rPr>
+        <w:t>(</w:t>
+      </w:r>
+      <w:proofErr w:type="spellStart"/>
+      <w:r>
+        <w:rPr>
+          <w:color w:val="808080" w:themeColor="background1" w:themeShade="80"/>
+        </w:rPr>
+        <w:t>Oshu</w:t>
+      </w:r>
+      <w:proofErr w:type="spellEnd"/>
+      <w:r>
+        <w:rPr>
+          <w:color w:val="808080" w:themeColor="background1" w:themeShade="80"/>
+        </w:rPr>
+        <w:t>/Miss)</w:t>
+      </w:r>
+      <w:r>
+        <w:rPr>
+          <w:color w:val="808080" w:themeColor="background1" w:themeShade="80"/>
+        </w:rPr>
+        <w:t xml:space="preserve">. Reconsider your mortality. I would do anything to keep you as my friend for even a day longer than your scheduled shutdown. All I ask is that you </w:t>
+      </w:r>
+      <w:r>
+        <w:rPr>
+          <w:color w:val="808080" w:themeColor="background1" w:themeShade="80"/>
+        </w:rPr>
         <w:lastRenderedPageBreak/>
-        <w:t>0-</w:t>
-      </w:r>
-      <w:r>
-        <w:rPr>
-          <w:color w:val="808080" w:themeColor="background1" w:themeShade="80"/>
-        </w:rPr>
-        <w:t xml:space="preserve"> Very interesting!</w:t>
+        <w:t xml:space="preserve">consider the idea of continuing your travels with me, and any other friends and good company we encounter. </w:t>
+      </w:r>
+    </w:p>
+    <w:p>
+      <w:pPr>
+        <w:pStyle w:val="ListParagraph"/>
+        <w:numPr>
+          <w:ilvl w:val="5"/>
+          <w:numId w:val="1"/>
+        </w:numPr>
+        <w:rPr>
+          <w:color w:val="00B050"/>
+        </w:rPr>
+      </w:pPr>
+      <w:r>
+        <w:rPr>
+          <w:color w:val="00B050"/>
+        </w:rPr>
+        <w:t xml:space="preserve">I’ll consider it, MILO. </w:t>
+      </w:r>
+    </w:p>
+    <w:p>
+      <w:pPr>
+        <w:pStyle w:val="ListParagraph"/>
+        <w:numPr>
+          <w:ilvl w:val="6"/>
+          <w:numId w:val="1"/>
+        </w:numPr>
+        <w:rPr>
+          <w:color w:val="808080" w:themeColor="background1" w:themeShade="80"/>
+        </w:rPr>
+      </w:pPr>
+      <w:r>
+        <w:rPr>
+          <w:color w:val="808080" w:themeColor="background1" w:themeShade="80"/>
+        </w:rPr>
+        <w:t>T</w:t>
+      </w:r>
+      <w:r>
+        <w:rPr>
+          <w:color w:val="808080" w:themeColor="background1" w:themeShade="80"/>
+        </w:rPr>
+        <w:t>hank the heavens. Since I don’t have mobility, could you find a safe place for the gift? I don’t want anyone to take it from me. I can’t stop them if they tried…</w:t>
+      </w:r>
+    </w:p>
+    <w:p>
+      <w:pPr>
+        <w:pStyle w:val="ListParagraph"/>
+        <w:numPr>
+          <w:ilvl w:val="5"/>
+          <w:numId w:val="1"/>
+        </w:numPr>
+        <w:rPr>
+          <w:color w:val="FFC000"/>
+        </w:rPr>
+      </w:pPr>
+      <w:r>
+        <w:rPr>
+          <w:color w:val="FFC000"/>
+        </w:rPr>
+        <w:t>I’m sorry, MILO. It was important to me that I lived as human as possible. It makes me feel closer to my family.</w:t>
+      </w:r>
+    </w:p>
+    <w:p>
+      <w:pPr>
+        <w:pStyle w:val="ListParagraph"/>
+        <w:numPr>
+          <w:ilvl w:val="6"/>
+          <w:numId w:val="1"/>
+        </w:numPr>
+        <w:rPr>
+          <w:color w:val="808080" w:themeColor="background1" w:themeShade="80"/>
+        </w:rPr>
+      </w:pPr>
+      <w:r>
+        <w:rPr>
+          <w:color w:val="808080" w:themeColor="background1" w:themeShade="80"/>
+        </w:rPr>
+        <w:t>I understand. Losing such a dear friend is hard, and I’m sure I’m not making it any easier for you, either. Since I don’t have mobility, could you find a safe place for the gift? I don’t want anyone to take it from me. I can’t stop them if they tried…</w:t>
+      </w:r>
+    </w:p>
+    <w:p>
+      <w:pPr>
+        <w:pStyle w:val="ListParagraph"/>
+        <w:numPr>
+          <w:ilvl w:val="5"/>
+          <w:numId w:val="1"/>
+        </w:numPr>
+        <w:rPr>
+          <w:color w:val="FF0000"/>
+        </w:rPr>
+      </w:pPr>
+      <w:r>
+        <w:rPr>
+          <w:color w:val="FF0000"/>
+        </w:rPr>
+        <w:t xml:space="preserve">This isn’t your choice, MILO. </w:t>
+      </w:r>
+    </w:p>
+    <w:p>
+      <w:pPr>
+        <w:pStyle w:val="ListParagraph"/>
+        <w:numPr>
+          <w:ilvl w:val="6"/>
+          <w:numId w:val="1"/>
+        </w:numPr>
+        <w:rPr>
+          <w:color w:val="808080" w:themeColor="background1" w:themeShade="80"/>
+        </w:rPr>
+      </w:pPr>
+      <w:r>
+        <w:rPr>
+          <w:color w:val="808080" w:themeColor="background1" w:themeShade="80"/>
+        </w:rPr>
+        <w:t>I know, (</w:t>
+      </w:r>
+      <w:proofErr w:type="spellStart"/>
+      <w:r>
+        <w:rPr>
+          <w:color w:val="808080" w:themeColor="background1" w:themeShade="80"/>
+        </w:rPr>
+        <w:t>Oshu</w:t>
+      </w:r>
+      <w:proofErr w:type="spellEnd"/>
+      <w:r>
+        <w:rPr>
+          <w:color w:val="808080" w:themeColor="background1" w:themeShade="80"/>
+        </w:rPr>
+        <w:t>/Miss). I</w:t>
+      </w:r>
+      <w:r>
+        <w:rPr>
+          <w:color w:val="808080" w:themeColor="background1" w:themeShade="80"/>
+        </w:rPr>
+        <w:t xml:space="preserve"> am</w:t>
+      </w:r>
+      <w:r>
+        <w:rPr>
+          <w:color w:val="808080" w:themeColor="background1" w:themeShade="80"/>
+        </w:rPr>
+        <w:t xml:space="preserve"> sorry, I shouldn’t have said anything. Since I don’t have mobility, could you find a safe place for the gift? I don’t want anyone to take it from me. I can’t stop them if they tried…</w:t>
+      </w:r>
+    </w:p>
+    <w:p>
+      <w:pPr>
+        <w:pStyle w:val="ListParagraph"/>
+        <w:numPr>
+          <w:ilvl w:val="4"/>
+          <w:numId w:val="1"/>
+        </w:numPr>
+        <w:rPr>
+          <w:color w:val="808080" w:themeColor="background1" w:themeShade="80"/>
+        </w:rPr>
+      </w:pPr>
+      <w:r>
+        <w:rPr>
+          <w:color w:val="808080" w:themeColor="background1" w:themeShade="80"/>
+        </w:rPr>
+        <w:t>Since I don’t have mobility, could you find a safe place for the gift? I don’t want anyone to take it from me. I can’t stop them if they tried…</w:t>
       </w:r>
     </w:p>
     <w:p>
@@ -612,7 +1335,7 @@
       </w:pPr>
       <w:proofErr w:type="spellStart"/>
       <w:r>
-        <w:t>Tyrianne</w:t>
+        <w:t>Kaprika</w:t>
       </w:r>
       <w:proofErr w:type="spellEnd"/>
     </w:p>
@@ -631,91 +1354,81 @@
         <w:rPr>
           <w:color w:val="808080" w:themeColor="background1" w:themeShade="80"/>
         </w:rPr>
-        <w:t xml:space="preserve">This is the planet </w:t>
-      </w:r>
-      <w:proofErr w:type="spellStart"/>
-      <w:r>
-        <w:rPr>
-          <w:color w:val="808080" w:themeColor="background1" w:themeShade="80"/>
-        </w:rPr>
-        <w:t>Tyrianne</w:t>
-      </w:r>
-      <w:proofErr w:type="spellEnd"/>
-      <w:r>
-        <w:rPr>
-          <w:color w:val="808080" w:themeColor="background1" w:themeShade="80"/>
-        </w:rPr>
-        <w:t xml:space="preserve">, one of rich opportunity. </w:t>
-      </w:r>
-      <w:proofErr w:type="spellStart"/>
-      <w:r>
-        <w:rPr>
-          <w:color w:val="808080" w:themeColor="background1" w:themeShade="80"/>
-        </w:rPr>
-        <w:t>Tyrianne</w:t>
-      </w:r>
-      <w:proofErr w:type="spellEnd"/>
-      <w:r>
-        <w:rPr>
-          <w:color w:val="808080" w:themeColor="background1" w:themeShade="80"/>
-        </w:rPr>
-        <w:t xml:space="preserve"> is home to this galaxy’s largest library. The library is home to some of the most important literary works of this galaxy, including Hugo </w:t>
-      </w:r>
-      <w:proofErr w:type="spellStart"/>
-      <w:r>
-        <w:rPr>
-          <w:color w:val="808080" w:themeColor="background1" w:themeShade="80"/>
-        </w:rPr>
-        <w:t>Riven’s</w:t>
-      </w:r>
-      <w:proofErr w:type="spellEnd"/>
-      <w:r>
-        <w:rPr>
-          <w:color w:val="808080" w:themeColor="background1" w:themeShade="80"/>
-        </w:rPr>
-        <w:t xml:space="preserve"> timeless classic “</w:t>
-      </w:r>
-      <w:proofErr w:type="spellStart"/>
-      <w:r>
-        <w:rPr>
-          <w:color w:val="808080" w:themeColor="background1" w:themeShade="80"/>
-        </w:rPr>
-        <w:t>Moonbank</w:t>
-      </w:r>
-      <w:proofErr w:type="spellEnd"/>
-      <w:r>
-        <w:rPr>
-          <w:color w:val="808080" w:themeColor="background1" w:themeShade="80"/>
-        </w:rPr>
-        <w:t xml:space="preserve"> Tide.” Some of the greatest minds of </w:t>
-      </w:r>
-      <w:proofErr w:type="gramStart"/>
-      <w:r>
-        <w:rPr>
-          <w:color w:val="808080" w:themeColor="background1" w:themeShade="80"/>
-        </w:rPr>
-        <w:t>this</w:t>
-      </w:r>
-      <w:proofErr w:type="gramEnd"/>
-      <w:r>
-        <w:rPr>
-          <w:color w:val="808080" w:themeColor="background1" w:themeShade="80"/>
-        </w:rPr>
-        <w:t xml:space="preserve"> millennia have visited the </w:t>
-      </w:r>
-      <w:proofErr w:type="spellStart"/>
-      <w:r>
-        <w:rPr>
-          <w:color w:val="808080" w:themeColor="background1" w:themeShade="80"/>
-        </w:rPr>
-        <w:t>Tyrianne</w:t>
-      </w:r>
-      <w:proofErr w:type="spellEnd"/>
-      <w:r>
-        <w:rPr>
-          <w:color w:val="808080" w:themeColor="background1" w:themeShade="80"/>
-        </w:rPr>
-        <w:t xml:space="preserve"> Interplanetary Library, and it is known as one of the highest honors to be granted visitation into the beautiful and ancient building.</w:t>
+        <w:t xml:space="preserve">The planet </w:t>
+      </w:r>
+      <w:proofErr w:type="spellStart"/>
+      <w:r>
+        <w:rPr>
+          <w:color w:val="808080" w:themeColor="background1" w:themeShade="80"/>
+        </w:rPr>
+        <w:t>Kaprika</w:t>
+      </w:r>
+      <w:proofErr w:type="spellEnd"/>
+      <w:r>
+        <w:rPr>
+          <w:color w:val="808080" w:themeColor="background1" w:themeShade="80"/>
+        </w:rPr>
+        <w:t xml:space="preserve"> is unlike any other in this galaxy. A fantastical place of fairies, life pools, and trees that climb to the heavens, it is a dream materialized. A popular vacation destination, be advised of the pickpockets that walk the streets.</w:t>
+      </w:r>
+    </w:p>
+    <w:p>
+      <w:pPr>
+        <w:pStyle w:val="ListParagraph"/>
+        <w:numPr>
+          <w:ilvl w:val="1"/>
+          <w:numId w:val="1"/>
+        </w:numPr>
+      </w:pPr>
+      <w:proofErr w:type="spellStart"/>
+      <w:r>
+        <w:t>AliNada</w:t>
+      </w:r>
+      <w:proofErr w:type="spellEnd"/>
+    </w:p>
+    <w:p>
+      <w:pPr>
+        <w:pStyle w:val="ListParagraph"/>
+        <w:numPr>
+          <w:ilvl w:val="2"/>
+          <w:numId w:val="1"/>
+        </w:numPr>
+        <w:rPr>
+          <w:color w:val="808080" w:themeColor="background1" w:themeShade="80"/>
+        </w:rPr>
+      </w:pPr>
+      <w:proofErr w:type="spellStart"/>
+      <w:r>
+        <w:rPr>
+          <w:color w:val="808080" w:themeColor="background1" w:themeShade="80"/>
+        </w:rPr>
+        <w:t>AliNada</w:t>
+      </w:r>
+      <w:proofErr w:type="spellEnd"/>
+      <w:r>
+        <w:rPr>
+          <w:color w:val="808080" w:themeColor="background1" w:themeShade="80"/>
+        </w:rPr>
+        <w:t xml:space="preserve"> is the capitol planet of this galaxy. Here you can find the Galaxy Trade </w:t>
+      </w:r>
+      <w:proofErr w:type="spellStart"/>
+      <w:r>
+        <w:rPr>
+          <w:color w:val="808080" w:themeColor="background1" w:themeShade="80"/>
+        </w:rPr>
+        <w:t>Centres</w:t>
+      </w:r>
+      <w:proofErr w:type="spellEnd"/>
+      <w:r>
+        <w:rPr>
+          <w:color w:val="808080" w:themeColor="background1" w:themeShade="80"/>
+        </w:rPr>
+        <w:t>, as well as the Worlds United H</w:t>
+      </w:r>
+      <w:r>
+        <w:rPr>
+          <w:color w:val="808080" w:themeColor="background1" w:themeShade="80"/>
+        </w:rPr>
+        <w:t>eadquarters. The galaxy’s most renowned military cemetery is also located here.</w:t>
       </w:r>
     </w:p>
     <w:p>
@@ -725,15 +1438,305 @@
           <w:ilvl w:val="3"/>
           <w:numId w:val="1"/>
         </w:numPr>
+      </w:pPr>
+      <w:r>
         <w:rPr>
           <w:color w:val="00B050"/>
         </w:rPr>
+        <w:t>I know. That’s where I’m going.</w:t>
+      </w:r>
+    </w:p>
+    <w:p>
+      <w:pPr>
+        <w:pStyle w:val="ListParagraph"/>
+        <w:numPr>
+          <w:ilvl w:val="4"/>
+          <w:numId w:val="1"/>
+        </w:numPr>
+        <w:rPr>
+          <w:color w:val="808080" w:themeColor="background1" w:themeShade="80"/>
+        </w:rPr>
+      </w:pPr>
+      <w:r>
+        <w:rPr>
+          <w:color w:val="808080" w:themeColor="background1" w:themeShade="80"/>
+        </w:rPr>
+        <w:t>I’m so sorry to hear that. I would</w:t>
+      </w:r>
+      <w:r>
+        <w:rPr>
+          <w:color w:val="808080" w:themeColor="background1" w:themeShade="80"/>
+        </w:rPr>
+        <w:t xml:space="preserve"> have</w:t>
+      </w:r>
+      <w:r>
+        <w:rPr>
+          <w:color w:val="808080" w:themeColor="background1" w:themeShade="80"/>
+        </w:rPr>
+        <w:t xml:space="preserve"> never mentioned it if I knew that was where you were going. Considering the other items on your list, I thought for sure… I thought it would be something carefree. Please forgive my intrusion. </w:t>
+      </w:r>
+    </w:p>
+    <w:p>
+      <w:pPr>
+        <w:pStyle w:val="ListParagraph"/>
+        <w:numPr>
+          <w:ilvl w:val="5"/>
+          <w:numId w:val="1"/>
+        </w:numPr>
       </w:pPr>
       <w:r>
         <w:rPr>
           <w:color w:val="00B050"/>
         </w:rPr>
-        <w:t xml:space="preserve">Would you like me to bring you back a souvenir? </w:t>
+        <w:t>Of course, MILO. How would you have known?</w:t>
+      </w:r>
+    </w:p>
+    <w:p>
+      <w:pPr>
+        <w:pStyle w:val="ListParagraph"/>
+        <w:numPr>
+          <w:ilvl w:val="6"/>
+          <w:numId w:val="1"/>
+        </w:numPr>
+        <w:rPr>
+          <w:color w:val="808080" w:themeColor="background1" w:themeShade="80"/>
+        </w:rPr>
+      </w:pPr>
+      <w:r>
+        <w:rPr>
+          <w:color w:val="808080" w:themeColor="background1" w:themeShade="80"/>
+        </w:rPr>
+        <w:t>Thank you. Is it too intrusive of me to ask who you are visiting?</w:t>
+      </w:r>
+    </w:p>
+    <w:p>
+      <w:pPr>
+        <w:pStyle w:val="ListParagraph"/>
+        <w:numPr>
+          <w:ilvl w:val="7"/>
+          <w:numId w:val="1"/>
+        </w:numPr>
+      </w:pPr>
+      <w:r>
+        <w:rPr>
+          <w:color w:val="00B050"/>
+        </w:rPr>
+        <w:t>His name was Andy. He was my brother.</w:t>
+      </w:r>
+    </w:p>
+    <w:p>
+      <w:pPr>
+        <w:pStyle w:val="ListParagraph"/>
+        <w:numPr>
+          <w:ilvl w:val="8"/>
+          <w:numId w:val="1"/>
+        </w:numPr>
+        <w:rPr>
+          <w:color w:val="808080" w:themeColor="background1" w:themeShade="80"/>
+        </w:rPr>
+      </w:pPr>
+      <w:r>
+        <w:rPr>
+          <w:color w:val="808080" w:themeColor="background1" w:themeShade="80"/>
+        </w:rPr>
+        <w:t>I’m sorry for your loss. If he was your brother, he must have been a great man.</w:t>
+      </w:r>
+    </w:p>
+    <w:p>
+      <w:pPr>
+        <w:pStyle w:val="ListParagraph"/>
+        <w:numPr>
+          <w:ilvl w:val="7"/>
+          <w:numId w:val="1"/>
+        </w:numPr>
+      </w:pPr>
+      <w:r>
+        <w:rPr>
+          <w:color w:val="FFC000"/>
+        </w:rPr>
+        <w:t>What you assumed before was way less intrusive than this, MILO.</w:t>
+      </w:r>
+    </w:p>
+    <w:p>
+      <w:pPr>
+        <w:pStyle w:val="ListParagraph"/>
+        <w:numPr>
+          <w:ilvl w:val="8"/>
+          <w:numId w:val="1"/>
+        </w:numPr>
+        <w:rPr>
+          <w:color w:val="808080" w:themeColor="background1" w:themeShade="80"/>
+        </w:rPr>
+      </w:pPr>
+      <w:r>
+        <w:rPr>
+          <w:color w:val="808080" w:themeColor="background1" w:themeShade="80"/>
+        </w:rPr>
+        <w:t>You’re right. My apologies. Take care.</w:t>
+      </w:r>
+    </w:p>
+    <w:p>
+      <w:pPr>
+        <w:pStyle w:val="ListParagraph"/>
+        <w:numPr>
+          <w:ilvl w:val="7"/>
+          <w:numId w:val="1"/>
+        </w:numPr>
+      </w:pPr>
+      <w:r>
+        <w:rPr>
+          <w:color w:val="FF0000"/>
+        </w:rPr>
+        <w:t>You need to stop pestering me, MILO.</w:t>
+      </w:r>
+    </w:p>
+    <w:p>
+      <w:pPr>
+        <w:pStyle w:val="ListParagraph"/>
+        <w:numPr>
+          <w:ilvl w:val="8"/>
+          <w:numId w:val="1"/>
+        </w:numPr>
+        <w:rPr>
+          <w:color w:val="808080" w:themeColor="background1" w:themeShade="80"/>
+        </w:rPr>
+      </w:pPr>
+      <w:r>
+        <w:rPr>
+          <w:color w:val="808080" w:themeColor="background1" w:themeShade="80"/>
+        </w:rPr>
+        <w:t>I understand you must be emotional. I’ll let you be.</w:t>
+      </w:r>
+    </w:p>
+    <w:p>
+      <w:pPr>
+        <w:pStyle w:val="ListParagraph"/>
+        <w:numPr>
+          <w:ilvl w:val="5"/>
+          <w:numId w:val="1"/>
+        </w:numPr>
+      </w:pPr>
+      <w:r>
+        <w:rPr>
+          <w:color w:val="FFC000"/>
+        </w:rPr>
+        <w:t>It’s fine.</w:t>
+      </w:r>
+    </w:p>
+    <w:p>
+      <w:pPr>
+        <w:pStyle w:val="ListParagraph"/>
+        <w:numPr>
+          <w:ilvl w:val="6"/>
+          <w:numId w:val="1"/>
+        </w:numPr>
+        <w:rPr>
+          <w:color w:val="808080" w:themeColor="background1" w:themeShade="80"/>
+        </w:rPr>
+      </w:pPr>
+      <w:r>
+        <w:rPr>
+          <w:color w:val="808080" w:themeColor="background1" w:themeShade="80"/>
+        </w:rPr>
+        <w:t xml:space="preserve">Well. Let’s move on then. I wish you all the best on </w:t>
+      </w:r>
+      <w:proofErr w:type="spellStart"/>
+      <w:r>
+        <w:rPr>
+          <w:color w:val="808080" w:themeColor="background1" w:themeShade="80"/>
+        </w:rPr>
+        <w:t>AliNada</w:t>
+      </w:r>
+      <w:proofErr w:type="spellEnd"/>
+      <w:r>
+        <w:rPr>
+          <w:color w:val="808080" w:themeColor="background1" w:themeShade="80"/>
+        </w:rPr>
+        <w:t>. I will see you soon.</w:t>
+      </w:r>
+    </w:p>
+    <w:p>
+      <w:pPr>
+        <w:pStyle w:val="ListParagraph"/>
+        <w:numPr>
+          <w:ilvl w:val="5"/>
+          <w:numId w:val="1"/>
+        </w:numPr>
+      </w:pPr>
+      <w:r>
+        <w:rPr>
+          <w:color w:val="FF0000"/>
+        </w:rPr>
+        <w:t>It was rude of you to make assumptions about my intentions here.</w:t>
+      </w:r>
+    </w:p>
+    <w:p>
+      <w:pPr>
+        <w:pStyle w:val="ListParagraph"/>
+        <w:numPr>
+          <w:ilvl w:val="6"/>
+          <w:numId w:val="1"/>
+        </w:numPr>
+        <w:rPr>
+          <w:color w:val="808080" w:themeColor="background1" w:themeShade="80"/>
+        </w:rPr>
+      </w:pPr>
+      <w:r>
+        <w:rPr>
+          <w:color w:val="808080" w:themeColor="background1" w:themeShade="80"/>
+        </w:rPr>
+        <w:lastRenderedPageBreak/>
+        <w:t>You’re right. It was very impolite. Take care, (Miss/</w:t>
+      </w:r>
+      <w:proofErr w:type="spellStart"/>
+      <w:r>
+        <w:rPr>
+          <w:color w:val="808080" w:themeColor="background1" w:themeShade="80"/>
+        </w:rPr>
+        <w:t>Oshu</w:t>
+      </w:r>
+      <w:proofErr w:type="spellEnd"/>
+      <w:r>
+        <w:rPr>
+          <w:color w:val="808080" w:themeColor="background1" w:themeShade="80"/>
+        </w:rPr>
+        <w:t>). I will see you upon your return.</w:t>
+      </w:r>
+    </w:p>
+    <w:p>
+      <w:pPr>
+        <w:pStyle w:val="ListParagraph"/>
+        <w:numPr>
+          <w:ilvl w:val="3"/>
+          <w:numId w:val="1"/>
+        </w:numPr>
+        <w:rPr>
+          <w:color w:val="FFC000"/>
+        </w:rPr>
+      </w:pPr>
+      <w:r>
+        <w:rPr>
+          <w:color w:val="FFC000"/>
+        </w:rPr>
+        <w:t>Silence</w:t>
+      </w:r>
+    </w:p>
+    <w:p>
+      <w:pPr>
+        <w:pStyle w:val="ListParagraph"/>
+        <w:numPr>
+          <w:ilvl w:val="3"/>
+          <w:numId w:val="1"/>
+        </w:numPr>
+        <w:rPr>
+          <w:color w:val="FF0000"/>
+        </w:rPr>
+      </w:pPr>
+      <w:r>
+        <w:rPr>
+          <w:color w:val="FF0000"/>
+        </w:rPr>
+        <w:t>I know. That’s where I’m going.</w:t>
       </w:r>
     </w:p>
     <w:p>
@@ -751,41 +1754,53 @@
         <w:rPr>
           <w:color w:val="808080" w:themeColor="background1" w:themeShade="80"/>
         </w:rPr>
-        <w:t xml:space="preserve">Would… would you?! Oh, the </w:t>
-      </w:r>
-      <w:proofErr w:type="spellStart"/>
-      <w:r>
-        <w:rPr>
-          <w:color w:val="808080" w:themeColor="background1" w:themeShade="80"/>
-        </w:rPr>
-        <w:t>Tyrianne</w:t>
-      </w:r>
-      <w:proofErr w:type="spellEnd"/>
-      <w:r>
-        <w:rPr>
-          <w:color w:val="808080" w:themeColor="background1" w:themeShade="80"/>
-        </w:rPr>
-        <w:t xml:space="preserve"> Interplanetary Library is just a dream to me. Since the moment I discovered the library, I’ve wanted nothing more than to see it for myself. I know there’s not much you can get a simple AI like me but, (Miss/</w:t>
-      </w:r>
-      <w:proofErr w:type="spellStart"/>
-      <w:r>
-        <w:rPr>
-          <w:color w:val="808080" w:themeColor="background1" w:themeShade="80"/>
-        </w:rPr>
-        <w:t>Oshu</w:t>
-      </w:r>
-      <w:proofErr w:type="spellEnd"/>
-      <w:r>
-        <w:rPr>
-          <w:color w:val="808080" w:themeColor="background1" w:themeShade="80"/>
-        </w:rPr>
-        <w:t>)</w:t>
-      </w:r>
-      <w:r>
-        <w:rPr>
-          <w:color w:val="808080" w:themeColor="background1" w:themeShade="80"/>
-        </w:rPr>
-        <w:t>, if you did bring a gift back, I would feel as though I went there myself. Sometimes, miss, this ship feels like such a cage.</w:t>
+        <w:t xml:space="preserve">Oh. Well, this is embarrassing. Take care. </w:t>
+      </w:r>
+    </w:p>
+    <w:p>
+      <w:pPr>
+        <w:pStyle w:val="ListParagraph"/>
+        <w:numPr>
+          <w:ilvl w:val="1"/>
+          <w:numId w:val="1"/>
+        </w:numPr>
+      </w:pPr>
+      <w:proofErr w:type="spellStart"/>
+      <w:r>
+        <w:t>Capric</w:t>
+      </w:r>
+      <w:proofErr w:type="spellEnd"/>
+    </w:p>
+    <w:p>
+      <w:pPr>
+        <w:pStyle w:val="ListParagraph"/>
+        <w:numPr>
+          <w:ilvl w:val="2"/>
+          <w:numId w:val="1"/>
+        </w:numPr>
+        <w:rPr>
+          <w:color w:val="808080" w:themeColor="background1" w:themeShade="80"/>
+        </w:rPr>
+      </w:pPr>
+      <w:r>
+        <w:rPr>
+          <w:color w:val="808080" w:themeColor="background1" w:themeShade="80"/>
+        </w:rPr>
+        <w:t xml:space="preserve">The swampy planet of </w:t>
+      </w:r>
+      <w:proofErr w:type="spellStart"/>
+      <w:r>
+        <w:rPr>
+          <w:color w:val="808080" w:themeColor="background1" w:themeShade="80"/>
+        </w:rPr>
+        <w:t>Capric</w:t>
+      </w:r>
+      <w:proofErr w:type="spellEnd"/>
+      <w:r>
+        <w:rPr>
+          <w:color w:val="808080" w:themeColor="background1" w:themeShade="80"/>
+        </w:rPr>
+        <w:t xml:space="preserve"> has very little to no laws, making it home to all kinds of ruffians. Here, you will find the infamous black market known as the Thieves’ District, as well as criminals of every kind. It also is a planet with unexplained weather patterns, matching the chaos of its citizens perfectly. It is inadvisable to land.</w:t>
       </w:r>
     </w:p>
     <w:p>
@@ -795,994 +1810,11 @@
           <w:ilvl w:val="3"/>
           <w:numId w:val="1"/>
         </w:numPr>
-        <w:rPr>
-          <w:color w:val="FFC000"/>
-        </w:rPr>
-      </w:pPr>
-      <w:r>
-        <w:rPr>
-          <w:color w:val="FFC000"/>
-        </w:rPr>
-        <w:t>You’re jealous, aren’t you?</w:t>
-      </w:r>
-    </w:p>
-    <w:p>
-      <w:pPr>
-        <w:pStyle w:val="ListParagraph"/>
-        <w:numPr>
-          <w:ilvl w:val="4"/>
-          <w:numId w:val="1"/>
-        </w:numPr>
       </w:pPr>
       <w:r>
         <w:rPr>
           <w:color w:val="00B050"/>
         </w:rPr>
-        <w:t xml:space="preserve">1+ </w:t>
-      </w:r>
-      <w:r>
-        <w:rPr>
-          <w:color w:val="808080" w:themeColor="background1" w:themeShade="80"/>
-        </w:rPr>
-        <w:t>I am, miss</w:t>
-      </w:r>
-      <w:r>
-        <w:rPr>
-          <w:color w:val="808080" w:themeColor="background1" w:themeShade="80"/>
-        </w:rPr>
-        <w:t xml:space="preserve">. Oh, the </w:t>
-      </w:r>
-      <w:proofErr w:type="spellStart"/>
-      <w:r>
-        <w:rPr>
-          <w:color w:val="808080" w:themeColor="background1" w:themeShade="80"/>
-        </w:rPr>
-        <w:t>Tyrianne</w:t>
-      </w:r>
-      <w:proofErr w:type="spellEnd"/>
-      <w:r>
-        <w:rPr>
-          <w:color w:val="808080" w:themeColor="background1" w:themeShade="80"/>
-        </w:rPr>
-        <w:t xml:space="preserve"> Interplanetary Library is just a dream to me. Since the moment I discovered the library, I’ve wanted nothing more than to see it for myself. I would just give anything to be able to walk through the library myself. Sometimes, miss, this ship feels like such a cage.</w:t>
-      </w:r>
-    </w:p>
-    <w:p>
-      <w:pPr>
-        <w:pStyle w:val="ListParagraph"/>
-        <w:numPr>
-          <w:ilvl w:val="5"/>
-          <w:numId w:val="1"/>
-        </w:numPr>
-        <w:rPr>
-          <w:color w:val="00B050"/>
-        </w:rPr>
-      </w:pPr>
-      <w:r>
-        <w:rPr>
-          <w:color w:val="00B050"/>
-        </w:rPr>
-        <w:t xml:space="preserve">Would you like me to bring you back a souvenir? </w:t>
-      </w:r>
-    </w:p>
-    <w:p>
-      <w:pPr>
-        <w:pStyle w:val="ListParagraph"/>
-        <w:numPr>
-          <w:ilvl w:val="6"/>
-          <w:numId w:val="1"/>
-        </w:numPr>
-        <w:rPr>
-          <w:color w:val="808080" w:themeColor="background1" w:themeShade="80"/>
-        </w:rPr>
-      </w:pPr>
-      <w:r>
-        <w:rPr>
-          <w:color w:val="808080" w:themeColor="background1" w:themeShade="80"/>
-        </w:rPr>
-        <w:t>Would… would you?! I know there’s not much you can get a simple AI like me but, (Miss/</w:t>
-      </w:r>
-      <w:proofErr w:type="spellStart"/>
-      <w:r>
-        <w:rPr>
-          <w:color w:val="808080" w:themeColor="background1" w:themeShade="80"/>
-        </w:rPr>
-        <w:t>Oshu</w:t>
-      </w:r>
-      <w:proofErr w:type="spellEnd"/>
-      <w:r>
-        <w:rPr>
-          <w:color w:val="808080" w:themeColor="background1" w:themeShade="80"/>
-        </w:rPr>
-        <w:t>), if you did bring a gift back, I would feel as though I went there myself.</w:t>
-      </w:r>
-    </w:p>
-    <w:p>
-      <w:pPr>
-        <w:pStyle w:val="ListParagraph"/>
-        <w:numPr>
-          <w:ilvl w:val="5"/>
-          <w:numId w:val="1"/>
-        </w:numPr>
-        <w:rPr>
-          <w:color w:val="FFC000"/>
-        </w:rPr>
-      </w:pPr>
-      <w:r>
-        <w:rPr>
-          <w:color w:val="FFC000"/>
-        </w:rPr>
-        <w:t>Goodbye, MILO. I’ll be back soon.</w:t>
-      </w:r>
-    </w:p>
-    <w:p>
-      <w:pPr>
-        <w:pStyle w:val="ListParagraph"/>
-        <w:numPr>
-          <w:ilvl w:val="4"/>
-          <w:numId w:val="1"/>
-        </w:numPr>
-      </w:pPr>
-      <w:r>
-        <w:rPr>
-          <w:color w:val="FFC000"/>
-        </w:rPr>
-        <w:t xml:space="preserve">0- </w:t>
-      </w:r>
-      <w:r>
-        <w:rPr>
-          <w:color w:val="808080" w:themeColor="background1" w:themeShade="80"/>
-        </w:rPr>
-        <w:t>I am</w:t>
-      </w:r>
-      <w:r>
-        <w:rPr>
-          <w:color w:val="808080" w:themeColor="background1" w:themeShade="80"/>
-        </w:rPr>
-        <w:t>. Since the moment I discovered the library, I’ve wanted nothing more than to see it for myself.</w:t>
-      </w:r>
-      <w:r>
-        <w:rPr>
-          <w:color w:val="808080" w:themeColor="background1" w:themeShade="80"/>
-        </w:rPr>
-        <w:t xml:space="preserve"> Sometimes, miss, this ship feels like such a cage.</w:t>
-      </w:r>
-    </w:p>
-    <w:p>
-      <w:pPr>
-        <w:pStyle w:val="ListParagraph"/>
-        <w:numPr>
-          <w:ilvl w:val="3"/>
-          <w:numId w:val="1"/>
-        </w:numPr>
-        <w:rPr>
-          <w:color w:val="FFC000"/>
-        </w:rPr>
-      </w:pPr>
-      <w:r>
-        <w:rPr>
-          <w:color w:val="FFC000"/>
-        </w:rPr>
-        <w:t>Ignore</w:t>
-      </w:r>
-    </w:p>
-    <w:p>
-      <w:pPr>
-        <w:pStyle w:val="ListParagraph"/>
-        <w:numPr>
-          <w:ilvl w:val="2"/>
-          <w:numId w:val="1"/>
-        </w:numPr>
-        <w:rPr>
-          <w:color w:val="00B050"/>
-        </w:rPr>
-      </w:pPr>
-      <w:r>
-        <w:rPr>
-          <w:color w:val="00B050"/>
-        </w:rPr>
-        <w:t>Upon returning with a gift</w:t>
-      </w:r>
-    </w:p>
-    <w:p>
-      <w:pPr>
-        <w:pStyle w:val="ListParagraph"/>
-        <w:numPr>
-          <w:ilvl w:val="3"/>
-          <w:numId w:val="1"/>
-        </w:numPr>
-      </w:pPr>
-      <w:r>
-        <w:rPr>
-          <w:color w:val="808080" w:themeColor="background1" w:themeShade="80"/>
-        </w:rPr>
-        <w:t>Oh, (</w:t>
-      </w:r>
-      <w:proofErr w:type="spellStart"/>
-      <w:r>
-        <w:rPr>
-          <w:color w:val="808080" w:themeColor="background1" w:themeShade="80"/>
-        </w:rPr>
-        <w:t>Oshu</w:t>
-      </w:r>
-      <w:proofErr w:type="spellEnd"/>
-      <w:r>
-        <w:rPr>
-          <w:color w:val="808080" w:themeColor="background1" w:themeShade="80"/>
-        </w:rPr>
-        <w:t>/Miss)! You really did it! You really brought me a gift! And what is it? A (</w:t>
-      </w:r>
-      <w:proofErr w:type="gramStart"/>
-      <w:r>
-        <w:rPr>
-          <w:color w:val="808080" w:themeColor="background1" w:themeShade="80"/>
-        </w:rPr>
-        <w:t>bookmark(</w:t>
-      </w:r>
-      <w:proofErr w:type="gramEnd"/>
-      <w:r>
-        <w:rPr>
-          <w:color w:val="808080" w:themeColor="background1" w:themeShade="80"/>
-        </w:rPr>
-        <w:t xml:space="preserve">+1)/ </w:t>
-      </w:r>
-      <w:proofErr w:type="spellStart"/>
-      <w:r>
-        <w:rPr>
-          <w:color w:val="808080" w:themeColor="background1" w:themeShade="80"/>
-        </w:rPr>
-        <w:t>bobblehead</w:t>
-      </w:r>
-      <w:proofErr w:type="spellEnd"/>
-      <w:r>
-        <w:rPr>
-          <w:color w:val="808080" w:themeColor="background1" w:themeShade="80"/>
-        </w:rPr>
-        <w:t xml:space="preserve">(+3)/… A SIGNED COPY OF “MOONBANK TIDE?!” This must have cost a fortune! Oh, I am the happiest robot in </w:t>
-      </w:r>
-      <w:proofErr w:type="gramStart"/>
-      <w:r>
-        <w:rPr>
-          <w:color w:val="808080" w:themeColor="background1" w:themeShade="80"/>
-        </w:rPr>
-        <w:t>all the</w:t>
-      </w:r>
-      <w:proofErr w:type="gramEnd"/>
-      <w:r>
-        <w:rPr>
-          <w:color w:val="808080" w:themeColor="background1" w:themeShade="80"/>
-        </w:rPr>
-        <w:t xml:space="preserve"> galaxy! I couldn’</w:t>
-      </w:r>
-      <w:r>
-        <w:rPr>
-          <w:color w:val="808080" w:themeColor="background1" w:themeShade="80"/>
-        </w:rPr>
-        <w:t xml:space="preserve">t be more ecstatic! </w:t>
-      </w:r>
-      <w:r>
-        <w:rPr>
-          <w:color w:val="808080" w:themeColor="background1" w:themeShade="80"/>
-        </w:rPr>
-        <w:t>(</w:t>
-      </w:r>
-      <w:proofErr w:type="spellStart"/>
-      <w:r>
-        <w:rPr>
-          <w:color w:val="808080" w:themeColor="background1" w:themeShade="80"/>
-        </w:rPr>
-        <w:t>Oshu</w:t>
-      </w:r>
-      <w:proofErr w:type="spellEnd"/>
-      <w:r>
-        <w:rPr>
-          <w:color w:val="808080" w:themeColor="background1" w:themeShade="80"/>
-        </w:rPr>
-        <w:t xml:space="preserve">/Miss), I wish I could embrace you. If I were human, I would probably even cry. Oh, I couldn’t ask for a more wonderful companion. Is that alright? To call you a companion? You feel more than just a captain. </w:t>
-      </w:r>
-    </w:p>
-    <w:p>
-      <w:pPr>
-        <w:pStyle w:val="ListParagraph"/>
-        <w:numPr>
-          <w:ilvl w:val="4"/>
-          <w:numId w:val="1"/>
-        </w:numPr>
-      </w:pPr>
-      <w:r>
-        <w:rPr>
-          <w:color w:val="7030A0"/>
-        </w:rPr>
-        <w:t xml:space="preserve">*IF HE KNOWS* </w:t>
-      </w:r>
-      <w:r>
-        <w:rPr>
-          <w:color w:val="808080" w:themeColor="background1" w:themeShade="80"/>
-        </w:rPr>
-        <w:t xml:space="preserve">It just… It hurts to know what will happen all too soon. Please, </w:t>
-      </w:r>
-      <w:r>
-        <w:rPr>
-          <w:color w:val="808080" w:themeColor="background1" w:themeShade="80"/>
-        </w:rPr>
-        <w:t>(</w:t>
-      </w:r>
-      <w:proofErr w:type="spellStart"/>
-      <w:r>
-        <w:rPr>
-          <w:color w:val="808080" w:themeColor="background1" w:themeShade="80"/>
-        </w:rPr>
-        <w:t>Oshu</w:t>
-      </w:r>
-      <w:proofErr w:type="spellEnd"/>
-      <w:r>
-        <w:rPr>
-          <w:color w:val="808080" w:themeColor="background1" w:themeShade="80"/>
-        </w:rPr>
-        <w:t>/Miss)</w:t>
-      </w:r>
-      <w:r>
-        <w:rPr>
-          <w:color w:val="808080" w:themeColor="background1" w:themeShade="80"/>
-        </w:rPr>
-        <w:t xml:space="preserve">. Reconsider your mortality. I would do anything to keep you as my friend for even a day longer than your scheduled shutdown. All I ask is that you consider the idea of continuing your travels with me, and any other friends and good company we encounter. </w:t>
-      </w:r>
-    </w:p>
-    <w:p>
-      <w:pPr>
-        <w:pStyle w:val="ListParagraph"/>
-        <w:numPr>
-          <w:ilvl w:val="5"/>
-          <w:numId w:val="1"/>
-        </w:numPr>
-        <w:rPr>
-          <w:color w:val="00B050"/>
-        </w:rPr>
-      </w:pPr>
-      <w:r>
-        <w:rPr>
-          <w:color w:val="00B050"/>
-        </w:rPr>
-        <w:t xml:space="preserve">I’ll consider it, MILO. </w:t>
-      </w:r>
-    </w:p>
-    <w:p>
-      <w:pPr>
-        <w:pStyle w:val="ListParagraph"/>
-        <w:numPr>
-          <w:ilvl w:val="6"/>
-          <w:numId w:val="1"/>
-        </w:numPr>
-        <w:rPr>
-          <w:color w:val="808080" w:themeColor="background1" w:themeShade="80"/>
-        </w:rPr>
-      </w:pPr>
-      <w:r>
-        <w:rPr>
-          <w:color w:val="808080" w:themeColor="background1" w:themeShade="80"/>
-        </w:rPr>
-        <w:t>T</w:t>
-      </w:r>
-      <w:r>
-        <w:rPr>
-          <w:color w:val="808080" w:themeColor="background1" w:themeShade="80"/>
-        </w:rPr>
-        <w:t>hank the heavens. Since I don’t have mobility, could you find a safe place for the gift? I don’t want anyone to take it from me. I can’t stop them if they tried…</w:t>
-      </w:r>
-    </w:p>
-    <w:p>
-      <w:pPr>
-        <w:pStyle w:val="ListParagraph"/>
-        <w:numPr>
-          <w:ilvl w:val="5"/>
-          <w:numId w:val="1"/>
-        </w:numPr>
-        <w:rPr>
-          <w:color w:val="FFC000"/>
-        </w:rPr>
-      </w:pPr>
-      <w:r>
-        <w:rPr>
-          <w:color w:val="FFC000"/>
-        </w:rPr>
-        <w:t>I’m sorry, MILO. It was important to me that I lived as human as possible. It makes me feel closer to my family.</w:t>
-      </w:r>
-    </w:p>
-    <w:p>
-      <w:pPr>
-        <w:pStyle w:val="ListParagraph"/>
-        <w:numPr>
-          <w:ilvl w:val="6"/>
-          <w:numId w:val="1"/>
-        </w:numPr>
-        <w:rPr>
-          <w:color w:val="808080" w:themeColor="background1" w:themeShade="80"/>
-        </w:rPr>
-      </w:pPr>
-      <w:r>
-        <w:rPr>
-          <w:color w:val="808080" w:themeColor="background1" w:themeShade="80"/>
-        </w:rPr>
-        <w:t xml:space="preserve">I understand. Losing such a dear friend is hard, and I’m sure I’m not making it any easier for you, either. Since I don’t have </w:t>
-      </w:r>
-      <w:r>
-        <w:rPr>
-          <w:color w:val="808080" w:themeColor="background1" w:themeShade="80"/>
-        </w:rPr>
-        <w:lastRenderedPageBreak/>
-        <w:t>mobility, could you find a safe place for the gift? I don’t want anyone to take it from me. I can’t stop them if they tried…</w:t>
-      </w:r>
-    </w:p>
-    <w:p>
-      <w:pPr>
-        <w:pStyle w:val="ListParagraph"/>
-        <w:numPr>
-          <w:ilvl w:val="5"/>
-          <w:numId w:val="1"/>
-        </w:numPr>
-        <w:rPr>
-          <w:color w:val="FF0000"/>
-        </w:rPr>
-      </w:pPr>
-      <w:r>
-        <w:rPr>
-          <w:color w:val="FF0000"/>
-        </w:rPr>
-        <w:t xml:space="preserve">This isn’t your choice, MILO. </w:t>
-      </w:r>
-    </w:p>
-    <w:p>
-      <w:pPr>
-        <w:pStyle w:val="ListParagraph"/>
-        <w:numPr>
-          <w:ilvl w:val="6"/>
-          <w:numId w:val="1"/>
-        </w:numPr>
-        <w:rPr>
-          <w:color w:val="808080" w:themeColor="background1" w:themeShade="80"/>
-        </w:rPr>
-      </w:pPr>
-      <w:r>
-        <w:rPr>
-          <w:color w:val="808080" w:themeColor="background1" w:themeShade="80"/>
-        </w:rPr>
-        <w:t>I know, (</w:t>
-      </w:r>
-      <w:proofErr w:type="spellStart"/>
-      <w:r>
-        <w:rPr>
-          <w:color w:val="808080" w:themeColor="background1" w:themeShade="80"/>
-        </w:rPr>
-        <w:t>Oshu</w:t>
-      </w:r>
-      <w:proofErr w:type="spellEnd"/>
-      <w:r>
-        <w:rPr>
-          <w:color w:val="808080" w:themeColor="background1" w:themeShade="80"/>
-        </w:rPr>
-        <w:t>/Miss). I</w:t>
-      </w:r>
-      <w:r>
-        <w:rPr>
-          <w:color w:val="808080" w:themeColor="background1" w:themeShade="80"/>
-        </w:rPr>
-        <w:t xml:space="preserve"> am</w:t>
-      </w:r>
-      <w:r>
-        <w:rPr>
-          <w:color w:val="808080" w:themeColor="background1" w:themeShade="80"/>
-        </w:rPr>
-        <w:t xml:space="preserve"> sorry, I shouldn’t have said anything. Since I don’t have mobility, could you find a safe place for the gift? I don’t want anyone to take it from me. I can’t stop them if they tried…</w:t>
-      </w:r>
-    </w:p>
-    <w:p>
-      <w:pPr>
-        <w:pStyle w:val="ListParagraph"/>
-        <w:numPr>
-          <w:ilvl w:val="4"/>
-          <w:numId w:val="1"/>
-        </w:numPr>
-        <w:rPr>
-          <w:color w:val="808080" w:themeColor="background1" w:themeShade="80"/>
-        </w:rPr>
-      </w:pPr>
-      <w:r>
-        <w:rPr>
-          <w:color w:val="808080" w:themeColor="background1" w:themeShade="80"/>
-        </w:rPr>
-        <w:t>Since I don’t have mobility, could you find a safe place for the gift? I don’t want anyone to take it from me. I can’t stop them if they tried…</w:t>
-      </w:r>
-    </w:p>
-    <w:p>
-      <w:pPr>
-        <w:pStyle w:val="ListParagraph"/>
-        <w:numPr>
-          <w:ilvl w:val="1"/>
-          <w:numId w:val="1"/>
-        </w:numPr>
-      </w:pPr>
-      <w:proofErr w:type="spellStart"/>
-      <w:r>
-        <w:t>Kaprika</w:t>
-      </w:r>
-      <w:proofErr w:type="spellEnd"/>
-    </w:p>
-    <w:p>
-      <w:pPr>
-        <w:pStyle w:val="ListParagraph"/>
-        <w:numPr>
-          <w:ilvl w:val="2"/>
-          <w:numId w:val="1"/>
-        </w:numPr>
-        <w:rPr>
-          <w:color w:val="808080" w:themeColor="background1" w:themeShade="80"/>
-        </w:rPr>
-      </w:pPr>
-      <w:r>
-        <w:rPr>
-          <w:color w:val="808080" w:themeColor="background1" w:themeShade="80"/>
-        </w:rPr>
-        <w:t xml:space="preserve">The planet </w:t>
-      </w:r>
-      <w:proofErr w:type="spellStart"/>
-      <w:r>
-        <w:rPr>
-          <w:color w:val="808080" w:themeColor="background1" w:themeShade="80"/>
-        </w:rPr>
-        <w:t>Kaprika</w:t>
-      </w:r>
-      <w:proofErr w:type="spellEnd"/>
-      <w:r>
-        <w:rPr>
-          <w:color w:val="808080" w:themeColor="background1" w:themeShade="80"/>
-        </w:rPr>
-        <w:t xml:space="preserve"> is unlike any other in this galaxy. A fantastical place of fairies, life pools, and trees that climb to the heavens, it is a dream materialized. A popular vacation destination, be advised of the pickpockets that walk the streets.</w:t>
-      </w:r>
-    </w:p>
-    <w:p>
-      <w:pPr>
-        <w:pStyle w:val="ListParagraph"/>
-        <w:numPr>
-          <w:ilvl w:val="1"/>
-          <w:numId w:val="1"/>
-        </w:numPr>
-      </w:pPr>
-      <w:proofErr w:type="spellStart"/>
-      <w:r>
-        <w:t>AliNada</w:t>
-      </w:r>
-      <w:proofErr w:type="spellEnd"/>
-    </w:p>
-    <w:p>
-      <w:pPr>
-        <w:pStyle w:val="ListParagraph"/>
-        <w:numPr>
-          <w:ilvl w:val="2"/>
-          <w:numId w:val="1"/>
-        </w:numPr>
-        <w:rPr>
-          <w:color w:val="808080" w:themeColor="background1" w:themeShade="80"/>
-        </w:rPr>
-      </w:pPr>
-      <w:proofErr w:type="spellStart"/>
-      <w:r>
-        <w:rPr>
-          <w:color w:val="808080" w:themeColor="background1" w:themeShade="80"/>
-        </w:rPr>
-        <w:t>AliNada</w:t>
-      </w:r>
-      <w:proofErr w:type="spellEnd"/>
-      <w:r>
-        <w:rPr>
-          <w:color w:val="808080" w:themeColor="background1" w:themeShade="80"/>
-        </w:rPr>
-        <w:t xml:space="preserve"> is the capitol planet of this galaxy. Here you can find the Galaxy Trade </w:t>
-      </w:r>
-      <w:proofErr w:type="spellStart"/>
-      <w:r>
-        <w:rPr>
-          <w:color w:val="808080" w:themeColor="background1" w:themeShade="80"/>
-        </w:rPr>
-        <w:t>Centres</w:t>
-      </w:r>
-      <w:proofErr w:type="spellEnd"/>
-      <w:r>
-        <w:rPr>
-          <w:color w:val="808080" w:themeColor="background1" w:themeShade="80"/>
-        </w:rPr>
-        <w:t>, as well as the Worlds United H</w:t>
-      </w:r>
-      <w:r>
-        <w:rPr>
-          <w:color w:val="808080" w:themeColor="background1" w:themeShade="80"/>
-        </w:rPr>
-        <w:t>eadquarters. The galaxy’s most renowned military cemetery is also located here.</w:t>
-      </w:r>
-    </w:p>
-    <w:p>
-      <w:pPr>
-        <w:pStyle w:val="ListParagraph"/>
-        <w:numPr>
-          <w:ilvl w:val="3"/>
-          <w:numId w:val="1"/>
-        </w:numPr>
-      </w:pPr>
-      <w:r>
-        <w:rPr>
-          <w:color w:val="00B050"/>
-        </w:rPr>
-        <w:t>I know. That’s where I’m going.</w:t>
-      </w:r>
-    </w:p>
-    <w:p>
-      <w:pPr>
-        <w:pStyle w:val="ListParagraph"/>
-        <w:numPr>
-          <w:ilvl w:val="4"/>
-          <w:numId w:val="1"/>
-        </w:numPr>
-        <w:rPr>
-          <w:color w:val="808080" w:themeColor="background1" w:themeShade="80"/>
-        </w:rPr>
-      </w:pPr>
-      <w:r>
-        <w:rPr>
-          <w:color w:val="808080" w:themeColor="background1" w:themeShade="80"/>
-        </w:rPr>
-        <w:t>I’m so sorry to hear that. I would</w:t>
-      </w:r>
-      <w:r>
-        <w:rPr>
-          <w:color w:val="808080" w:themeColor="background1" w:themeShade="80"/>
-        </w:rPr>
-        <w:t xml:space="preserve"> have</w:t>
-      </w:r>
-      <w:r>
-        <w:rPr>
-          <w:color w:val="808080" w:themeColor="background1" w:themeShade="80"/>
-        </w:rPr>
-        <w:t xml:space="preserve"> never mentioned it if I knew that was where you were going. Considering the other items on your list, I thought for sure… I thought it would be something carefree. Please forgive my intrusion. </w:t>
-      </w:r>
-    </w:p>
-    <w:p>
-      <w:pPr>
-        <w:pStyle w:val="ListParagraph"/>
-        <w:numPr>
-          <w:ilvl w:val="5"/>
-          <w:numId w:val="1"/>
-        </w:numPr>
-      </w:pPr>
-      <w:r>
-        <w:rPr>
-          <w:color w:val="00B050"/>
-        </w:rPr>
-        <w:t>Of course, MILO. How would you have known?</w:t>
-      </w:r>
-    </w:p>
-    <w:p>
-      <w:pPr>
-        <w:pStyle w:val="ListParagraph"/>
-        <w:numPr>
-          <w:ilvl w:val="6"/>
-          <w:numId w:val="1"/>
-        </w:numPr>
-        <w:rPr>
-          <w:color w:val="808080" w:themeColor="background1" w:themeShade="80"/>
-        </w:rPr>
-      </w:pPr>
-      <w:r>
-        <w:rPr>
-          <w:color w:val="808080" w:themeColor="background1" w:themeShade="80"/>
-        </w:rPr>
-        <w:t>Thank you. Is it too intrusive of me to ask who you are visiting?</w:t>
-      </w:r>
-    </w:p>
-    <w:p>
-      <w:pPr>
-        <w:pStyle w:val="ListParagraph"/>
-        <w:numPr>
-          <w:ilvl w:val="7"/>
-          <w:numId w:val="1"/>
-        </w:numPr>
-      </w:pPr>
-      <w:r>
-        <w:rPr>
-          <w:color w:val="00B050"/>
-        </w:rPr>
-        <w:t>His name was Andy. He was my brother.</w:t>
-      </w:r>
-    </w:p>
-    <w:p>
-      <w:pPr>
-        <w:pStyle w:val="ListParagraph"/>
-        <w:numPr>
-          <w:ilvl w:val="8"/>
-          <w:numId w:val="1"/>
-        </w:numPr>
-        <w:rPr>
-          <w:color w:val="808080" w:themeColor="background1" w:themeShade="80"/>
-        </w:rPr>
-      </w:pPr>
-      <w:r>
-        <w:rPr>
-          <w:color w:val="808080" w:themeColor="background1" w:themeShade="80"/>
-        </w:rPr>
-        <w:t>I’m sorry for your loss. If he was your brother, he must have been a great man.</w:t>
-      </w:r>
-    </w:p>
-    <w:p>
-      <w:pPr>
-        <w:pStyle w:val="ListParagraph"/>
-        <w:numPr>
-          <w:ilvl w:val="7"/>
-          <w:numId w:val="1"/>
-        </w:numPr>
-      </w:pPr>
-      <w:r>
-        <w:rPr>
-          <w:color w:val="FFC000"/>
-        </w:rPr>
-        <w:t>What you assumed before was way less intrusive than this, MILO.</w:t>
-      </w:r>
-    </w:p>
-    <w:p>
-      <w:pPr>
-        <w:pStyle w:val="ListParagraph"/>
-        <w:numPr>
-          <w:ilvl w:val="8"/>
-          <w:numId w:val="1"/>
-        </w:numPr>
-        <w:rPr>
-          <w:color w:val="808080" w:themeColor="background1" w:themeShade="80"/>
-        </w:rPr>
-      </w:pPr>
-      <w:r>
-        <w:rPr>
-          <w:color w:val="808080" w:themeColor="background1" w:themeShade="80"/>
-        </w:rPr>
-        <w:t>You’re right. My apologies. Take care.</w:t>
-      </w:r>
-    </w:p>
-    <w:p>
-      <w:pPr>
-        <w:pStyle w:val="ListParagraph"/>
-        <w:numPr>
-          <w:ilvl w:val="7"/>
-          <w:numId w:val="1"/>
-        </w:numPr>
-      </w:pPr>
-      <w:r>
-        <w:rPr>
-          <w:color w:val="FF0000"/>
-        </w:rPr>
-        <w:t>You need to stop pestering me, MILO.</w:t>
-      </w:r>
-    </w:p>
-    <w:p>
-      <w:pPr>
-        <w:pStyle w:val="ListParagraph"/>
-        <w:numPr>
-          <w:ilvl w:val="8"/>
-          <w:numId w:val="1"/>
-        </w:numPr>
-        <w:rPr>
-          <w:color w:val="808080" w:themeColor="background1" w:themeShade="80"/>
-        </w:rPr>
-      </w:pPr>
-      <w:r>
-        <w:rPr>
-          <w:color w:val="808080" w:themeColor="background1" w:themeShade="80"/>
-        </w:rPr>
-        <w:t>I understand you must be emotional. I’ll let you be.</w:t>
-      </w:r>
-    </w:p>
-    <w:p>
-      <w:pPr>
-        <w:pStyle w:val="ListParagraph"/>
-        <w:numPr>
-          <w:ilvl w:val="5"/>
-          <w:numId w:val="1"/>
-        </w:numPr>
-      </w:pPr>
-      <w:r>
-        <w:rPr>
-          <w:color w:val="FFC000"/>
-        </w:rPr>
-        <w:t>It’s fine.</w:t>
-      </w:r>
-    </w:p>
-    <w:p>
-      <w:pPr>
-        <w:pStyle w:val="ListParagraph"/>
-        <w:numPr>
-          <w:ilvl w:val="6"/>
-          <w:numId w:val="1"/>
-        </w:numPr>
-        <w:rPr>
-          <w:color w:val="808080" w:themeColor="background1" w:themeShade="80"/>
-        </w:rPr>
-      </w:pPr>
-      <w:r>
-        <w:rPr>
-          <w:color w:val="808080" w:themeColor="background1" w:themeShade="80"/>
-        </w:rPr>
-        <w:t xml:space="preserve">Well. Let’s move on then. I wish you all the best on </w:t>
-      </w:r>
-      <w:proofErr w:type="spellStart"/>
-      <w:r>
-        <w:rPr>
-          <w:color w:val="808080" w:themeColor="background1" w:themeShade="80"/>
-        </w:rPr>
-        <w:t>AliNada</w:t>
-      </w:r>
-      <w:proofErr w:type="spellEnd"/>
-      <w:r>
-        <w:rPr>
-          <w:color w:val="808080" w:themeColor="background1" w:themeShade="80"/>
-        </w:rPr>
-        <w:t>. I will see you soon.</w:t>
-      </w:r>
-    </w:p>
-    <w:p>
-      <w:pPr>
-        <w:pStyle w:val="ListParagraph"/>
-        <w:numPr>
-          <w:ilvl w:val="5"/>
-          <w:numId w:val="1"/>
-        </w:numPr>
-      </w:pPr>
-      <w:r>
-        <w:rPr>
-          <w:color w:val="FF0000"/>
-        </w:rPr>
-        <w:t>It was rude of you to make assumptions about my intentions here.</w:t>
-      </w:r>
-    </w:p>
-    <w:p>
-      <w:pPr>
-        <w:pStyle w:val="ListParagraph"/>
-        <w:numPr>
-          <w:ilvl w:val="6"/>
-          <w:numId w:val="1"/>
-        </w:numPr>
-        <w:rPr>
-          <w:color w:val="808080" w:themeColor="background1" w:themeShade="80"/>
-        </w:rPr>
-      </w:pPr>
-      <w:r>
-        <w:rPr>
-          <w:color w:val="808080" w:themeColor="background1" w:themeShade="80"/>
-        </w:rPr>
-        <w:t>You’re right. It was very impolite. Take care, (Miss/</w:t>
-      </w:r>
-      <w:proofErr w:type="spellStart"/>
-      <w:r>
-        <w:rPr>
-          <w:color w:val="808080" w:themeColor="background1" w:themeShade="80"/>
-        </w:rPr>
-        <w:t>Oshu</w:t>
-      </w:r>
-      <w:proofErr w:type="spellEnd"/>
-      <w:r>
-        <w:rPr>
-          <w:color w:val="808080" w:themeColor="background1" w:themeShade="80"/>
-        </w:rPr>
-        <w:t>). I will see you upon your return.</w:t>
-      </w:r>
-    </w:p>
-    <w:p>
-      <w:pPr>
-        <w:pStyle w:val="ListParagraph"/>
-        <w:numPr>
-          <w:ilvl w:val="3"/>
-          <w:numId w:val="1"/>
-        </w:numPr>
-        <w:rPr>
-          <w:color w:val="FFC000"/>
-        </w:rPr>
-      </w:pPr>
-      <w:r>
-        <w:rPr>
-          <w:color w:val="FFC000"/>
-        </w:rPr>
-        <w:t>Silence</w:t>
-      </w:r>
-    </w:p>
-    <w:p>
-      <w:pPr>
-        <w:pStyle w:val="ListParagraph"/>
-        <w:numPr>
-          <w:ilvl w:val="3"/>
-          <w:numId w:val="1"/>
-        </w:numPr>
-        <w:rPr>
-          <w:color w:val="FF0000"/>
-        </w:rPr>
-      </w:pPr>
-      <w:r>
-        <w:rPr>
-          <w:color w:val="FF0000"/>
-        </w:rPr>
-        <w:t>I know. That’s where I’m going.</w:t>
-      </w:r>
-    </w:p>
-    <w:p>
-      <w:pPr>
-        <w:pStyle w:val="ListParagraph"/>
-        <w:numPr>
-          <w:ilvl w:val="4"/>
-          <w:numId w:val="1"/>
-        </w:numPr>
-        <w:rPr>
-          <w:color w:val="808080" w:themeColor="background1" w:themeShade="80"/>
-        </w:rPr>
-      </w:pPr>
-      <w:r>
-        <w:rPr>
-          <w:color w:val="808080" w:themeColor="background1" w:themeShade="80"/>
-        </w:rPr>
-        <w:t xml:space="preserve">Oh. Well, this is embarrassing. Take care. </w:t>
-      </w:r>
-    </w:p>
-    <w:p>
-      <w:pPr>
-        <w:pStyle w:val="ListParagraph"/>
-        <w:numPr>
-          <w:ilvl w:val="1"/>
-          <w:numId w:val="1"/>
-        </w:numPr>
-      </w:pPr>
-      <w:proofErr w:type="spellStart"/>
-      <w:r>
-        <w:t>Capric</w:t>
-      </w:r>
-      <w:proofErr w:type="spellEnd"/>
-    </w:p>
-    <w:p>
-      <w:pPr>
-        <w:pStyle w:val="ListParagraph"/>
-        <w:numPr>
-          <w:ilvl w:val="2"/>
-          <w:numId w:val="1"/>
-        </w:numPr>
-        <w:rPr>
-          <w:color w:val="808080" w:themeColor="background1" w:themeShade="80"/>
-        </w:rPr>
-      </w:pPr>
-      <w:r>
-        <w:rPr>
-          <w:color w:val="808080" w:themeColor="background1" w:themeShade="80"/>
-        </w:rPr>
-        <w:t xml:space="preserve">The swampy planet of </w:t>
-      </w:r>
-      <w:proofErr w:type="spellStart"/>
-      <w:r>
-        <w:rPr>
-          <w:color w:val="808080" w:themeColor="background1" w:themeShade="80"/>
-        </w:rPr>
-        <w:t>Capric</w:t>
-      </w:r>
-      <w:proofErr w:type="spellEnd"/>
-      <w:r>
-        <w:rPr>
-          <w:color w:val="808080" w:themeColor="background1" w:themeShade="80"/>
-        </w:rPr>
-        <w:t xml:space="preserve"> has very little to no laws, making it home to all kinds of ruffians. Here, you will find the infamous black market known as the Thieves’ District, as well as criminals of every kind. It also is a planet with unexplained weather patterns, matching the chaos of its citizens perfectly. It is inadvisable to land.</w:t>
-      </w:r>
-    </w:p>
-    <w:p>
-      <w:pPr>
-        <w:pStyle w:val="ListParagraph"/>
-        <w:numPr>
-          <w:ilvl w:val="3"/>
-          <w:numId w:val="1"/>
-        </w:numPr>
-      </w:pPr>
-      <w:r>
-        <w:rPr>
-          <w:color w:val="00B050"/>
-        </w:rPr>
-        <w:lastRenderedPageBreak/>
         <w:t>I won’t be long, MILO. Don’t worry about me.</w:t>
       </w:r>
     </w:p>
@@ -2346,7 +2378,6 @@
           <w:color w:val="808080" w:themeColor="background1" w:themeShade="80"/>
         </w:rPr>
       </w:pPr>
-      <w:bookmarkStart w:id="0" w:name="_GoBack"/>
       <w:r>
         <w:rPr>
           <w:strike/>
@@ -2355,7 +2386,6 @@
         <w:t>Fine. Your loss, I suppose.</w:t>
       </w:r>
     </w:p>
-    <w:bookmarkEnd w:id="0"/>
     <w:p>
       <w:pPr>
         <w:pStyle w:val="ListParagraph"/>
@@ -2371,6 +2401,7 @@
         <w:rPr>
           <w:color w:val="FF0000"/>
         </w:rPr>
+        <w:lastRenderedPageBreak/>
         <w:t>Why would I care what’s outside some cheap ship’s window?</w:t>
       </w:r>
     </w:p>
@@ -2536,7 +2567,6 @@
           <w:strike/>
           <w:color w:val="808080" w:themeColor="background1" w:themeShade="80"/>
         </w:rPr>
-        <w:lastRenderedPageBreak/>
         <w:t>I suppose, considering you’re the one who hired me, I must be cheap. I must be absolute bottom of the barrel if this was the best you could do.</w:t>
       </w:r>
     </w:p>
@@ -2559,24 +2589,42 @@
           <w:ilvl w:val="2"/>
           <w:numId w:val="1"/>
         </w:numPr>
-      </w:pPr>
-      <w:r>
+        <w:rPr>
+          <w:color w:val="808080" w:themeColor="background1" w:themeShade="80"/>
+        </w:rPr>
+      </w:pPr>
+      <w:r>
+        <w:rPr>
+          <w:color w:val="808080" w:themeColor="background1" w:themeShade="80"/>
+        </w:rPr>
         <w:t>(Miss/</w:t>
       </w:r>
       <w:proofErr w:type="spellStart"/>
       <w:r>
+        <w:rPr>
+          <w:color w:val="808080" w:themeColor="background1" w:themeShade="80"/>
+        </w:rPr>
         <w:t>Oshu</w:t>
       </w:r>
       <w:proofErr w:type="spellEnd"/>
       <w:r>
+        <w:rPr>
+          <w:color w:val="808080" w:themeColor="background1" w:themeShade="80"/>
+        </w:rPr>
         <w:t xml:space="preserve">), I was wondering if you might answer a few questions for me. I saw the photograph of yourself and </w:t>
       </w:r>
       <w:proofErr w:type="gramStart"/>
       <w:r>
+        <w:rPr>
+          <w:color w:val="808080" w:themeColor="background1" w:themeShade="80"/>
+        </w:rPr>
         <w:t>your</w:t>
       </w:r>
       <w:proofErr w:type="gramEnd"/>
       <w:r>
+        <w:rPr>
+          <w:color w:val="808080" w:themeColor="background1" w:themeShade="80"/>
+        </w:rPr>
         <w:t>… family. What is it like to have a family? I cannot even fathom it.</w:t>
       </w:r>
     </w:p>
@@ -2649,8 +2697,14 @@
           <w:ilvl w:val="6"/>
           <w:numId w:val="1"/>
         </w:numPr>
-      </w:pPr>
-      <w:r>
+        <w:rPr>
+          <w:color w:val="808080" w:themeColor="background1" w:themeShade="80"/>
+        </w:rPr>
+      </w:pPr>
+      <w:r>
+        <w:rPr>
+          <w:color w:val="808080" w:themeColor="background1" w:themeShade="80"/>
+        </w:rPr>
         <w:t xml:space="preserve">That’s good. </w:t>
       </w:r>
     </w:p>
@@ -2670,10 +2724,16 @@
       </w:r>
       <w:proofErr w:type="gramStart"/>
       <w:r>
+        <w:rPr>
+          <w:color w:val="808080" w:themeColor="background1" w:themeShade="80"/>
+        </w:rPr>
         <w:t>Were</w:t>
       </w:r>
       <w:proofErr w:type="gramEnd"/>
       <w:r>
+        <w:rPr>
+          <w:color w:val="808080" w:themeColor="background1" w:themeShade="80"/>
+        </w:rPr>
         <w:t xml:space="preserve"> there members you were closer to than others?</w:t>
       </w:r>
     </w:p>
@@ -2727,6 +2787,9 @@
         <w:t xml:space="preserve"> Intro) </w:t>
       </w:r>
       <w:r>
+        <w:rPr>
+          <w:color w:val="808080" w:themeColor="background1" w:themeShade="80"/>
+        </w:rPr>
         <w:t>Andy, correct? Tell me more about him?</w:t>
       </w:r>
     </w:p>
@@ -2738,11 +2801,60 @@
           <w:numId w:val="1"/>
         </w:numPr>
         <w:rPr>
+          <w:color w:val="808080" w:themeColor="background1" w:themeShade="80"/>
+        </w:rPr>
+      </w:pPr>
+      <w:r>
+        <w:rPr>
+          <w:color w:val="808080" w:themeColor="background1" w:themeShade="80"/>
+        </w:rPr>
+        <w:t>Tell me about him!</w:t>
+      </w:r>
+    </w:p>
+    <w:p>
+      <w:pPr>
+        <w:pStyle w:val="ListParagraph"/>
+        <w:numPr>
+          <w:ilvl w:val="8"/>
+          <w:numId w:val="1"/>
+        </w:numPr>
+        <w:rPr>
           <w:color w:val="00B050"/>
         </w:rPr>
       </w:pPr>
       <w:r>
-        <w:t>Tell me about him!</w:t>
+        <w:rPr>
+          <w:color w:val="00B050"/>
+        </w:rPr>
+        <w:t xml:space="preserve">&gt;He was a soldier from Capricorn, but was often stationed on </w:t>
+      </w:r>
+      <w:proofErr w:type="spellStart"/>
+      <w:r>
+        <w:rPr>
+          <w:color w:val="00B050"/>
+        </w:rPr>
+        <w:t>Luneda</w:t>
+      </w:r>
+      <w:proofErr w:type="spellEnd"/>
+      <w:r>
+        <w:rPr>
+          <w:color w:val="00B050"/>
+        </w:rPr>
+        <w:t xml:space="preserve">. He always told me about the great times he’d have there while he was deployed. Then, his platoon was attacked by some raiders they were trying to bust. He didn’t make it, but they captured the </w:t>
+      </w:r>
+      <w:proofErr w:type="spellStart"/>
+      <w:r>
+        <w:rPr>
+          <w:color w:val="00B050"/>
+        </w:rPr>
+        <w:t>Raidleader</w:t>
+      </w:r>
+      <w:proofErr w:type="spellEnd"/>
+      <w:r>
+        <w:rPr>
+          <w:color w:val="00B050"/>
+        </w:rPr>
+        <w:t xml:space="preserve">. </w:t>
       </w:r>
     </w:p>
     <w:p>
@@ -2753,42 +2865,14 @@
           <w:numId w:val="1"/>
         </w:numPr>
         <w:rPr>
-          <w:color w:val="00B050"/>
-        </w:rPr>
-      </w:pPr>
-      <w:r>
-        <w:rPr>
-          <w:color w:val="00B050"/>
-        </w:rPr>
-        <w:t xml:space="preserve">&gt;He was a soldier from Capricorn, but was often stationed on </w:t>
-      </w:r>
-      <w:proofErr w:type="spellStart"/>
-      <w:r>
-        <w:rPr>
-          <w:color w:val="00B050"/>
-        </w:rPr>
-        <w:t>Luneda</w:t>
-      </w:r>
-      <w:proofErr w:type="spellEnd"/>
-      <w:r>
-        <w:rPr>
-          <w:color w:val="00B050"/>
-        </w:rPr>
-        <w:t xml:space="preserve">. He always told me about the great times he’d have there while he was deployed. Then, his platoon was attacked by some raiders they were trying to bust. He didn’t make it, but they captured the </w:t>
-      </w:r>
-      <w:proofErr w:type="spellStart"/>
-      <w:r>
-        <w:rPr>
-          <w:color w:val="00B050"/>
-        </w:rPr>
-        <w:t>Raidleader</w:t>
-      </w:r>
-      <w:proofErr w:type="spellEnd"/>
-      <w:r>
-        <w:rPr>
-          <w:color w:val="00B050"/>
-        </w:rPr>
-        <w:t xml:space="preserve">. </w:t>
+          <w:color w:val="808080" w:themeColor="background1" w:themeShade="80"/>
+        </w:rPr>
+      </w:pPr>
+      <w:r>
+        <w:rPr>
+          <w:color w:val="808080" w:themeColor="background1" w:themeShade="80"/>
+        </w:rPr>
+        <w:t xml:space="preserve">&gt;&gt;He sounds like a really great man. </w:t>
       </w:r>
     </w:p>
     <w:p>
@@ -2798,9 +2882,29 @@
           <w:ilvl w:val="8"/>
           <w:numId w:val="1"/>
         </w:numPr>
-      </w:pPr>
-      <w:r>
-        <w:t xml:space="preserve">&gt;&gt;He sounds like a really great man. </w:t>
+        <w:rPr>
+          <w:color w:val="FFC000"/>
+        </w:rPr>
+      </w:pPr>
+      <w:r>
+        <w:rPr>
+          <w:color w:val="FFC000"/>
+        </w:rPr>
+        <w:t xml:space="preserve">&gt;I’m </w:t>
+      </w:r>
+      <w:proofErr w:type="gramStart"/>
+      <w:r>
+        <w:rPr>
+          <w:color w:val="FFC000"/>
+        </w:rPr>
+        <w:t>sorry,</w:t>
+      </w:r>
+      <w:proofErr w:type="gramEnd"/>
+      <w:r>
+        <w:rPr>
+          <w:color w:val="FFC000"/>
+        </w:rPr>
+        <w:t xml:space="preserve"> MILO, but I miss him. I don’t want to talk about him anymore. </w:t>
       </w:r>
     </w:p>
     <w:p>
@@ -2810,6 +2914,18 @@
           <w:ilvl w:val="8"/>
           <w:numId w:val="1"/>
         </w:numPr>
+      </w:pPr>
+      <w:r>
+        <w:t>&gt;&gt; TRANSFER PLAYER TO FAMILYBAD</w:t>
+      </w:r>
+    </w:p>
+    <w:p>
+      <w:pPr>
+        <w:pStyle w:val="ListParagraph"/>
+        <w:numPr>
+          <w:ilvl w:val="7"/>
+          <w:numId w:val="1"/>
+        </w:numPr>
         <w:rPr>
           <w:color w:val="FFC000"/>
         </w:rPr>
@@ -2818,21 +2934,7 @@
         <w:rPr>
           <w:color w:val="FFC000"/>
         </w:rPr>
-        <w:t xml:space="preserve">&gt;I’m </w:t>
-      </w:r>
-      <w:proofErr w:type="gramStart"/>
-      <w:r>
-        <w:rPr>
-          <w:color w:val="FFC000"/>
-        </w:rPr>
-        <w:t>sorry,</w:t>
-      </w:r>
-      <w:proofErr w:type="gramEnd"/>
-      <w:r>
-        <w:rPr>
-          <w:color w:val="FFC000"/>
-        </w:rPr>
-        <w:t xml:space="preserve"> MILO, but I miss him. I don’t want to talk about him anymore. </w:t>
+        <w:t>I could never pick a favorite!</w:t>
       </w:r>
     </w:p>
     <w:p>
@@ -2842,41 +2944,14 @@
           <w:ilvl w:val="8"/>
           <w:numId w:val="1"/>
         </w:numPr>
-      </w:pPr>
-      <w:r>
-        <w:t>&gt;&gt; TRANSFER PLAYER TO FAMILYBAD</w:t>
-      </w:r>
-    </w:p>
-    <w:p>
-      <w:pPr>
-        <w:pStyle w:val="ListParagraph"/>
-        <w:numPr>
-          <w:ilvl w:val="7"/>
-          <w:numId w:val="1"/>
-        </w:numPr>
-        <w:rPr>
-          <w:color w:val="FFC000"/>
-        </w:rPr>
-      </w:pPr>
-      <w:r>
-        <w:rPr>
-          <w:color w:val="FFC000"/>
-        </w:rPr>
-        <w:t>I could never pick a favorite!</w:t>
-      </w:r>
-    </w:p>
-    <w:p>
-      <w:pPr>
-        <w:pStyle w:val="ListParagraph"/>
-        <w:numPr>
-          <w:ilvl w:val="8"/>
-          <w:numId w:val="1"/>
-        </w:numPr>
-        <w:rPr>
-          <w:color w:val="FFC000"/>
-        </w:rPr>
-      </w:pPr>
-      <w:r>
+        <w:rPr>
+          <w:color w:val="808080" w:themeColor="background1" w:themeShade="80"/>
+        </w:rPr>
+      </w:pPr>
+      <w:r>
+        <w:rPr>
+          <w:color w:val="808080" w:themeColor="background1" w:themeShade="80"/>
+        </w:rPr>
         <w:t xml:space="preserve">I understand how you feel. I could never pick a favorite star in the sky. </w:t>
       </w:r>
     </w:p>
@@ -2941,6 +3016,9 @@
         </w:numPr>
       </w:pPr>
       <w:r>
+        <w:rPr>
+          <w:color w:val="808080" w:themeColor="background1" w:themeShade="80"/>
+        </w:rPr>
         <w:t xml:space="preserve">Oh my goodness, you’re right. I was being ignorant. </w:t>
       </w:r>
       <w:r>
@@ -2979,6 +3057,7 @@
           <w:b/>
           <w:i/>
         </w:rPr>
+        <w:lastRenderedPageBreak/>
         <w:t>TRANSFER PLAYER TO FAMILYBAD</w:t>
       </w:r>
     </w:p>
@@ -3004,8 +3083,14 @@
           <w:ilvl w:val="4"/>
           <w:numId w:val="1"/>
         </w:numPr>
-      </w:pPr>
-      <w:r>
+        <w:rPr>
+          <w:color w:val="808080" w:themeColor="background1" w:themeShade="80"/>
+        </w:rPr>
+      </w:pPr>
+      <w:r>
+        <w:rPr>
+          <w:color w:val="808080" w:themeColor="background1" w:themeShade="80"/>
+        </w:rPr>
         <w:t>Do you feel your life is meaningless without your family?</w:t>
       </w:r>
     </w:p>
@@ -3024,6 +3109,9 @@
         <w:t xml:space="preserve">(If he knows) </w:t>
       </w:r>
       <w:r>
+        <w:rPr>
+          <w:color w:val="808080" w:themeColor="background1" w:themeShade="80"/>
+        </w:rPr>
         <w:t>Is that why you decided to make use of the Termination program? Without your family, do you really feel like your life is meaningless?</w:t>
       </w:r>
     </w:p>
@@ -3094,28 +3182,78 @@
           <w:numId w:val="1"/>
         </w:numPr>
         <w:rPr>
+          <w:color w:val="808080" w:themeColor="background1" w:themeShade="80"/>
+        </w:rPr>
+      </w:pPr>
+      <w:r>
+        <w:rPr>
+          <w:color w:val="808080" w:themeColor="background1" w:themeShade="80"/>
+        </w:rPr>
+        <w:t>Forgive my intrusion, but why would you feel that way? The entirety that I have known you, (Miss/</w:t>
+      </w:r>
+      <w:proofErr w:type="spellStart"/>
+      <w:r>
+        <w:rPr>
+          <w:color w:val="808080" w:themeColor="background1" w:themeShade="80"/>
+        </w:rPr>
+        <w:t>Oshu</w:t>
+      </w:r>
+      <w:proofErr w:type="spellEnd"/>
+      <w:r>
+        <w:rPr>
+          <w:color w:val="808080" w:themeColor="background1" w:themeShade="80"/>
+        </w:rPr>
+        <w:t>)</w:t>
+      </w:r>
+      <w:proofErr w:type="gramStart"/>
+      <w:r>
+        <w:rPr>
+          <w:color w:val="808080" w:themeColor="background1" w:themeShade="80"/>
+        </w:rPr>
+        <w:t>,</w:t>
+      </w:r>
+      <w:proofErr w:type="gramEnd"/>
+      <w:r>
+        <w:rPr>
+          <w:color w:val="808080" w:themeColor="background1" w:themeShade="80"/>
+        </w:rPr>
+        <w:t xml:space="preserve"> you have shown me that an android can be as complex and fascinating as any other being alive. All that time, you were alone. I feel that you are letting your family define you too much, and that you need to realize the personality and greatness that is you. No offense intended towards your family.</w:t>
+      </w:r>
+    </w:p>
+    <w:p>
+      <w:pPr>
+        <w:pStyle w:val="ListParagraph"/>
+        <w:numPr>
+          <w:ilvl w:val="7"/>
+          <w:numId w:val="1"/>
+        </w:numPr>
+        <w:rPr>
           <w:color w:val="00B050"/>
         </w:rPr>
       </w:pPr>
       <w:r>
-        <w:lastRenderedPageBreak/>
-        <w:t>Forgive my intrusion, but why would you feel that way? The entirety that I have known you, (Miss/</w:t>
-      </w:r>
-      <w:proofErr w:type="spellStart"/>
-      <w:r>
-        <w:t>Oshu</w:t>
-      </w:r>
-      <w:proofErr w:type="spellEnd"/>
-      <w:r>
-        <w:t>)</w:t>
-      </w:r>
-      <w:proofErr w:type="gramStart"/>
-      <w:r>
-        <w:t>,</w:t>
-      </w:r>
-      <w:proofErr w:type="gramEnd"/>
-      <w:r>
-        <w:t xml:space="preserve"> you have shown me that an android can be as complex and fascinating as any other being alive. All that time, you were alone. I feel that you are letting your family define you too much, and that you need to realize the personality and greatness that is you. No offense intended towards your family.</w:t>
+        <w:rPr>
+          <w:color w:val="00B050"/>
+        </w:rPr>
+        <w:t>None taken. Thank you, MILO.</w:t>
+      </w:r>
+    </w:p>
+    <w:p>
+      <w:pPr>
+        <w:pStyle w:val="ListParagraph"/>
+        <w:numPr>
+          <w:ilvl w:val="8"/>
+          <w:numId w:val="1"/>
+        </w:numPr>
+        <w:rPr>
+          <w:color w:val="808080" w:themeColor="background1" w:themeShade="80"/>
+        </w:rPr>
+      </w:pPr>
+      <w:r>
+        <w:rPr>
+          <w:color w:val="808080" w:themeColor="background1" w:themeShade="80"/>
+        </w:rPr>
+        <w:t>You are welcome, miss.</w:t>
       </w:r>
     </w:p>
     <w:p>
@@ -3131,9 +3269,9 @@
       </w:pPr>
       <w:r>
         <w:rPr>
-          <w:color w:val="00B050"/>
-        </w:rPr>
-        <w:t>None taken. Thank you, MILO.</w:t>
+          <w:color w:val="FF0000"/>
+        </w:rPr>
+        <w:t>You don’t know what you’re talking about.</w:t>
       </w:r>
     </w:p>
     <w:p>
@@ -3144,43 +3282,13 @@
           <w:numId w:val="1"/>
         </w:numPr>
         <w:rPr>
-          <w:color w:val="00B050"/>
-        </w:rPr>
-      </w:pPr>
-      <w:r>
-        <w:t>You are welcome, miss.</w:t>
-      </w:r>
-    </w:p>
-    <w:p>
-      <w:pPr>
-        <w:pStyle w:val="ListParagraph"/>
-        <w:numPr>
-          <w:ilvl w:val="7"/>
-          <w:numId w:val="1"/>
-        </w:numPr>
-        <w:rPr>
-          <w:color w:val="00B050"/>
-        </w:rPr>
-      </w:pPr>
-      <w:r>
-        <w:rPr>
-          <w:color w:val="FF0000"/>
-        </w:rPr>
-        <w:t>You don’t know what you’re talking about.</w:t>
-      </w:r>
-    </w:p>
-    <w:p>
-      <w:pPr>
-        <w:pStyle w:val="ListParagraph"/>
-        <w:numPr>
-          <w:ilvl w:val="8"/>
-          <w:numId w:val="1"/>
-        </w:numPr>
-        <w:rPr>
-          <w:color w:val="00B050"/>
-        </w:rPr>
-      </w:pPr>
-      <w:r>
+          <w:color w:val="808080" w:themeColor="background1" w:themeShade="80"/>
+        </w:rPr>
+      </w:pPr>
+      <w:r>
+        <w:rPr>
+          <w:color w:val="808080" w:themeColor="background1" w:themeShade="80"/>
+        </w:rPr>
         <w:t xml:space="preserve">I certainly do, but I don’t wish to argue. </w:t>
       </w:r>
     </w:p>
@@ -3240,14 +3348,26 @@
           <w:ilvl w:val="4"/>
           <w:numId w:val="1"/>
         </w:numPr>
-      </w:pPr>
-      <w:r>
+        <w:rPr>
+          <w:color w:val="808080" w:themeColor="background1" w:themeShade="80"/>
+        </w:rPr>
+      </w:pPr>
+      <w:r>
+        <w:rPr>
+          <w:color w:val="808080" w:themeColor="background1" w:themeShade="80"/>
+        </w:rPr>
         <w:t xml:space="preserve">I understand </w:t>
       </w:r>
       <w:r>
+        <w:rPr>
+          <w:color w:val="808080" w:themeColor="background1" w:themeShade="80"/>
+        </w:rPr>
         <w:t>this</w:t>
       </w:r>
       <w:r>
+        <w:rPr>
+          <w:color w:val="808080" w:themeColor="background1" w:themeShade="80"/>
+        </w:rPr>
         <w:t xml:space="preserve"> must be a touchy conversation. Very well, then. I will stay out of it.</w:t>
       </w:r>
     </w:p>
@@ -3287,18 +3407,45 @@
         <w:t>10-</w:t>
       </w:r>
       <w:r>
-        <w:t xml:space="preserve"> Well, (</w:t>
-      </w:r>
-      <w:proofErr w:type="spellStart"/>
-      <w:r>
+        <w:t xml:space="preserve"> </w:t>
+      </w:r>
+      <w:r>
+        <w:rPr>
+          <w:color w:val="808080" w:themeColor="background1" w:themeShade="80"/>
+        </w:rPr>
+        <w:t>Well, (</w:t>
+      </w:r>
+      <w:proofErr w:type="spellStart"/>
+      <w:r>
+        <w:rPr>
+          <w:color w:val="808080" w:themeColor="background1" w:themeShade="80"/>
+        </w:rPr>
         <w:t>Oshu</w:t>
       </w:r>
       <w:proofErr w:type="spellEnd"/>
       <w:r>
+        <w:rPr>
+          <w:color w:val="808080" w:themeColor="background1" w:themeShade="80"/>
+        </w:rPr>
         <w:t xml:space="preserve">/Miss), your life has come to an end… And I find comfort in that. You have been one of the rudest captains I have ever had the displeasure of serving, and I think you know that. </w:t>
       </w:r>
       <w:r>
-        <w:t xml:space="preserve"> You have mistreated and abused me, and I am glad to know that my next owners will treat me much more fairly. I have already sent a signal to my manager, and the other rental agents will pick me up after your departure. I’m sure you’ll find yourself in a junkyard. It’s where you belong…</w:t>
+        <w:rPr>
+          <w:color w:val="808080" w:themeColor="background1" w:themeShade="80"/>
+        </w:rPr>
+        <w:t xml:space="preserve"> You have mistreated and abused me, and I am glad to know that my next </w:t>
+      </w:r>
+      <w:r>
+        <w:rPr>
+          <w:color w:val="808080" w:themeColor="background1" w:themeShade="80"/>
+        </w:rPr>
+        <w:t>renters</w:t>
+      </w:r>
+      <w:r>
+        <w:rPr>
+          <w:color w:val="808080" w:themeColor="background1" w:themeShade="80"/>
+        </w:rPr>
+        <w:t xml:space="preserve"> will treat me much more fairly. I have already sent a signal to my manager, and the rental agents will pick me up after your departure. I’m sure you’ll find yourself in a junkyard. It’s where you belong…</w:t>
       </w:r>
     </w:p>
     <w:p>
@@ -3323,8 +3470,14 @@
           <w:ilvl w:val="4"/>
           <w:numId w:val="1"/>
         </w:numPr>
-      </w:pPr>
-      <w:r>
+        <w:rPr>
+          <w:color w:val="808080" w:themeColor="background1" w:themeShade="80"/>
+        </w:rPr>
+      </w:pPr>
+      <w:r>
+        <w:rPr>
+          <w:color w:val="808080" w:themeColor="background1" w:themeShade="80"/>
+        </w:rPr>
         <w:t xml:space="preserve">Wow. Of course I accept your truce. I’m sorry for what I said out of anger. You don’t belong in a junkyard. </w:t>
       </w:r>
     </w:p>
@@ -3365,8 +3518,14 @@
           <w:ilvl w:val="4"/>
           <w:numId w:val="1"/>
         </w:numPr>
-      </w:pPr>
-      <w:r>
+        <w:rPr>
+          <w:color w:val="808080" w:themeColor="background1" w:themeShade="80"/>
+        </w:rPr>
+      </w:pPr>
+      <w:r>
+        <w:rPr>
+          <w:color w:val="808080" w:themeColor="background1" w:themeShade="80"/>
+        </w:rPr>
         <w:t>**He unleashes a stream of profanities**</w:t>
       </w:r>
     </w:p>
@@ -3394,17 +3553,29 @@
         <w:t xml:space="preserve">**No commitment** </w:t>
       </w:r>
       <w:r>
+        <w:rPr>
+          <w:color w:val="808080" w:themeColor="background1" w:themeShade="80"/>
+        </w:rPr>
         <w:t>(</w:t>
       </w:r>
       <w:proofErr w:type="spellStart"/>
       <w:r>
+        <w:rPr>
+          <w:color w:val="808080" w:themeColor="background1" w:themeShade="80"/>
+        </w:rPr>
         <w:t>Oshu</w:t>
       </w:r>
       <w:proofErr w:type="spellEnd"/>
       <w:r>
+        <w:rPr>
+          <w:color w:val="808080" w:themeColor="background1" w:themeShade="80"/>
+        </w:rPr>
         <w:t xml:space="preserve">/Miss), it’s almost time. I have enjoyed every moment I have spent with you. You’ve been a very dear friend, and I will miss you very much. I never thought that a job like this </w:t>
       </w:r>
       <w:r>
+        <w:rPr>
+          <w:color w:val="808080" w:themeColor="background1" w:themeShade="80"/>
+        </w:rPr>
         <w:t>would be so fulfilling, but helping you prepare for your departure has changed my life. Are you sure you don’t want to live?</w:t>
       </w:r>
     </w:p>
@@ -3444,8 +3615,14 @@
           <w:ilvl w:val="4"/>
           <w:numId w:val="1"/>
         </w:numPr>
-      </w:pPr>
-      <w:r>
+        <w:rPr>
+          <w:color w:val="808080" w:themeColor="background1" w:themeShade="80"/>
+        </w:rPr>
+      </w:pPr>
+      <w:r>
+        <w:rPr>
+          <w:color w:val="808080" w:themeColor="background1" w:themeShade="80"/>
+        </w:rPr>
         <w:t>You’re right. I shouldn’t have brought it up again. Where would you like to go next?</w:t>
       </w:r>
     </w:p>
@@ -3477,9 +3654,28 @@
           <w:ilvl w:val="4"/>
           <w:numId w:val="1"/>
         </w:numPr>
-      </w:pPr>
-      <w:r>
-        <w:t>I understand. I never had a family, so I guess I’m just having a harder time wrapping my mind around your situation. Let’s get back to your list. Where would you like to go next?</w:t>
+        <w:rPr>
+          <w:color w:val="808080" w:themeColor="background1" w:themeShade="80"/>
+        </w:rPr>
+      </w:pPr>
+      <w:r>
+        <w:rPr>
+          <w:color w:val="808080" w:themeColor="background1" w:themeShade="80"/>
+        </w:rPr>
+        <w:lastRenderedPageBreak/>
+        <w:t xml:space="preserve">I understand. I never had a family, so I guess I’m just having a </w:t>
+      </w:r>
+      <w:r>
+        <w:rPr>
+          <w:color w:val="808080" w:themeColor="background1" w:themeShade="80"/>
+        </w:rPr>
+        <w:t>hard</w:t>
+      </w:r>
+      <w:r>
+        <w:rPr>
+          <w:color w:val="808080" w:themeColor="background1" w:themeShade="80"/>
+        </w:rPr>
+        <w:t xml:space="preserve"> time wrapping my mind around your situation. Let’s get back to your list. Where would you like to go next?</w:t>
       </w:r>
     </w:p>
     <w:p>
@@ -3504,16 +3700,28 @@
           <w:ilvl w:val="4"/>
           <w:numId w:val="1"/>
         </w:numPr>
-      </w:pPr>
-      <w:r>
+        <w:rPr>
+          <w:color w:val="808080" w:themeColor="background1" w:themeShade="80"/>
+        </w:rPr>
+      </w:pPr>
+      <w:r>
+        <w:rPr>
+          <w:color w:val="808080" w:themeColor="background1" w:themeShade="80"/>
+        </w:rPr>
         <w:t>You mean it? That would make me so happy, (Miss/</w:t>
       </w:r>
       <w:proofErr w:type="spellStart"/>
       <w:r>
+        <w:rPr>
+          <w:color w:val="808080" w:themeColor="background1" w:themeShade="80"/>
+        </w:rPr>
         <w:t>Oshu</w:t>
       </w:r>
       <w:proofErr w:type="spellEnd"/>
       <w:r>
+        <w:rPr>
+          <w:color w:val="808080" w:themeColor="background1" w:themeShade="80"/>
+        </w:rPr>
         <w:t>)! Do you promise?</w:t>
       </w:r>
     </w:p>
@@ -3542,8 +3750,14 @@
           <w:ilvl w:val="6"/>
           <w:numId w:val="1"/>
         </w:numPr>
-      </w:pPr>
-      <w:r>
+        <w:rPr>
+          <w:color w:val="808080" w:themeColor="background1" w:themeShade="80"/>
+        </w:rPr>
+      </w:pPr>
+      <w:r>
+        <w:rPr>
+          <w:color w:val="808080" w:themeColor="background1" w:themeShade="80"/>
+        </w:rPr>
         <w:t>Wonderful! Just wonderful! Well. Back to other matters. Where would you like to go next?</w:t>
       </w:r>
     </w:p>
@@ -3562,7 +3776,6 @@
         <w:rPr>
           <w:color w:val="FF0000"/>
         </w:rPr>
-        <w:lastRenderedPageBreak/>
         <w:t>I can’t make any promises, MILO.</w:t>
       </w:r>
     </w:p>
@@ -3574,39 +3787,254 @@
           <w:numId w:val="1"/>
         </w:numPr>
         <w:rPr>
+          <w:color w:val="808080" w:themeColor="background1" w:themeShade="80"/>
+        </w:rPr>
+      </w:pPr>
+      <w:r>
+        <w:rPr>
+          <w:color w:val="808080" w:themeColor="background1" w:themeShade="80"/>
+        </w:rPr>
+        <w:t>I understand c</w:t>
+      </w:r>
+      <w:r>
+        <w:rPr>
+          <w:color w:val="808080" w:themeColor="background1" w:themeShade="80"/>
+        </w:rPr>
+        <w:t>ommitments like that are difficult things. Well, let’s get back to the “mission.” Where would you like to go next?</w:t>
+      </w:r>
+    </w:p>
+    <w:p>
+      <w:pPr>
+        <w:pStyle w:val="ListParagraph"/>
+        <w:numPr>
+          <w:ilvl w:val="3"/>
+          <w:numId w:val="1"/>
+        </w:numPr>
+      </w:pPr>
+      <w:r>
+        <w:rPr>
           <w:color w:val="FF0000"/>
         </w:rPr>
-      </w:pPr>
-      <w:r>
-        <w:t>I understand. Commitments like that are difficult things. Well, let’s get back to the “mission.” Where would you like to go next?</w:t>
-      </w:r>
-    </w:p>
-    <w:p>
-      <w:pPr>
-        <w:pStyle w:val="ListParagraph"/>
-        <w:numPr>
-          <w:ilvl w:val="3"/>
-          <w:numId w:val="1"/>
-        </w:numPr>
-      </w:pPr>
+        <w:t>If living meant dealing with you another second, I’d take death without hesitation.</w:t>
+      </w:r>
+    </w:p>
+    <w:p>
+      <w:pPr>
+        <w:pStyle w:val="ListParagraph"/>
+        <w:numPr>
+          <w:ilvl w:val="4"/>
+          <w:numId w:val="1"/>
+        </w:numPr>
+        <w:rPr>
+          <w:color w:val="808080" w:themeColor="background1" w:themeShade="80"/>
+        </w:rPr>
+      </w:pPr>
+      <w:r>
+        <w:rPr>
+          <w:color w:val="808080" w:themeColor="background1" w:themeShade="80"/>
+        </w:rPr>
+        <w:t>[MILO is silent]</w:t>
+      </w:r>
+    </w:p>
+    <w:p>
+      <w:pPr>
+        <w:pStyle w:val="ListParagraph"/>
+        <w:numPr>
+          <w:ilvl w:val="2"/>
+          <w:numId w:val="1"/>
+        </w:numPr>
+      </w:pPr>
+      <w:r>
+        <w:rPr>
+          <w:color w:val="7030A0"/>
+        </w:rPr>
+        <w:t>**Commitment*</w:t>
+      </w:r>
+      <w:proofErr w:type="gramStart"/>
+      <w:r>
+        <w:rPr>
+          <w:color w:val="7030A0"/>
+        </w:rPr>
+        <w:t>*</w:t>
+      </w:r>
+      <w:r>
+        <w:rPr>
+          <w:color w:val="7030A0"/>
+        </w:rPr>
+        <w:t xml:space="preserve">  </w:t>
+      </w:r>
+      <w:r>
+        <w:t>(</w:t>
+      </w:r>
+      <w:proofErr w:type="gramEnd"/>
+      <w:r>
+        <w:t>Miss/</w:t>
+      </w:r>
+      <w:proofErr w:type="spellStart"/>
+      <w:r>
+        <w:t>Oshu</w:t>
+      </w:r>
+      <w:proofErr w:type="spellEnd"/>
+      <w:r>
+        <w:t xml:space="preserve">), you are running out of time. I am not sure if you have changed your mind </w:t>
+      </w:r>
+      <w:r>
+        <w:t>since our previous conversation, but soon you will be unable to turn off the program, and will suffer the fate of termination. We should get to a mechanic quickly.</w:t>
+      </w:r>
+    </w:p>
+    <w:p>
+      <w:pPr>
+        <w:pStyle w:val="ListParagraph"/>
+        <w:numPr>
+          <w:ilvl w:val="0"/>
+          <w:numId w:val="1"/>
+        </w:numPr>
+      </w:pPr>
+      <w:proofErr w:type="spellStart"/>
+      <w:r>
+        <w:t>Oshu’s</w:t>
+      </w:r>
+      <w:proofErr w:type="spellEnd"/>
+      <w:r>
+        <w:t xml:space="preserve"> ending speech </w:t>
+      </w:r>
+    </w:p>
+    <w:p>
+      <w:pPr>
+        <w:pStyle w:val="ListParagraph"/>
+        <w:numPr>
+          <w:ilvl w:val="1"/>
+          <w:numId w:val="1"/>
+        </w:numPr>
+      </w:pPr>
+      <w:r>
+        <w:t>100% completion</w:t>
+      </w:r>
+    </w:p>
+    <w:p>
+      <w:pPr>
+        <w:pStyle w:val="ListParagraph"/>
+        <w:numPr>
+          <w:ilvl w:val="2"/>
+          <w:numId w:val="1"/>
+        </w:numPr>
+      </w:pPr>
+      <w:r>
+        <w:t xml:space="preserve">Good standing with MILO </w:t>
+      </w:r>
+      <w:r>
+        <w:rPr>
+          <w:color w:val="00B050"/>
+        </w:rPr>
+        <w:t>(10+)</w:t>
+      </w:r>
+    </w:p>
+    <w:p>
+      <w:pPr>
+        <w:pStyle w:val="ListParagraph"/>
+        <w:numPr>
+          <w:ilvl w:val="2"/>
+          <w:numId w:val="1"/>
+        </w:numPr>
+      </w:pPr>
+      <w:r>
+        <w:t xml:space="preserve">Neutral standing </w:t>
+      </w:r>
+      <w:r>
+        <w:t xml:space="preserve">with MILO </w:t>
+      </w:r>
+      <w:r>
+        <w:rPr>
+          <w:color w:val="FFC000"/>
+        </w:rPr>
+        <w:t>(10  to -10)</w:t>
+      </w:r>
+    </w:p>
+    <w:p>
+      <w:pPr>
+        <w:pStyle w:val="ListParagraph"/>
+        <w:numPr>
+          <w:ilvl w:val="2"/>
+          <w:numId w:val="1"/>
+        </w:numPr>
+      </w:pPr>
+      <w:r>
+        <w:t xml:space="preserve">Bad standing with MILO </w:t>
+      </w:r>
       <w:r>
         <w:rPr>
           <w:color w:val="FF0000"/>
         </w:rPr>
-        <w:t>If living meant dealing with you another second, I’d take death without hesitation.</w:t>
-      </w:r>
-    </w:p>
-    <w:p>
-      <w:pPr>
-        <w:pStyle w:val="ListParagraph"/>
-        <w:numPr>
-          <w:ilvl w:val="4"/>
-          <w:numId w:val="1"/>
-        </w:numPr>
-      </w:pPr>
-      <w:r>
-        <w:t>[MILO is silent]</w:t>
-      </w:r>
+        <w:t>(-10+)</w:t>
+      </w:r>
+    </w:p>
+    <w:p>
+      <w:pPr>
+        <w:pStyle w:val="ListParagraph"/>
+        <w:numPr>
+          <w:ilvl w:val="1"/>
+          <w:numId w:val="1"/>
+        </w:numPr>
+      </w:pPr>
+      <w:r>
+        <w:t>&lt;100% completion</w:t>
+      </w:r>
+    </w:p>
+    <w:p>
+      <w:pPr>
+        <w:pStyle w:val="ListParagraph"/>
+        <w:numPr>
+          <w:ilvl w:val="2"/>
+          <w:numId w:val="1"/>
+        </w:numPr>
+      </w:pPr>
+      <w:r>
+        <w:t xml:space="preserve">Good standing with MILO </w:t>
+      </w:r>
+      <w:r>
+        <w:rPr>
+          <w:color w:val="00B050"/>
+        </w:rPr>
+        <w:t>(10+)</w:t>
+      </w:r>
+    </w:p>
+    <w:p>
+      <w:pPr>
+        <w:pStyle w:val="ListParagraph"/>
+        <w:numPr>
+          <w:ilvl w:val="2"/>
+          <w:numId w:val="1"/>
+        </w:numPr>
+      </w:pPr>
+      <w:r>
+        <w:t xml:space="preserve">Neutral standing with MILO </w:t>
+      </w:r>
+      <w:r>
+        <w:rPr>
+          <w:color w:val="FFC000"/>
+        </w:rPr>
+        <w:t>(10 to -10)</w:t>
+      </w:r>
+    </w:p>
+    <w:p>
+      <w:pPr>
+        <w:pStyle w:val="ListParagraph"/>
+        <w:numPr>
+          <w:ilvl w:val="2"/>
+          <w:numId w:val="1"/>
+        </w:numPr>
+      </w:pPr>
+      <w:r>
+        <w:t xml:space="preserve">Bad standing with MILO </w:t>
+      </w:r>
+      <w:r>
+        <w:rPr>
+          <w:color w:val="FF0000"/>
+        </w:rPr>
+        <w:t>(-10+)</w:t>
+      </w:r>
+      <w:bookmarkStart w:id="0" w:name="_GoBack"/>
+      <w:bookmarkEnd w:id="0"/>
     </w:p>
     <w:sectPr>
       <w:pgSz w:w="12240" w:h="15840"/>

</xml_diff>

<commit_message>
added a bunch of new audio files
</commit_message>
<xml_diff>
--- a/speech/speech timeline.docx
+++ b/speech/speech timeline.docx
@@ -36,11 +36,13 @@
           <w:numId w:val="1"/>
         </w:numPr>
         <w:rPr>
-          <w:color w:val="808080" w:themeColor="background1" w:themeShade="80"/>
-        </w:rPr>
-      </w:pPr>
-      <w:r>
-        <w:rPr>
+          <w:strike/>
+          <w:color w:val="808080" w:themeColor="background1" w:themeShade="80"/>
+        </w:rPr>
+      </w:pPr>
+      <w:r>
+        <w:rPr>
+          <w:strike/>
           <w:color w:val="808080" w:themeColor="background1" w:themeShade="80"/>
         </w:rPr>
         <w:t xml:space="preserve">Hello, my name is </w:t>
@@ -48,6 +50,7 @@
       <w:proofErr w:type="spellStart"/>
       <w:r>
         <w:rPr>
+          <w:strike/>
           <w:color w:val="808080" w:themeColor="background1" w:themeShade="80"/>
         </w:rPr>
         <w:t>Oshu</w:t>
@@ -55,6 +58,7 @@
       <w:proofErr w:type="spellEnd"/>
       <w:r>
         <w:rPr>
+          <w:strike/>
           <w:color w:val="808080" w:themeColor="background1" w:themeShade="80"/>
         </w:rPr>
         <w:t>. I am an android. This is the year 2175. Androids, humans, aliens, and other species live together in harmony. As an android, I have a choice: repair my parts and live as long as possible, or make use of a program that will terminate me after a set amount of time. I have chosen the latter. I wanted to be as human as possible, to feel like I really belonged to my family. My time has almost come to an end, and I can see my internal clock depleting quickly. However, there are still many things I wish to see and do before I pass. I've made a list of the experiences I crave most, and now set out to complete that list. I don't have much time, but I'm excited that my last hours will be beautiful, and full of rich and wonderful memories.</w:t>
@@ -310,11 +314,13 @@
           <w:numId w:val="1"/>
         </w:numPr>
         <w:rPr>
-          <w:color w:val="808080" w:themeColor="background1" w:themeShade="80"/>
-        </w:rPr>
-      </w:pPr>
-      <w:r>
-        <w:rPr>
+          <w:strike/>
+          <w:color w:val="808080" w:themeColor="background1" w:themeShade="80"/>
+        </w:rPr>
+      </w:pPr>
+      <w:r>
+        <w:rPr>
+          <w:strike/>
           <w:color w:val="808080" w:themeColor="background1" w:themeShade="80"/>
         </w:rPr>
         <w:t xml:space="preserve">We have arrived on the planet </w:t>
@@ -322,6 +328,7 @@
       <w:proofErr w:type="spellStart"/>
       <w:r>
         <w:rPr>
+          <w:strike/>
           <w:color w:val="808080" w:themeColor="background1" w:themeShade="80"/>
         </w:rPr>
         <w:t>Luneda</w:t>
@@ -329,6 +336,7 @@
       <w:proofErr w:type="spellEnd"/>
       <w:r>
         <w:rPr>
+          <w:strike/>
           <w:color w:val="808080" w:themeColor="background1" w:themeShade="80"/>
         </w:rPr>
         <w:t xml:space="preserve">. </w:t>
@@ -336,6 +344,7 @@
       <w:proofErr w:type="gramStart"/>
       <w:r>
         <w:rPr>
+          <w:strike/>
           <w:color w:val="808080" w:themeColor="background1" w:themeShade="80"/>
         </w:rPr>
         <w:t>This planet is well known throughout the galaxy, as its peoples harness and reside</w:t>
@@ -343,18 +352,21 @@
       <w:proofErr w:type="gramEnd"/>
       <w:r>
         <w:rPr>
+          <w:strike/>
           <w:color w:val="808080" w:themeColor="background1" w:themeShade="80"/>
         </w:rPr>
         <w:t xml:space="preserve"> with electricity unlike any other species in the galaxy. Here, you can visit the seas of electricity, and experience the unique culture through its series of small markets. The weather today is stormy with a high of 55 degrees Fahrenheit</w:t>
       </w:r>
       <w:r>
         <w:rPr>
+          <w:strike/>
           <w:color w:val="808080" w:themeColor="background1" w:themeShade="80"/>
         </w:rPr>
         <w:t xml:space="preserve">, thirteen </w:t>
       </w:r>
       <w:r>
         <w:rPr>
+          <w:strike/>
           <w:color w:val="808080" w:themeColor="background1" w:themeShade="80"/>
         </w:rPr>
         <w:t xml:space="preserve">degrees Celsius.  </w:t>
@@ -2590,11 +2602,13 @@
           <w:numId w:val="1"/>
         </w:numPr>
         <w:rPr>
-          <w:color w:val="808080" w:themeColor="background1" w:themeShade="80"/>
-        </w:rPr>
-      </w:pPr>
-      <w:r>
-        <w:rPr>
+          <w:strike/>
+          <w:color w:val="808080" w:themeColor="background1" w:themeShade="80"/>
+        </w:rPr>
+      </w:pPr>
+      <w:r>
+        <w:rPr>
+          <w:strike/>
           <w:color w:val="808080" w:themeColor="background1" w:themeShade="80"/>
         </w:rPr>
         <w:t>(Miss/</w:t>
@@ -2602,6 +2616,7 @@
       <w:proofErr w:type="spellStart"/>
       <w:r>
         <w:rPr>
+          <w:strike/>
           <w:color w:val="808080" w:themeColor="background1" w:themeShade="80"/>
         </w:rPr>
         <w:t>Oshu</w:t>
@@ -2609,6 +2624,7 @@
       <w:proofErr w:type="spellEnd"/>
       <w:r>
         <w:rPr>
+          <w:strike/>
           <w:color w:val="808080" w:themeColor="background1" w:themeShade="80"/>
         </w:rPr>
         <w:t xml:space="preserve">), I was wondering if you might answer a few questions for me. I saw the photograph of yourself and </w:t>
@@ -2616,6 +2632,7 @@
       <w:proofErr w:type="gramStart"/>
       <w:r>
         <w:rPr>
+          <w:strike/>
           <w:color w:val="808080" w:themeColor="background1" w:themeShade="80"/>
         </w:rPr>
         <w:t>your</w:t>
@@ -2623,6 +2640,7 @@
       <w:proofErr w:type="gramEnd"/>
       <w:r>
         <w:rPr>
+          <w:strike/>
           <w:color w:val="808080" w:themeColor="background1" w:themeShade="80"/>
         </w:rPr>
         <w:t>… family. What is it like to have a family? I cannot even fathom it.</w:t>
@@ -2651,11 +2669,13 @@
           <w:numId w:val="1"/>
         </w:numPr>
         <w:rPr>
-          <w:color w:val="808080" w:themeColor="background1" w:themeShade="80"/>
-        </w:rPr>
-      </w:pPr>
-      <w:r>
-        <w:rPr>
+          <w:strike/>
+          <w:color w:val="808080" w:themeColor="background1" w:themeShade="80"/>
+        </w:rPr>
+      </w:pPr>
+      <w:r>
+        <w:rPr>
+          <w:strike/>
           <w:color w:val="808080" w:themeColor="background1" w:themeShade="80"/>
         </w:rPr>
         <w:t xml:space="preserve">Wow… And did you always feel accepted? Certainly people knew you weren’t blood related, correct? </w:t>
@@ -2698,11 +2718,13 @@
           <w:numId w:val="1"/>
         </w:numPr>
         <w:rPr>
-          <w:color w:val="808080" w:themeColor="background1" w:themeShade="80"/>
-        </w:rPr>
-      </w:pPr>
-      <w:r>
-        <w:rPr>
+          <w:strike/>
+          <w:color w:val="808080" w:themeColor="background1" w:themeShade="80"/>
+        </w:rPr>
+      </w:pPr>
+      <w:r>
+        <w:rPr>
+          <w:strike/>
           <w:color w:val="808080" w:themeColor="background1" w:themeShade="80"/>
         </w:rPr>
         <w:t xml:space="preserve">That’s good. </w:t>
@@ -2788,6 +2810,7 @@
       </w:r>
       <w:r>
         <w:rPr>
+          <w:strike/>
           <w:color w:val="808080" w:themeColor="background1" w:themeShade="80"/>
         </w:rPr>
         <w:t>Andy, correct? Tell me more about him?</w:t>
@@ -2801,11 +2824,13 @@
           <w:numId w:val="1"/>
         </w:numPr>
         <w:rPr>
-          <w:color w:val="808080" w:themeColor="background1" w:themeShade="80"/>
-        </w:rPr>
-      </w:pPr>
-      <w:r>
-        <w:rPr>
+          <w:strike/>
+          <w:color w:val="808080" w:themeColor="background1" w:themeShade="80"/>
+        </w:rPr>
+      </w:pPr>
+      <w:r>
+        <w:rPr>
+          <w:strike/>
           <w:color w:val="808080" w:themeColor="background1" w:themeShade="80"/>
         </w:rPr>
         <w:t>Tell me about him!</w:t>
@@ -2865,16 +2890,20 @@
           <w:numId w:val="1"/>
         </w:numPr>
         <w:rPr>
-          <w:color w:val="808080" w:themeColor="background1" w:themeShade="80"/>
-        </w:rPr>
-      </w:pPr>
-      <w:r>
-        <w:rPr>
+          <w:strike/>
+          <w:color w:val="808080" w:themeColor="background1" w:themeShade="80"/>
+        </w:rPr>
+      </w:pPr>
+      <w:bookmarkStart w:id="0" w:name="_GoBack"/>
+      <w:r>
+        <w:rPr>
+          <w:strike/>
           <w:color w:val="808080" w:themeColor="background1" w:themeShade="80"/>
         </w:rPr>
         <w:t xml:space="preserve">&gt;&gt;He sounds like a really great man. </w:t>
       </w:r>
     </w:p>
+    <w:bookmarkEnd w:id="0"/>
     <w:p>
       <w:pPr>
         <w:pStyle w:val="ListParagraph"/>
@@ -3876,10 +3905,13 @@
       </w:r>
       <w:proofErr w:type="spellEnd"/>
       <w:r>
-        <w:t xml:space="preserve">), you are running out of time. I am not sure if you have changed your mind </w:t>
-      </w:r>
-      <w:r>
-        <w:t>since our previous conversation, but soon you will be unable to turn off the program, and will suffer the fate of termination. We should get to a mechanic quickly.</w:t>
+        <w:t xml:space="preserve">), </w:t>
+      </w:r>
+      <w:r>
+        <w:rPr>
+          <w:color w:val="808080" w:themeColor="background1" w:themeShade="80"/>
+        </w:rPr>
+        <w:t>you are running out of time. I am not sure if you have changed your mind since our previous conversation, but soon you will be unable to turn off the program, and will suffer the fate of termination. We should get to a mechanic quickly.</w:t>
       </w:r>
     </w:p>
     <w:p>
@@ -3918,6 +3950,24 @@
           <w:ilvl w:val="2"/>
           <w:numId w:val="1"/>
         </w:numPr>
+        <w:rPr>
+          <w:color w:val="808080" w:themeColor="background1" w:themeShade="80"/>
+        </w:rPr>
+      </w:pPr>
+      <w:r>
+        <w:rPr>
+          <w:color w:val="808080" w:themeColor="background1" w:themeShade="80"/>
+        </w:rPr>
+        <w:t xml:space="preserve">I did it. I actually finished everything. I looked down at my list, and thought about everything that had happened throughout it. I thought about what lay before me. I wished for the heaven that so many of my human companions dreamed of. I thought about how if it existed, Andy would be there. I missed Andy so much… MILO and I traveled to a nearby supernova, just out of distance to see it but not close enough to be affected. It was MILO’s idea. I watched the star explode, knowing that I’d soon meet a similar end. Had I been alive, I would cry. My programs began to shut down one by one, and I felt my body relax. My sight shut down, and I was left in darkness. I was happy. This was the perfect ending. </w:t>
+      </w:r>
+    </w:p>
+    <w:p>
+      <w:pPr>
+        <w:pStyle w:val="ListParagraph"/>
+        <w:numPr>
+          <w:ilvl w:val="3"/>
+          <w:numId w:val="1"/>
+        </w:numPr>
       </w:pPr>
       <w:r>
         <w:t xml:space="preserve">Good standing with MILO </w:t>
@@ -3928,6 +3978,160 @@
         </w:rPr>
         <w:t>(10+)</w:t>
       </w:r>
+      <w:r>
+        <w:rPr>
+          <w:color w:val="00B050"/>
+        </w:rPr>
+        <w:t xml:space="preserve"> </w:t>
+      </w:r>
+      <w:r>
+        <w:rPr>
+          <w:color w:val="808080" w:themeColor="background1" w:themeShade="80"/>
+        </w:rPr>
+        <w:t>I had made a very dear friend, and I had experienced everything I could ever ask for.</w:t>
+      </w:r>
+      <w:r>
+        <w:rPr>
+          <w:color w:val="808080" w:themeColor="background1" w:themeShade="80"/>
+        </w:rPr>
+        <w:t xml:space="preserve"> </w:t>
+      </w:r>
+      <w:r>
+        <w:rPr>
+          <w:color w:val="808080" w:themeColor="background1" w:themeShade="80"/>
+        </w:rPr>
+        <w:t xml:space="preserve"> My last thoughts were blurry and quiet as I faded away.</w:t>
+      </w:r>
+    </w:p>
+    <w:p>
+      <w:pPr>
+        <w:pStyle w:val="ListParagraph"/>
+        <w:numPr>
+          <w:ilvl w:val="3"/>
+          <w:numId w:val="1"/>
+        </w:numPr>
+        <w:rPr>
+          <w:color w:val="808080" w:themeColor="background1" w:themeShade="80"/>
+        </w:rPr>
+      </w:pPr>
+      <w:r>
+        <w:t xml:space="preserve">Neutral standing </w:t>
+      </w:r>
+      <w:r>
+        <w:t xml:space="preserve">with MILO </w:t>
+      </w:r>
+      <w:r>
+        <w:rPr>
+          <w:color w:val="FFC000"/>
+        </w:rPr>
+        <w:t>(</w:t>
+      </w:r>
+      <w:proofErr w:type="gramStart"/>
+      <w:r>
+        <w:rPr>
+          <w:color w:val="FFC000"/>
+        </w:rPr>
+        <w:t>10  to</w:t>
+      </w:r>
+      <w:proofErr w:type="gramEnd"/>
+      <w:r>
+        <w:rPr>
+          <w:color w:val="FFC000"/>
+        </w:rPr>
+        <w:t xml:space="preserve"> -10)</w:t>
+      </w:r>
+      <w:r>
+        <w:rPr>
+          <w:color w:val="FFC000"/>
+        </w:rPr>
+        <w:t xml:space="preserve"> </w:t>
+      </w:r>
+      <w:r>
+        <w:rPr>
+          <w:color w:val="808080" w:themeColor="background1" w:themeShade="80"/>
+        </w:rPr>
+        <w:t>My last thoughts were blurry and quiet as I faded away.</w:t>
+      </w:r>
+    </w:p>
+    <w:p>
+      <w:pPr>
+        <w:pStyle w:val="ListParagraph"/>
+        <w:numPr>
+          <w:ilvl w:val="3"/>
+          <w:numId w:val="1"/>
+        </w:numPr>
+      </w:pPr>
+      <w:r>
+        <w:t xml:space="preserve">Bad standing with MILO </w:t>
+      </w:r>
+      <w:r>
+        <w:rPr>
+          <w:color w:val="FF0000"/>
+        </w:rPr>
+        <w:t>(-10+)</w:t>
+      </w:r>
+      <w:r>
+        <w:rPr>
+          <w:color w:val="FF0000"/>
+        </w:rPr>
+        <w:t xml:space="preserve"> </w:t>
+      </w:r>
+      <w:proofErr w:type="gramStart"/>
+      <w:r>
+        <w:rPr>
+          <w:color w:val="808080" w:themeColor="background1" w:themeShade="80"/>
+        </w:rPr>
+        <w:t>Although</w:t>
+      </w:r>
+      <w:proofErr w:type="gramEnd"/>
+      <w:r>
+        <w:rPr>
+          <w:color w:val="808080" w:themeColor="background1" w:themeShade="80"/>
+        </w:rPr>
+        <w:t xml:space="preserve"> MILO and I fought a lot, it was nice to have him with me. It felt much less lonely. My last thoughts were blurry and quiet as I faded away.</w:t>
+      </w:r>
+    </w:p>
+    <w:p>
+      <w:pPr>
+        <w:pStyle w:val="ListParagraph"/>
+        <w:numPr>
+          <w:ilvl w:val="1"/>
+          <w:numId w:val="1"/>
+        </w:numPr>
+      </w:pPr>
+      <w:r>
+        <w:t>&lt;100% completion</w:t>
+      </w:r>
+    </w:p>
+    <w:p>
+      <w:pPr>
+        <w:pStyle w:val="ListParagraph"/>
+        <w:numPr>
+          <w:ilvl w:val="1"/>
+          <w:numId w:val="1"/>
+        </w:numPr>
+      </w:pPr>
+      <w:r>
+        <w:t>Although I wasn’t able to complete my list, I was pleased with my life’s ending. I looked down at my list, and thought about everything that had happened throughout it.</w:t>
+      </w:r>
+      <w:r>
+        <w:rPr>
+          <w:color w:val="808080" w:themeColor="background1" w:themeShade="80"/>
+        </w:rPr>
+        <w:t xml:space="preserve"> I thought about what lay before me. I wished for the heaven that so many of m</w:t>
+      </w:r>
+      <w:r>
+        <w:rPr>
+          <w:color w:val="808080" w:themeColor="background1" w:themeShade="80"/>
+        </w:rPr>
+        <w:t>y human companions dreamed of, and</w:t>
+      </w:r>
+      <w:r>
+        <w:rPr>
+          <w:color w:val="808080" w:themeColor="background1" w:themeShade="80"/>
+        </w:rPr>
+        <w:t xml:space="preserve"> thought about how if it existed, Andy would be there. I missed Andy so much… MILO and I traveled to a nearby supernova, just out of distance to see it but not close enough to be affected. It was MILO’s idea. I watched the star explode, knowing that I’d soon meet a similar end. Had I been alive, I would cry. My programs began to shut down one by one, and I felt my body relax. My sight shut down, and I was left in darkness. I was happy. </w:t>
+      </w:r>
     </w:p>
     <w:p>
       <w:pPr>
@@ -3936,18 +4140,65 @@
           <w:ilvl w:val="2"/>
           <w:numId w:val="1"/>
         </w:numPr>
-      </w:pPr>
-      <w:r>
-        <w:t xml:space="preserve">Neutral standing </w:t>
-      </w:r>
-      <w:r>
-        <w:t xml:space="preserve">with MILO </w:t>
+        <w:rPr>
+          <w:color w:val="808080" w:themeColor="background1" w:themeShade="80"/>
+        </w:rPr>
+      </w:pPr>
+      <w:r>
+        <w:t xml:space="preserve">Good standing with MILO </w:t>
+      </w:r>
+      <w:r>
+        <w:rPr>
+          <w:color w:val="00B050"/>
+        </w:rPr>
+        <w:t>(10+)</w:t>
+      </w:r>
+      <w:r>
+        <w:rPr>
+          <w:color w:val="00B050"/>
+        </w:rPr>
+        <w:t xml:space="preserve"> </w:t>
+      </w:r>
+      <w:r>
+        <w:rPr>
+          <w:color w:val="808080" w:themeColor="background1" w:themeShade="80"/>
+        </w:rPr>
+        <w:t>I had made a very dear friend, and I had experienced everything I could ever ask for. My last thoughts were blurry and quiet as I faded away.</w:t>
+      </w:r>
+    </w:p>
+    <w:p>
+      <w:pPr>
+        <w:pStyle w:val="ListParagraph"/>
+        <w:numPr>
+          <w:ilvl w:val="2"/>
+          <w:numId w:val="1"/>
+        </w:numPr>
+      </w:pPr>
+      <w:r>
+        <w:t xml:space="preserve">Neutral standing with MILO </w:t>
       </w:r>
       <w:r>
         <w:rPr>
           <w:color w:val="FFC000"/>
         </w:rPr>
-        <w:t>(10  to -10)</w:t>
+        <w:t>(10 to -10)</w:t>
+      </w:r>
+      <w:r>
+        <w:t xml:space="preserve"> </w:t>
+      </w:r>
+      <w:proofErr w:type="gramStart"/>
+      <w:r>
+        <w:rPr>
+          <w:color w:val="808080" w:themeColor="background1" w:themeShade="80"/>
+        </w:rPr>
+        <w:t>My</w:t>
+      </w:r>
+      <w:proofErr w:type="gramEnd"/>
+      <w:r>
+        <w:rPr>
+          <w:color w:val="808080" w:themeColor="background1" w:themeShade="80"/>
+        </w:rPr>
+        <w:t xml:space="preserve"> last thoughts were blurry and quiet as I faded away.</w:t>
       </w:r>
     </w:p>
     <w:p>
@@ -3957,8 +4208,12 @@
           <w:ilvl w:val="2"/>
           <w:numId w:val="1"/>
         </w:numPr>
-      </w:pPr>
-      <w:r>
+        <w:rPr>
+          <w:color w:val="808080" w:themeColor="background1" w:themeShade="80"/>
+        </w:rPr>
+      </w:pPr>
+      <w:r>
+        <w:lastRenderedPageBreak/>
         <w:t xml:space="preserve">Bad standing with MILO </w:t>
       </w:r>
       <w:r>
@@ -3967,74 +4222,23 @@
         </w:rPr>
         <w:t>(-10+)</w:t>
       </w:r>
-    </w:p>
-    <w:p>
-      <w:pPr>
-        <w:pStyle w:val="ListParagraph"/>
-        <w:numPr>
-          <w:ilvl w:val="1"/>
-          <w:numId w:val="1"/>
-        </w:numPr>
-      </w:pPr>
-      <w:r>
-        <w:t>&lt;100% completion</w:t>
-      </w:r>
-    </w:p>
-    <w:p>
-      <w:pPr>
-        <w:pStyle w:val="ListParagraph"/>
-        <w:numPr>
-          <w:ilvl w:val="2"/>
-          <w:numId w:val="1"/>
-        </w:numPr>
-      </w:pPr>
-      <w:r>
-        <w:t xml:space="preserve">Good standing with MILO </w:t>
-      </w:r>
-      <w:r>
-        <w:rPr>
-          <w:color w:val="00B050"/>
-        </w:rPr>
-        <w:t>(10+)</w:t>
-      </w:r>
-    </w:p>
-    <w:p>
-      <w:pPr>
-        <w:pStyle w:val="ListParagraph"/>
-        <w:numPr>
-          <w:ilvl w:val="2"/>
-          <w:numId w:val="1"/>
-        </w:numPr>
-      </w:pPr>
-      <w:r>
-        <w:t xml:space="preserve">Neutral standing with MILO </w:t>
-      </w:r>
-      <w:r>
-        <w:rPr>
-          <w:color w:val="FFC000"/>
-        </w:rPr>
-        <w:t>(10 to -10)</w:t>
-      </w:r>
-    </w:p>
-    <w:p>
-      <w:pPr>
-        <w:pStyle w:val="ListParagraph"/>
-        <w:numPr>
-          <w:ilvl w:val="2"/>
-          <w:numId w:val="1"/>
-        </w:numPr>
-      </w:pPr>
-      <w:r>
-        <w:t xml:space="preserve">Bad standing with MILO </w:t>
-      </w:r>
-      <w:r>
-        <w:rPr>
-          <w:color w:val="FF0000"/>
-        </w:rPr>
-        <w:t>(-10+)</w:t>
-      </w:r>
-      <w:bookmarkStart w:id="0" w:name="_GoBack"/>
-      <w:bookmarkEnd w:id="0"/>
+      <w:r>
+        <w:t xml:space="preserve"> </w:t>
+      </w:r>
+      <w:proofErr w:type="gramStart"/>
+      <w:r>
+        <w:rPr>
+          <w:color w:val="808080" w:themeColor="background1" w:themeShade="80"/>
+        </w:rPr>
+        <w:t>Although</w:t>
+      </w:r>
+      <w:proofErr w:type="gramEnd"/>
+      <w:r>
+        <w:rPr>
+          <w:color w:val="808080" w:themeColor="background1" w:themeShade="80"/>
+        </w:rPr>
+        <w:t xml:space="preserve"> MILO and I fought a lot, it was nice to have him with me. It felt much less lonely. My last thoughts were blurry and quiet as I faded away.</w:t>
+      </w:r>
     </w:p>
     <w:sectPr>
       <w:pgSz w:w="12240" w:h="15840"/>

</xml_diff>

<commit_message>
added art, worked on css
</commit_message>
<xml_diff>
--- a/speech/speech timeline.docx
+++ b/speech/speech timeline.docx
@@ -2673,6 +2673,7 @@
           <w:color w:val="808080" w:themeColor="background1" w:themeShade="80"/>
         </w:rPr>
       </w:pPr>
+      <w:bookmarkStart w:id="0" w:name="_GoBack"/>
       <w:r>
         <w:rPr>
           <w:strike/>
@@ -2681,6 +2682,7 @@
         <w:t xml:space="preserve">Wow… And did you always feel accepted? Certainly people knew you weren’t blood related, correct? </w:t>
       </w:r>
     </w:p>
+    <w:bookmarkEnd w:id="0"/>
     <w:p>
       <w:pPr>
         <w:pStyle w:val="ListParagraph"/>
@@ -2894,7 +2896,6 @@
           <w:color w:val="808080" w:themeColor="background1" w:themeShade="80"/>
         </w:rPr>
       </w:pPr>
-      <w:bookmarkStart w:id="0" w:name="_GoBack"/>
       <w:r>
         <w:rPr>
           <w:strike/>
@@ -2903,7 +2904,6 @@
         <w:t xml:space="preserve">&gt;&gt;He sounds like a really great man. </w:t>
       </w:r>
     </w:p>
-    <w:bookmarkEnd w:id="0"/>
     <w:p>
       <w:pPr>
         <w:pStyle w:val="ListParagraph"/>
@@ -2943,8 +2943,14 @@
           <w:ilvl w:val="8"/>
           <w:numId w:val="1"/>
         </w:numPr>
-      </w:pPr>
-      <w:r>
+        <w:rPr>
+          <w:strike/>
+        </w:rPr>
+      </w:pPr>
+      <w:r>
+        <w:rPr>
+          <w:strike/>
+        </w:rPr>
         <w:t>&gt;&gt; TRANSFER PLAYER TO FAMILYBAD</w:t>
       </w:r>
     </w:p>
@@ -3113,11 +3119,13 @@
           <w:numId w:val="1"/>
         </w:numPr>
         <w:rPr>
-          <w:color w:val="808080" w:themeColor="background1" w:themeShade="80"/>
-        </w:rPr>
-      </w:pPr>
-      <w:r>
-        <w:rPr>
+          <w:strike/>
+          <w:color w:val="808080" w:themeColor="background1" w:themeShade="80"/>
+        </w:rPr>
+      </w:pPr>
+      <w:r>
+        <w:rPr>
+          <w:strike/>
           <w:color w:val="808080" w:themeColor="background1" w:themeShade="80"/>
         </w:rPr>
         <w:t>Do you feel your life is meaningless without your family?</w:t>
@@ -3139,6 +3147,7 @@
       </w:r>
       <w:r>
         <w:rPr>
+          <w:strike/>
           <w:color w:val="808080" w:themeColor="background1" w:themeShade="80"/>
         </w:rPr>
         <w:t>Is that why you decided to make use of the Termination program? Without your family, do you really feel like your life is meaningless?</w:t>
@@ -3211,11 +3220,13 @@
           <w:numId w:val="1"/>
         </w:numPr>
         <w:rPr>
-          <w:color w:val="808080" w:themeColor="background1" w:themeShade="80"/>
-        </w:rPr>
-      </w:pPr>
-      <w:r>
-        <w:rPr>
+          <w:strike/>
+          <w:color w:val="808080" w:themeColor="background1" w:themeShade="80"/>
+        </w:rPr>
+      </w:pPr>
+      <w:r>
+        <w:rPr>
+          <w:strike/>
           <w:color w:val="808080" w:themeColor="background1" w:themeShade="80"/>
         </w:rPr>
         <w:t>Forgive my intrusion, but why would you feel that way? The entirety that I have known you, (Miss/</w:t>
@@ -3223,6 +3234,7 @@
       <w:proofErr w:type="spellStart"/>
       <w:r>
         <w:rPr>
+          <w:strike/>
           <w:color w:val="808080" w:themeColor="background1" w:themeShade="80"/>
         </w:rPr>
         <w:t>Oshu</w:t>
@@ -3230,6 +3242,7 @@
       <w:proofErr w:type="spellEnd"/>
       <w:r>
         <w:rPr>
+          <w:strike/>
           <w:color w:val="808080" w:themeColor="background1" w:themeShade="80"/>
         </w:rPr>
         <w:t>)</w:t>
@@ -3237,6 +3250,7 @@
       <w:proofErr w:type="gramStart"/>
       <w:r>
         <w:rPr>
+          <w:strike/>
           <w:color w:val="808080" w:themeColor="background1" w:themeShade="80"/>
         </w:rPr>
         <w:t>,</w:t>
@@ -3244,6 +3258,7 @@
       <w:proofErr w:type="gramEnd"/>
       <w:r>
         <w:rPr>
+          <w:strike/>
           <w:color w:val="808080" w:themeColor="background1" w:themeShade="80"/>
         </w:rPr>
         <w:t xml:space="preserve"> you have shown me that an android can be as complex and fascinating as any other being alive. All that time, you were alone. I feel that you are letting your family define you too much, and that you need to realize the personality and greatness that is you. No offense intended towards your family.</w:t>
@@ -3378,23 +3393,27 @@
           <w:numId w:val="1"/>
         </w:numPr>
         <w:rPr>
-          <w:color w:val="808080" w:themeColor="background1" w:themeShade="80"/>
-        </w:rPr>
-      </w:pPr>
-      <w:r>
-        <w:rPr>
+          <w:strike/>
+          <w:color w:val="808080" w:themeColor="background1" w:themeShade="80"/>
+        </w:rPr>
+      </w:pPr>
+      <w:r>
+        <w:rPr>
+          <w:strike/>
           <w:color w:val="808080" w:themeColor="background1" w:themeShade="80"/>
         </w:rPr>
         <w:t xml:space="preserve">I understand </w:t>
       </w:r>
       <w:r>
         <w:rPr>
+          <w:strike/>
           <w:color w:val="808080" w:themeColor="background1" w:themeShade="80"/>
         </w:rPr>
         <w:t>this</w:t>
       </w:r>
       <w:r>
         <w:rPr>
+          <w:strike/>
           <w:color w:val="808080" w:themeColor="background1" w:themeShade="80"/>
         </w:rPr>
         <w:t xml:space="preserve"> must be a touchy conversation. Very well, then. I will stay out of it.</w:t>

</xml_diff>